<commit_message>
add new js question
</commit_message>
<xml_diff>
--- a/js/JavaScript Homework #2.docx
+++ b/js/JavaScript Homework #2.docx
@@ -49,23 +49,69 @@
           <w:sz w:val="24"/>
           <w:szCs w:val="24"/>
         </w:rPr>
-        <w:t xml:space="preserve">17. </w:t>
-      </w:r>
-      <w:r>
-        <w:rPr>
-          <w:rFonts w:ascii="Times New Roman" w:eastAsia="Times New Roman" w:hAnsi="Times New Roman" w:cs="Times New Roman"/>
-          <w:sz w:val="24"/>
-          <w:szCs w:val="24"/>
-        </w:rPr>
-        <w:t xml:space="preserve">Write a JavaScript function to </w:t>
-      </w:r>
-      <w:r>
-        <w:rPr>
-          <w:rFonts w:ascii="Times New Roman" w:eastAsia="Times New Roman" w:hAnsi="Times New Roman" w:cs="Times New Roman"/>
-          <w:sz w:val="24"/>
-          <w:szCs w:val="24"/>
-        </w:rPr>
-        <w:t xml:space="preserve">get the number of occurrences of each letter in specified string. </w:t>
+        <w:t xml:space="preserve">20. </w:t>
+      </w:r>
+      <w:r>
+        <w:rPr>
+          <w:rFonts w:ascii="Times New Roman" w:eastAsia="Times New Roman" w:hAnsi="Times New Roman" w:cs="Times New Roman"/>
+          <w:sz w:val="24"/>
+          <w:szCs w:val="24"/>
+        </w:rPr>
+        <w:t xml:space="preserve">Write a JavaScript function that generates a string id (specified length) of random characters. </w:t>
+      </w:r>
+      <w:r>
+        <w:rPr>
+          <w:rFonts w:ascii="Times New Roman" w:eastAsia="Times New Roman" w:hAnsi="Times New Roman" w:cs="Times New Roman"/>
+          <w:sz w:val="24"/>
+          <w:szCs w:val="24"/>
+        </w:rPr>
+        <w:br/>
+      </w:r>
+      <w:r>
+        <w:rPr>
+          <w:rFonts w:ascii="Times New Roman" w:eastAsia="Times New Roman" w:hAnsi="Times New Roman" w:cs="Times New Roman"/>
+          <w:i/>
+          <w:iCs/>
+          <w:sz w:val="24"/>
+          <w:szCs w:val="24"/>
+        </w:rPr>
+        <w:t xml:space="preserve">Sample character </w:t>
+      </w:r>
+      <w:proofErr w:type="gramStart"/>
+      <w:r>
+        <w:rPr>
+          <w:rFonts w:ascii="Times New Roman" w:eastAsia="Times New Roman" w:hAnsi="Times New Roman" w:cs="Times New Roman"/>
+          <w:i/>
+          <w:iCs/>
+          <w:sz w:val="24"/>
+          <w:szCs w:val="24"/>
+        </w:rPr>
+        <w:t>list</w:t>
+      </w:r>
+      <w:r>
+        <w:rPr>
+          <w:rFonts w:ascii="Times New Roman" w:eastAsia="Times New Roman" w:hAnsi="Times New Roman" w:cs="Times New Roman"/>
+          <w:sz w:val="24"/>
+          <w:szCs w:val="24"/>
+        </w:rPr>
+        <w:t xml:space="preserve"> :</w:t>
+      </w:r>
+      <w:proofErr w:type="gramEnd"/>
+      <w:r>
+        <w:rPr>
+          <w:rFonts w:ascii="Times New Roman" w:eastAsia="Times New Roman" w:hAnsi="Times New Roman" w:cs="Times New Roman"/>
+          <w:sz w:val="24"/>
+          <w:szCs w:val="24"/>
+        </w:rPr>
+        <w:t xml:space="preserve"> "ABCDEFGHIJKLMNOPQRSTUVWXYZabcdefg</w:t>
+      </w:r>
+      <w:r>
+        <w:rPr>
+          <w:rFonts w:ascii="Times New Roman" w:eastAsia="Times New Roman" w:hAnsi="Times New Roman" w:cs="Times New Roman"/>
+          <w:sz w:val="24"/>
+          <w:szCs w:val="24"/>
+        </w:rPr>
+        <w:t>hijklmnopqrstuvwxyz0123456789"</w:t>
       </w:r>
       <w:r>
         <w:rPr>
@@ -93,15 +139,15 @@
           <w:sz w:val="24"/>
           <w:szCs w:val="24"/>
         </w:rPr>
-        <w:t xml:space="preserve">20. </w:t>
-      </w:r>
-      <w:r>
-        <w:rPr>
-          <w:rFonts w:ascii="Times New Roman" w:eastAsia="Times New Roman" w:hAnsi="Times New Roman" w:cs="Times New Roman"/>
-          <w:sz w:val="24"/>
-          <w:szCs w:val="24"/>
-        </w:rPr>
-        <w:t xml:space="preserve">Write a JavaScript function that generates a string id (specified length) of random characters. </w:t>
+        <w:t xml:space="preserve">24. </w:t>
+      </w:r>
+      <w:r>
+        <w:rPr>
+          <w:rFonts w:ascii="Times New Roman" w:eastAsia="Times New Roman" w:hAnsi="Times New Roman" w:cs="Times New Roman"/>
+          <w:sz w:val="24"/>
+          <w:szCs w:val="24"/>
+        </w:rPr>
+        <w:t xml:space="preserve">Write a JavaScript function to apply Bubble Sort algorithm. </w:t>
       </w:r>
       <w:r>
         <w:rPr>
@@ -119,9 +165,42 @@
           <w:sz w:val="24"/>
           <w:szCs w:val="24"/>
         </w:rPr>
-        <w:t xml:space="preserve">Sample character </w:t>
-      </w:r>
-      <w:proofErr w:type="gramStart"/>
+        <w:t>Note</w:t>
+      </w:r>
+      <w:r>
+        <w:rPr>
+          <w:rFonts w:ascii="Times New Roman" w:eastAsia="Times New Roman" w:hAnsi="Times New Roman" w:cs="Times New Roman"/>
+          <w:sz w:val="24"/>
+          <w:szCs w:val="24"/>
+        </w:rPr>
+        <w:t xml:space="preserve"> : According to </w:t>
+      </w:r>
+      <w:proofErr w:type="spellStart"/>
+      <w:r>
+        <w:rPr>
+          <w:rFonts w:ascii="Times New Roman" w:eastAsia="Times New Roman" w:hAnsi="Times New Roman" w:cs="Times New Roman"/>
+          <w:sz w:val="24"/>
+          <w:szCs w:val="24"/>
+        </w:rPr>
+        <w:t>wikipedia</w:t>
+      </w:r>
+      <w:proofErr w:type="spellEnd"/>
+      <w:r>
+        <w:rPr>
+          <w:rFonts w:ascii="Times New Roman" w:eastAsia="Times New Roman" w:hAnsi="Times New Roman" w:cs="Times New Roman"/>
+          <w:sz w:val="24"/>
+          <w:szCs w:val="24"/>
+        </w:rPr>
+        <w:t xml:space="preserve"> "Bubble sort, sometimes referred to as sinking sort, is a simple sorting algorithm that works by repeatedly stepping through the list to be sorted, comparing each pair of adjacent items and swapping them if they are in the wrong order". </w:t>
+      </w:r>
+      <w:r>
+        <w:rPr>
+          <w:rFonts w:ascii="Times New Roman" w:eastAsia="Times New Roman" w:hAnsi="Times New Roman" w:cs="Times New Roman"/>
+          <w:sz w:val="24"/>
+          <w:szCs w:val="24"/>
+        </w:rPr>
+        <w:br/>
+      </w:r>
       <w:r>
         <w:rPr>
           <w:rFonts w:ascii="Times New Roman" w:eastAsia="Times New Roman" w:hAnsi="Times New Roman" w:cs="Times New Roman"/>
@@ -130,15 +209,26 @@
           <w:sz w:val="24"/>
           <w:szCs w:val="24"/>
         </w:rPr>
-        <w:t>list</w:t>
-      </w:r>
-      <w:r>
-        <w:rPr>
-          <w:rFonts w:ascii="Times New Roman" w:eastAsia="Times New Roman" w:hAnsi="Times New Roman" w:cs="Times New Roman"/>
-          <w:sz w:val="24"/>
-          <w:szCs w:val="24"/>
-        </w:rPr>
-        <w:t xml:space="preserve"> :</w:t>
+        <w:t xml:space="preserve">Sample </w:t>
+      </w:r>
+      <w:proofErr w:type="gramStart"/>
+      <w:r>
+        <w:rPr>
+          <w:rFonts w:ascii="Times New Roman" w:eastAsia="Times New Roman" w:hAnsi="Times New Roman" w:cs="Times New Roman"/>
+          <w:i/>
+          <w:iCs/>
+          <w:sz w:val="24"/>
+          <w:szCs w:val="24"/>
+        </w:rPr>
+        <w:t xml:space="preserve">array </w:t>
+      </w:r>
+      <w:r>
+        <w:rPr>
+          <w:rFonts w:ascii="Times New Roman" w:eastAsia="Times New Roman" w:hAnsi="Times New Roman" w:cs="Times New Roman"/>
+          <w:sz w:val="24"/>
+          <w:szCs w:val="24"/>
+        </w:rPr>
+        <w:t>:</w:t>
       </w:r>
       <w:proofErr w:type="gramEnd"/>
       <w:r>
@@ -147,23 +237,41 @@
           <w:sz w:val="24"/>
           <w:szCs w:val="24"/>
         </w:rPr>
-        <w:t xml:space="preserve"> "ABCDEFGHIJKLMNOPQRSTUVWXYZabcdefg</w:t>
-      </w:r>
-      <w:r>
-        <w:rPr>
-          <w:rFonts w:ascii="Times New Roman" w:eastAsia="Times New Roman" w:hAnsi="Times New Roman" w:cs="Times New Roman"/>
-          <w:sz w:val="24"/>
-          <w:szCs w:val="24"/>
-        </w:rPr>
-        <w:t>hijklmnopqrstuvwxyz0123456789"</w:t>
-      </w:r>
-      <w:r>
-        <w:rPr>
-          <w:rFonts w:ascii="Times New Roman" w:eastAsia="Times New Roman" w:hAnsi="Times New Roman" w:cs="Times New Roman"/>
-          <w:sz w:val="24"/>
-          <w:szCs w:val="24"/>
-        </w:rPr>
-        <w:br/>
+        <w:t xml:space="preserve"> [12, 345, 4, 546, 122, 84, 98, 64, 9, 1, 3223, 455, 23, 234, 213]</w:t>
+      </w:r>
+      <w:r>
+        <w:rPr>
+          <w:rFonts w:ascii="Times New Roman" w:eastAsia="Times New Roman" w:hAnsi="Times New Roman" w:cs="Times New Roman"/>
+          <w:sz w:val="24"/>
+          <w:szCs w:val="24"/>
+        </w:rPr>
+        <w:br/>
+      </w:r>
+      <w:r>
+        <w:rPr>
+          <w:rFonts w:ascii="Times New Roman" w:eastAsia="Times New Roman" w:hAnsi="Times New Roman" w:cs="Times New Roman"/>
+          <w:i/>
+          <w:iCs/>
+          <w:sz w:val="24"/>
+          <w:szCs w:val="24"/>
+        </w:rPr>
+        <w:t>Expected output</w:t>
+      </w:r>
+      <w:r>
+        <w:rPr>
+          <w:rFonts w:ascii="Times New Roman" w:eastAsia="Times New Roman" w:hAnsi="Times New Roman" w:cs="Times New Roman"/>
+          <w:sz w:val="24"/>
+          <w:szCs w:val="24"/>
+        </w:rPr>
+        <w:t xml:space="preserve"> : [3223, 546, 455, 345, 234, 213, 122, 98, 84, 64, 23, 12, 9, 4, 1]</w:t>
+      </w:r>
+    </w:p>
+    <w:p>
+      <w:pPr>
+        <w:pStyle w:val="Heading2"/>
+      </w:pPr>
+      <w:r>
+        <w:t>C. Recursion</w:t>
       </w:r>
     </w:p>
     <w:p>
@@ -183,16 +291,128 @@
           <w:sz w:val="24"/>
           <w:szCs w:val="24"/>
         </w:rPr>
-        <w:t xml:space="preserve">23. </w:t>
-      </w:r>
-      <w:r>
-        <w:rPr>
-          <w:rFonts w:ascii="Times New Roman" w:eastAsia="Times New Roman" w:hAnsi="Times New Roman" w:cs="Times New Roman"/>
-          <w:sz w:val="24"/>
-          <w:szCs w:val="24"/>
-        </w:rPr>
-        <w:t xml:space="preserve">Write a JavaScript function to find the first not repeated character. </w:t>
-      </w:r>
+        <w:t xml:space="preserve">5. </w:t>
+      </w:r>
+      <w:r>
+        <w:rPr>
+          <w:rFonts w:ascii="Times New Roman" w:eastAsia="Times New Roman" w:hAnsi="Times New Roman" w:cs="Times New Roman"/>
+          <w:sz w:val="24"/>
+          <w:szCs w:val="24"/>
+        </w:rPr>
+        <w:t xml:space="preserve">Write a JavaScript program to compute the exponent of a number. </w:t>
+      </w:r>
+      <w:hyperlink r:id="rId5" w:anchor="EDITOR" w:history="1">
+        <w:r>
+          <w:rPr>
+            <w:rFonts w:ascii="Times New Roman" w:eastAsia="Times New Roman" w:hAnsi="Times New Roman" w:cs="Times New Roman"/>
+            <w:color w:val="0000FF"/>
+            <w:sz w:val="24"/>
+            <w:szCs w:val="24"/>
+            <w:u w:val="single"/>
+          </w:rPr>
+          <w:t xml:space="preserve"> </w:t>
+        </w:r>
+      </w:hyperlink>
+      <w:r>
+        <w:rPr>
+          <w:rFonts w:ascii="Times New Roman" w:eastAsia="Times New Roman" w:hAnsi="Times New Roman" w:cs="Times New Roman"/>
+          <w:sz w:val="24"/>
+          <w:szCs w:val="24"/>
+        </w:rPr>
+        <w:br/>
+      </w:r>
+      <w:proofErr w:type="gramStart"/>
+      <w:r>
+        <w:rPr>
+          <w:rFonts w:ascii="Times New Roman" w:eastAsia="Times New Roman" w:hAnsi="Times New Roman" w:cs="Times New Roman"/>
+          <w:sz w:val="24"/>
+          <w:szCs w:val="24"/>
+        </w:rPr>
+        <w:t>Note :</w:t>
+      </w:r>
+      <w:proofErr w:type="gramEnd"/>
+      <w:r>
+        <w:rPr>
+          <w:rFonts w:ascii="Times New Roman" w:eastAsia="Times New Roman" w:hAnsi="Times New Roman" w:cs="Times New Roman"/>
+          <w:sz w:val="24"/>
+          <w:szCs w:val="24"/>
+        </w:rPr>
+        <w:t xml:space="preserve"> The exponent of a number says how many times the base number is used as a factor.</w:t>
+      </w:r>
+      <w:r>
+        <w:rPr>
+          <w:rFonts w:ascii="Times New Roman" w:eastAsia="Times New Roman" w:hAnsi="Times New Roman" w:cs="Times New Roman"/>
+          <w:sz w:val="24"/>
+          <w:szCs w:val="24"/>
+        </w:rPr>
+        <w:br/>
+        <w:t>8</w:t>
+      </w:r>
+      <w:r>
+        <w:rPr>
+          <w:rFonts w:ascii="Times New Roman" w:eastAsia="Times New Roman" w:hAnsi="Times New Roman" w:cs="Times New Roman"/>
+          <w:sz w:val="24"/>
+          <w:szCs w:val="24"/>
+          <w:vertAlign w:val="superscript"/>
+        </w:rPr>
+        <w:t>2</w:t>
+      </w:r>
+      <w:r>
+        <w:rPr>
+          <w:rFonts w:ascii="Times New Roman" w:eastAsia="Times New Roman" w:hAnsi="Times New Roman" w:cs="Times New Roman"/>
+          <w:sz w:val="24"/>
+          <w:szCs w:val="24"/>
+        </w:rPr>
+        <w:t xml:space="preserve"> = 8 x 8 = 64. Here 8 is t</w:t>
+      </w:r>
+      <w:r>
+        <w:rPr>
+          <w:rFonts w:ascii="Times New Roman" w:eastAsia="Times New Roman" w:hAnsi="Times New Roman" w:cs="Times New Roman"/>
+          <w:sz w:val="24"/>
+          <w:szCs w:val="24"/>
+        </w:rPr>
+        <w:t>he base and 2 is the exponent.</w:t>
+      </w:r>
+    </w:p>
+    <w:p>
+      <w:pPr>
+        <w:spacing w:before="100" w:beforeAutospacing="1" w:after="100" w:afterAutospacing="1" w:line="240" w:lineRule="auto"/>
+        <w:rPr>
+          <w:rFonts w:ascii="Times New Roman" w:eastAsia="Times New Roman" w:hAnsi="Times New Roman" w:cs="Times New Roman"/>
+          <w:sz w:val="24"/>
+          <w:szCs w:val="24"/>
+        </w:rPr>
+      </w:pPr>
+      <w:r>
+        <w:rPr>
+          <w:rFonts w:ascii="Times New Roman" w:eastAsia="Times New Roman" w:hAnsi="Times New Roman" w:cs="Times New Roman"/>
+          <w:b/>
+          <w:bCs/>
+          <w:sz w:val="24"/>
+          <w:szCs w:val="24"/>
+        </w:rPr>
+        <w:t xml:space="preserve">9. </w:t>
+      </w:r>
+      <w:r>
+        <w:rPr>
+          <w:rFonts w:ascii="Times New Roman" w:eastAsia="Times New Roman" w:hAnsi="Times New Roman" w:cs="Times New Roman"/>
+          <w:sz w:val="24"/>
+          <w:szCs w:val="24"/>
+        </w:rPr>
+        <w:t xml:space="preserve">Write a merge sort program in JavaScript. </w:t>
+      </w:r>
+      <w:hyperlink r:id="rId6" w:anchor="EDITOR" w:history="1">
+        <w:r>
+          <w:rPr>
+            <w:rFonts w:ascii="Times New Roman" w:eastAsia="Times New Roman" w:hAnsi="Times New Roman" w:cs="Times New Roman"/>
+            <w:color w:val="0000FF"/>
+            <w:sz w:val="24"/>
+            <w:szCs w:val="24"/>
+            <w:u w:val="single"/>
+          </w:rPr>
+          <w:t xml:space="preserve"> </w:t>
+        </w:r>
+      </w:hyperlink>
       <w:r>
         <w:rPr>
           <w:rFonts w:ascii="Times New Roman" w:eastAsia="Times New Roman" w:hAnsi="Times New Roman" w:cs="Times New Roman"/>
@@ -209,9 +429,24 @@
           <w:sz w:val="24"/>
           <w:szCs w:val="24"/>
         </w:rPr>
-        <w:t xml:space="preserve">Sample </w:t>
-      </w:r>
-      <w:proofErr w:type="gramStart"/>
+        <w:t xml:space="preserve">Sample array </w:t>
+      </w:r>
+      <w:r>
+        <w:rPr>
+          <w:rFonts w:ascii="Times New Roman" w:eastAsia="Times New Roman" w:hAnsi="Times New Roman" w:cs="Times New Roman"/>
+          <w:sz w:val="24"/>
+          <w:szCs w:val="24"/>
+        </w:rPr>
+        <w:t>: [34,7,23,32,5,62]</w:t>
+      </w:r>
+      <w:r>
+        <w:rPr>
+          <w:rFonts w:ascii="Times New Roman" w:eastAsia="Times New Roman" w:hAnsi="Times New Roman" w:cs="Times New Roman"/>
+          <w:sz w:val="24"/>
+          <w:szCs w:val="24"/>
+        </w:rPr>
+        <w:br/>
+      </w:r>
       <w:r>
         <w:rPr>
           <w:rFonts w:ascii="Times New Roman" w:eastAsia="Times New Roman" w:hAnsi="Times New Roman" w:cs="Times New Roman"/>
@@ -220,43 +455,127 @@
           <w:sz w:val="24"/>
           <w:szCs w:val="24"/>
         </w:rPr>
-        <w:t xml:space="preserve">arguments </w:t>
-      </w:r>
-      <w:r>
-        <w:rPr>
-          <w:rFonts w:ascii="Times New Roman" w:eastAsia="Times New Roman" w:hAnsi="Times New Roman" w:cs="Times New Roman"/>
-          <w:sz w:val="24"/>
-          <w:szCs w:val="24"/>
-        </w:rPr>
-        <w:t>:</w:t>
-      </w:r>
-      <w:proofErr w:type="gramEnd"/>
-      <w:r>
-        <w:rPr>
-          <w:rFonts w:ascii="Times New Roman" w:eastAsia="Times New Roman" w:hAnsi="Times New Roman" w:cs="Times New Roman"/>
-          <w:sz w:val="24"/>
-          <w:szCs w:val="24"/>
-        </w:rPr>
-        <w:t xml:space="preserve"> '</w:t>
-      </w:r>
-      <w:proofErr w:type="spellStart"/>
-      <w:r>
-        <w:rPr>
-          <w:rFonts w:ascii="Times New Roman" w:eastAsia="Times New Roman" w:hAnsi="Times New Roman" w:cs="Times New Roman"/>
-          <w:sz w:val="24"/>
-          <w:szCs w:val="24"/>
-        </w:rPr>
-        <w:t>abacddbec</w:t>
-      </w:r>
-      <w:proofErr w:type="spellEnd"/>
-      <w:r>
-        <w:rPr>
-          <w:rFonts w:ascii="Times New Roman" w:eastAsia="Times New Roman" w:hAnsi="Times New Roman" w:cs="Times New Roman"/>
-          <w:sz w:val="24"/>
-          <w:szCs w:val="24"/>
-        </w:rPr>
-        <w:t xml:space="preserve">' </w:t>
-      </w:r>
+        <w:t xml:space="preserve">Sample output </w:t>
+      </w:r>
+      <w:r>
+        <w:rPr>
+          <w:rFonts w:ascii="Times New Roman" w:eastAsia="Times New Roman" w:hAnsi="Times New Roman" w:cs="Times New Roman"/>
+          <w:sz w:val="24"/>
+          <w:szCs w:val="24"/>
+        </w:rPr>
+        <w:t>: [5, 7, 23, 32, 34, 62]</w:t>
+      </w:r>
+    </w:p>
+    <w:p>
+      <w:pPr>
+        <w:pStyle w:val="Heading2"/>
+      </w:pPr>
+      <w:r>
+        <w:t xml:space="preserve">D. </w:t>
+      </w:r>
+      <w:r>
+        <w:t>Conditions and Iterations</w:t>
+      </w:r>
+    </w:p>
+    <w:p>
+      <w:pPr>
+        <w:spacing w:before="100" w:beforeAutospacing="1" w:after="100" w:afterAutospacing="1" w:line="240" w:lineRule="auto"/>
+        <w:rPr>
+          <w:rFonts w:ascii="Times New Roman" w:eastAsia="Times New Roman" w:hAnsi="Times New Roman" w:cs="Times New Roman"/>
+          <w:sz w:val="24"/>
+          <w:szCs w:val="24"/>
+        </w:rPr>
+      </w:pPr>
+      <w:r>
+        <w:rPr>
+          <w:rFonts w:ascii="Times New Roman" w:eastAsia="Times New Roman" w:hAnsi="Times New Roman" w:cs="Times New Roman"/>
+          <w:b/>
+          <w:bCs/>
+          <w:sz w:val="24"/>
+          <w:szCs w:val="24"/>
+        </w:rPr>
+        <w:t>1.</w:t>
+      </w:r>
+      <w:r>
+        <w:rPr>
+          <w:rFonts w:ascii="Times New Roman" w:eastAsia="Times New Roman" w:hAnsi="Times New Roman" w:cs="Times New Roman"/>
+          <w:sz w:val="24"/>
+          <w:szCs w:val="24"/>
+        </w:rPr>
+        <w:t xml:space="preserve"> Write a JavaScript program that accept two integers and display the larger. </w:t>
+      </w:r>
+      <w:hyperlink r:id="rId7" w:anchor="EDITOR" w:history="1">
+        <w:r>
+          <w:rPr>
+            <w:rFonts w:ascii="Times New Roman" w:eastAsia="Times New Roman" w:hAnsi="Times New Roman" w:cs="Times New Roman"/>
+            <w:color w:val="0000FF"/>
+            <w:sz w:val="24"/>
+            <w:szCs w:val="24"/>
+            <w:u w:val="single"/>
+          </w:rPr>
+          <w:t xml:space="preserve">   </w:t>
+        </w:r>
+      </w:hyperlink>
+      <w:r>
+        <w:rPr>
+          <w:rFonts w:ascii="Times New Roman" w:eastAsia="Times New Roman" w:hAnsi="Times New Roman" w:cs="Times New Roman"/>
+          <w:sz w:val="24"/>
+          <w:szCs w:val="24"/>
+        </w:rPr>
+        <w:br/>
+      </w:r>
+      <w:hyperlink r:id="rId8" w:tgtFrame="_blank" w:history="1">
+        <w:r>
+          <w:rPr>
+            <w:rFonts w:ascii="Times New Roman" w:eastAsia="Times New Roman" w:hAnsi="Times New Roman" w:cs="Times New Roman"/>
+            <w:color w:val="0000FF"/>
+            <w:sz w:val="24"/>
+            <w:szCs w:val="24"/>
+            <w:u w:val="single"/>
+          </w:rPr>
+          <w:t xml:space="preserve"> </w:t>
+        </w:r>
+      </w:hyperlink>
+    </w:p>
+    <w:p>
+      <w:pPr>
+        <w:spacing w:before="100" w:beforeAutospacing="1" w:after="100" w:afterAutospacing="1" w:line="240" w:lineRule="auto"/>
+        <w:rPr>
+          <w:rFonts w:ascii="Times New Roman" w:eastAsia="Times New Roman" w:hAnsi="Times New Roman" w:cs="Times New Roman"/>
+          <w:sz w:val="24"/>
+          <w:szCs w:val="24"/>
+        </w:rPr>
+      </w:pPr>
+      <w:r>
+        <w:rPr>
+          <w:rFonts w:ascii="Times New Roman" w:eastAsia="Times New Roman" w:hAnsi="Times New Roman" w:cs="Times New Roman"/>
+          <w:b/>
+          <w:bCs/>
+          <w:sz w:val="24"/>
+          <w:szCs w:val="24"/>
+        </w:rPr>
+        <w:t>2.</w:t>
+      </w:r>
+      <w:r>
+        <w:rPr>
+          <w:rFonts w:ascii="Times New Roman" w:eastAsia="Times New Roman" w:hAnsi="Times New Roman" w:cs="Times New Roman"/>
+          <w:sz w:val="24"/>
+          <w:szCs w:val="24"/>
+        </w:rPr>
+        <w:t xml:space="preserve"> Write a JavaScript conditional statement to find the sign of product of three numbers. Display an alert box with the specified sign. </w:t>
+      </w:r>
+      <w:hyperlink r:id="rId9" w:anchor="EDITOR" w:history="1">
+        <w:r>
+          <w:rPr>
+            <w:rFonts w:ascii="Times New Roman" w:eastAsia="Times New Roman" w:hAnsi="Times New Roman" w:cs="Times New Roman"/>
+            <w:color w:val="0000FF"/>
+            <w:sz w:val="24"/>
+            <w:szCs w:val="24"/>
+            <w:u w:val="single"/>
+          </w:rPr>
+          <w:t xml:space="preserve">   </w:t>
+        </w:r>
+      </w:hyperlink>
       <w:r>
         <w:rPr>
           <w:rFonts w:ascii="Times New Roman" w:eastAsia="Times New Roman" w:hAnsi="Times New Roman" w:cs="Times New Roman"/>
@@ -273,16 +592,82 @@
           <w:sz w:val="24"/>
           <w:szCs w:val="24"/>
         </w:rPr>
-        <w:t>Expected output</w:t>
-      </w:r>
-      <w:r>
-        <w:rPr>
-          <w:rFonts w:ascii="Times New Roman" w:eastAsia="Times New Roman" w:hAnsi="Times New Roman" w:cs="Times New Roman"/>
-          <w:sz w:val="24"/>
-          <w:szCs w:val="24"/>
-        </w:rPr>
-        <w:t xml:space="preserve"> : 'e' </w:t>
-      </w:r>
+        <w:t xml:space="preserve">Sample </w:t>
+      </w:r>
+      <w:proofErr w:type="gramStart"/>
+      <w:r>
+        <w:rPr>
+          <w:rFonts w:ascii="Times New Roman" w:eastAsia="Times New Roman" w:hAnsi="Times New Roman" w:cs="Times New Roman"/>
+          <w:i/>
+          <w:iCs/>
+          <w:sz w:val="24"/>
+          <w:szCs w:val="24"/>
+        </w:rPr>
+        <w:t>numbers</w:t>
+      </w:r>
+      <w:r>
+        <w:rPr>
+          <w:rFonts w:ascii="Times New Roman" w:eastAsia="Times New Roman" w:hAnsi="Times New Roman" w:cs="Times New Roman"/>
+          <w:sz w:val="24"/>
+          <w:szCs w:val="24"/>
+        </w:rPr>
+        <w:t xml:space="preserve"> :</w:t>
+      </w:r>
+      <w:proofErr w:type="gramEnd"/>
+      <w:r>
+        <w:rPr>
+          <w:rFonts w:ascii="Times New Roman" w:eastAsia="Times New Roman" w:hAnsi="Times New Roman" w:cs="Times New Roman"/>
+          <w:sz w:val="24"/>
+          <w:szCs w:val="24"/>
+        </w:rPr>
+        <w:t xml:space="preserve"> 3, -7, 2 </w:t>
+      </w:r>
+      <w:r>
+        <w:rPr>
+          <w:rFonts w:ascii="Times New Roman" w:eastAsia="Times New Roman" w:hAnsi="Times New Roman" w:cs="Times New Roman"/>
+          <w:sz w:val="24"/>
+          <w:szCs w:val="24"/>
+        </w:rPr>
+        <w:br/>
+      </w:r>
+      <w:r>
+        <w:rPr>
+          <w:rFonts w:ascii="Times New Roman" w:eastAsia="Times New Roman" w:hAnsi="Times New Roman" w:cs="Times New Roman"/>
+          <w:i/>
+          <w:iCs/>
+          <w:sz w:val="24"/>
+          <w:szCs w:val="24"/>
+        </w:rPr>
+        <w:t xml:space="preserve">Output </w:t>
+      </w:r>
+      <w:r>
+        <w:rPr>
+          <w:rFonts w:ascii="Times New Roman" w:eastAsia="Times New Roman" w:hAnsi="Times New Roman" w:cs="Times New Roman"/>
+          <w:sz w:val="24"/>
+          <w:szCs w:val="24"/>
+        </w:rPr>
+        <w:t xml:space="preserve">: The sign is - </w:t>
+      </w:r>
+      <w:r>
+        <w:rPr>
+          <w:rFonts w:ascii="Times New Roman" w:eastAsia="Times New Roman" w:hAnsi="Times New Roman" w:cs="Times New Roman"/>
+          <w:sz w:val="24"/>
+          <w:szCs w:val="24"/>
+        </w:rPr>
+        <w:br/>
+      </w:r>
+      <w:hyperlink r:id="rId10" w:tgtFrame="_blank" w:history="1">
+        <w:r>
+          <w:rPr>
+            <w:rFonts w:ascii="Times New Roman" w:eastAsia="Times New Roman" w:hAnsi="Times New Roman" w:cs="Times New Roman"/>
+            <w:color w:val="0000FF"/>
+            <w:sz w:val="24"/>
+            <w:szCs w:val="24"/>
+            <w:u w:val="single"/>
+          </w:rPr>
+          <w:t xml:space="preserve"> </w:t>
+        </w:r>
+      </w:hyperlink>
     </w:p>
     <w:p>
       <w:pPr>
@@ -301,16 +686,28 @@
           <w:sz w:val="24"/>
           <w:szCs w:val="24"/>
         </w:rPr>
-        <w:t xml:space="preserve">24. </w:t>
-      </w:r>
-      <w:r>
-        <w:rPr>
-          <w:rFonts w:ascii="Times New Roman" w:eastAsia="Times New Roman" w:hAnsi="Times New Roman" w:cs="Times New Roman"/>
-          <w:sz w:val="24"/>
-          <w:szCs w:val="24"/>
-        </w:rPr>
-        <w:t xml:space="preserve">Write a JavaScript function to apply Bubble Sort algorithm. </w:t>
-      </w:r>
+        <w:t>3.</w:t>
+      </w:r>
+      <w:r>
+        <w:rPr>
+          <w:rFonts w:ascii="Times New Roman" w:eastAsia="Times New Roman" w:hAnsi="Times New Roman" w:cs="Times New Roman"/>
+          <w:sz w:val="24"/>
+          <w:szCs w:val="24"/>
+        </w:rPr>
+        <w:t xml:space="preserve"> Write a JavaScript conditional statement to sort three numbers. Display an alert box to show the result. </w:t>
+      </w:r>
+      <w:hyperlink r:id="rId11" w:anchor="EDITOR" w:history="1">
+        <w:r>
+          <w:rPr>
+            <w:rFonts w:ascii="Times New Roman" w:eastAsia="Times New Roman" w:hAnsi="Times New Roman" w:cs="Times New Roman"/>
+            <w:color w:val="0000FF"/>
+            <w:sz w:val="24"/>
+            <w:szCs w:val="24"/>
+            <w:u w:val="single"/>
+          </w:rPr>
+          <w:t xml:space="preserve">   </w:t>
+        </w:r>
+      </w:hyperlink>
       <w:r>
         <w:rPr>
           <w:rFonts w:ascii="Times New Roman" w:eastAsia="Times New Roman" w:hAnsi="Times New Roman" w:cs="Times New Roman"/>
@@ -327,42 +724,9 @@
           <w:sz w:val="24"/>
           <w:szCs w:val="24"/>
         </w:rPr>
-        <w:t>Note</w:t>
-      </w:r>
-      <w:r>
-        <w:rPr>
-          <w:rFonts w:ascii="Times New Roman" w:eastAsia="Times New Roman" w:hAnsi="Times New Roman" w:cs="Times New Roman"/>
-          <w:sz w:val="24"/>
-          <w:szCs w:val="24"/>
-        </w:rPr>
-        <w:t xml:space="preserve"> : According to </w:t>
-      </w:r>
-      <w:proofErr w:type="spellStart"/>
-      <w:r>
-        <w:rPr>
-          <w:rFonts w:ascii="Times New Roman" w:eastAsia="Times New Roman" w:hAnsi="Times New Roman" w:cs="Times New Roman"/>
-          <w:sz w:val="24"/>
-          <w:szCs w:val="24"/>
-        </w:rPr>
-        <w:t>wikipedia</w:t>
-      </w:r>
-      <w:proofErr w:type="spellEnd"/>
-      <w:r>
-        <w:rPr>
-          <w:rFonts w:ascii="Times New Roman" w:eastAsia="Times New Roman" w:hAnsi="Times New Roman" w:cs="Times New Roman"/>
-          <w:sz w:val="24"/>
-          <w:szCs w:val="24"/>
-        </w:rPr>
-        <w:t xml:space="preserve"> "Bubble sort, sometimes referred to as sinking sort, is a simple sorting algorithm that works by repeatedly stepping through the list to be sorted, comparing each pair of adjacent items and swapping them if they are in the wrong order". </w:t>
-      </w:r>
-      <w:r>
-        <w:rPr>
-          <w:rFonts w:ascii="Times New Roman" w:eastAsia="Times New Roman" w:hAnsi="Times New Roman" w:cs="Times New Roman"/>
-          <w:sz w:val="24"/>
-          <w:szCs w:val="24"/>
-        </w:rPr>
-        <w:br/>
-      </w:r>
+        <w:t xml:space="preserve">Sample </w:t>
+      </w:r>
+      <w:proofErr w:type="gramStart"/>
       <w:r>
         <w:rPr>
           <w:rFonts w:ascii="Times New Roman" w:eastAsia="Times New Roman" w:hAnsi="Times New Roman" w:cs="Times New Roman"/>
@@ -371,9 +735,33 @@
           <w:sz w:val="24"/>
           <w:szCs w:val="24"/>
         </w:rPr>
-        <w:t xml:space="preserve">Sample </w:t>
-      </w:r>
-      <w:proofErr w:type="gramStart"/>
+        <w:t>numbers</w:t>
+      </w:r>
+      <w:r>
+        <w:rPr>
+          <w:rFonts w:ascii="Times New Roman" w:eastAsia="Times New Roman" w:hAnsi="Times New Roman" w:cs="Times New Roman"/>
+          <w:sz w:val="24"/>
+          <w:szCs w:val="24"/>
+        </w:rPr>
+        <w:t xml:space="preserve"> :</w:t>
+      </w:r>
+      <w:proofErr w:type="gramEnd"/>
+      <w:r>
+        <w:rPr>
+          <w:rFonts w:ascii="Times New Roman" w:eastAsia="Times New Roman" w:hAnsi="Times New Roman" w:cs="Times New Roman"/>
+          <w:sz w:val="24"/>
+          <w:szCs w:val="24"/>
+        </w:rPr>
+        <w:t xml:space="preserve"> 0, -1, 4 </w:t>
+      </w:r>
+      <w:r>
+        <w:rPr>
+          <w:rFonts w:ascii="Times New Roman" w:eastAsia="Times New Roman" w:hAnsi="Times New Roman" w:cs="Times New Roman"/>
+          <w:sz w:val="24"/>
+          <w:szCs w:val="24"/>
+        </w:rPr>
+        <w:br/>
+      </w:r>
       <w:r>
         <w:rPr>
           <w:rFonts w:ascii="Times New Roman" w:eastAsia="Times New Roman" w:hAnsi="Times New Roman" w:cs="Times New Roman"/>
@@ -382,25 +770,77 @@
           <w:sz w:val="24"/>
           <w:szCs w:val="24"/>
         </w:rPr>
-        <w:t xml:space="preserve">array </w:t>
-      </w:r>
-      <w:r>
-        <w:rPr>
-          <w:rFonts w:ascii="Times New Roman" w:eastAsia="Times New Roman" w:hAnsi="Times New Roman" w:cs="Times New Roman"/>
-          <w:sz w:val="24"/>
-          <w:szCs w:val="24"/>
-        </w:rPr>
-        <w:t>:</w:t>
-      </w:r>
-      <w:proofErr w:type="gramEnd"/>
-      <w:r>
-        <w:rPr>
-          <w:rFonts w:ascii="Times New Roman" w:eastAsia="Times New Roman" w:hAnsi="Times New Roman" w:cs="Times New Roman"/>
-          <w:sz w:val="24"/>
-          <w:szCs w:val="24"/>
-        </w:rPr>
-        <w:t xml:space="preserve"> [12, 345, 4, 546, 122, 84, 98, 64, 9, 1, 3223, 455, 23, 234, 213]</w:t>
-      </w:r>
+        <w:t xml:space="preserve">Output </w:t>
+      </w:r>
+      <w:r>
+        <w:rPr>
+          <w:rFonts w:ascii="Times New Roman" w:eastAsia="Times New Roman" w:hAnsi="Times New Roman" w:cs="Times New Roman"/>
+          <w:sz w:val="24"/>
+          <w:szCs w:val="24"/>
+        </w:rPr>
+        <w:t xml:space="preserve">: 4, 0, -1 </w:t>
+      </w:r>
+      <w:r>
+        <w:rPr>
+          <w:rFonts w:ascii="Times New Roman" w:eastAsia="Times New Roman" w:hAnsi="Times New Roman" w:cs="Times New Roman"/>
+          <w:sz w:val="24"/>
+          <w:szCs w:val="24"/>
+        </w:rPr>
+        <w:br/>
+      </w:r>
+      <w:hyperlink r:id="rId12" w:tgtFrame="_blank" w:history="1">
+        <w:r>
+          <w:rPr>
+            <w:rFonts w:ascii="Times New Roman" w:eastAsia="Times New Roman" w:hAnsi="Times New Roman" w:cs="Times New Roman"/>
+            <w:color w:val="0000FF"/>
+            <w:sz w:val="24"/>
+            <w:szCs w:val="24"/>
+            <w:u w:val="single"/>
+          </w:rPr>
+          <w:t xml:space="preserve"> </w:t>
+        </w:r>
+      </w:hyperlink>
+    </w:p>
+    <w:p>
+      <w:pPr>
+        <w:spacing w:before="100" w:beforeAutospacing="1" w:after="100" w:afterAutospacing="1" w:line="240" w:lineRule="auto"/>
+        <w:rPr>
+          <w:rFonts w:ascii="Times New Roman" w:eastAsia="Times New Roman" w:hAnsi="Times New Roman" w:cs="Times New Roman"/>
+          <w:sz w:val="24"/>
+          <w:szCs w:val="24"/>
+        </w:rPr>
+      </w:pPr>
+      <w:r>
+        <w:rPr>
+          <w:rFonts w:ascii="Times New Roman" w:eastAsia="Times New Roman" w:hAnsi="Times New Roman" w:cs="Times New Roman"/>
+          <w:b/>
+          <w:bCs/>
+          <w:sz w:val="24"/>
+          <w:szCs w:val="24"/>
+        </w:rPr>
+        <w:lastRenderedPageBreak/>
+        <w:t>4.</w:t>
+      </w:r>
+      <w:r>
+        <w:rPr>
+          <w:rFonts w:ascii="Times New Roman" w:eastAsia="Times New Roman" w:hAnsi="Times New Roman" w:cs="Times New Roman"/>
+          <w:sz w:val="24"/>
+          <w:szCs w:val="24"/>
+        </w:rPr>
+        <w:t xml:space="preserve"> Write a JavaScript conditional statement to find the largest of five numbers. Display an alert box to show the result. </w:t>
+      </w:r>
+      <w:hyperlink r:id="rId13" w:anchor="EDITOR" w:history="1">
+        <w:r>
+          <w:rPr>
+            <w:rFonts w:ascii="Times New Roman" w:eastAsia="Times New Roman" w:hAnsi="Times New Roman" w:cs="Times New Roman"/>
+            <w:color w:val="0000FF"/>
+            <w:sz w:val="24"/>
+            <w:szCs w:val="24"/>
+            <w:u w:val="single"/>
+          </w:rPr>
+          <w:t xml:space="preserve">   </w:t>
+        </w:r>
+      </w:hyperlink>
       <w:r>
         <w:rPr>
           <w:rFonts w:ascii="Times New Roman" w:eastAsia="Times New Roman" w:hAnsi="Times New Roman" w:cs="Times New Roman"/>
@@ -417,24 +857,82 @@
           <w:sz w:val="24"/>
           <w:szCs w:val="24"/>
         </w:rPr>
-        <w:t>Expected output</w:t>
-      </w:r>
-      <w:r>
-        <w:rPr>
-          <w:rFonts w:ascii="Times New Roman" w:eastAsia="Times New Roman" w:hAnsi="Times New Roman" w:cs="Times New Roman"/>
-          <w:sz w:val="24"/>
-          <w:szCs w:val="24"/>
-        </w:rPr>
-        <w:t xml:space="preserve"> : [3223, 546, 455, 345, 234, 213, 122, 98, 84, 64, 23, 12, 9, 4, 1]</w:t>
-      </w:r>
-    </w:p>
-    <w:p>
-      <w:pPr>
-        <w:pStyle w:val="Heading2"/>
-      </w:pPr>
-      <w:r>
-        <w:t>C. Recursion</w:t>
-      </w:r>
+        <w:t xml:space="preserve">Sample </w:t>
+      </w:r>
+      <w:proofErr w:type="gramStart"/>
+      <w:r>
+        <w:rPr>
+          <w:rFonts w:ascii="Times New Roman" w:eastAsia="Times New Roman" w:hAnsi="Times New Roman" w:cs="Times New Roman"/>
+          <w:i/>
+          <w:iCs/>
+          <w:sz w:val="24"/>
+          <w:szCs w:val="24"/>
+        </w:rPr>
+        <w:t>numbers</w:t>
+      </w:r>
+      <w:r>
+        <w:rPr>
+          <w:rFonts w:ascii="Times New Roman" w:eastAsia="Times New Roman" w:hAnsi="Times New Roman" w:cs="Times New Roman"/>
+          <w:sz w:val="24"/>
+          <w:szCs w:val="24"/>
+        </w:rPr>
+        <w:t xml:space="preserve"> :</w:t>
+      </w:r>
+      <w:proofErr w:type="gramEnd"/>
+      <w:r>
+        <w:rPr>
+          <w:rFonts w:ascii="Times New Roman" w:eastAsia="Times New Roman" w:hAnsi="Times New Roman" w:cs="Times New Roman"/>
+          <w:sz w:val="24"/>
+          <w:szCs w:val="24"/>
+        </w:rPr>
+        <w:t xml:space="preserve"> -5, -2, -6, 0, -1</w:t>
+      </w:r>
+      <w:r>
+        <w:rPr>
+          <w:rFonts w:ascii="Times New Roman" w:eastAsia="Times New Roman" w:hAnsi="Times New Roman" w:cs="Times New Roman"/>
+          <w:sz w:val="24"/>
+          <w:szCs w:val="24"/>
+        </w:rPr>
+        <w:br/>
+      </w:r>
+      <w:r>
+        <w:rPr>
+          <w:rFonts w:ascii="Times New Roman" w:eastAsia="Times New Roman" w:hAnsi="Times New Roman" w:cs="Times New Roman"/>
+          <w:i/>
+          <w:iCs/>
+          <w:sz w:val="24"/>
+          <w:szCs w:val="24"/>
+        </w:rPr>
+        <w:t xml:space="preserve">Output </w:t>
+      </w:r>
+      <w:r>
+        <w:rPr>
+          <w:rFonts w:ascii="Times New Roman" w:eastAsia="Times New Roman" w:hAnsi="Times New Roman" w:cs="Times New Roman"/>
+          <w:sz w:val="24"/>
+          <w:szCs w:val="24"/>
+        </w:rPr>
+        <w:t xml:space="preserve">: 0 </w:t>
+      </w:r>
+      <w:r>
+        <w:rPr>
+          <w:rFonts w:ascii="Times New Roman" w:eastAsia="Times New Roman" w:hAnsi="Times New Roman" w:cs="Times New Roman"/>
+          <w:sz w:val="24"/>
+          <w:szCs w:val="24"/>
+        </w:rPr>
+        <w:br/>
+      </w:r>
+      <w:hyperlink r:id="rId14" w:tgtFrame="_blank" w:history="1">
+        <w:r>
+          <w:rPr>
+            <w:rFonts w:ascii="Times New Roman" w:eastAsia="Times New Roman" w:hAnsi="Times New Roman" w:cs="Times New Roman"/>
+            <w:color w:val="0000FF"/>
+            <w:sz w:val="24"/>
+            <w:szCs w:val="24"/>
+            <w:u w:val="single"/>
+          </w:rPr>
+          <w:t xml:space="preserve"> </w:t>
+        </w:r>
+      </w:hyperlink>
     </w:p>
     <w:p>
       <w:pPr>
@@ -453,35 +951,120 @@
           <w:sz w:val="24"/>
           <w:szCs w:val="24"/>
         </w:rPr>
-        <w:t xml:space="preserve">2. </w:t>
-      </w:r>
-      <w:r>
-        <w:rPr>
-          <w:rFonts w:ascii="Times New Roman" w:eastAsia="Times New Roman" w:hAnsi="Times New Roman" w:cs="Times New Roman"/>
-          <w:sz w:val="24"/>
-          <w:szCs w:val="24"/>
-        </w:rPr>
-        <w:t>Write a JavaScript program to find the greatest common divisor (</w:t>
-      </w:r>
-      <w:proofErr w:type="spellStart"/>
-      <w:r>
-        <w:rPr>
-          <w:rFonts w:ascii="Times New Roman" w:eastAsia="Times New Roman" w:hAnsi="Times New Roman" w:cs="Times New Roman"/>
-          <w:sz w:val="24"/>
-          <w:szCs w:val="24"/>
-        </w:rPr>
-        <w:t>gcd</w:t>
-      </w:r>
-      <w:proofErr w:type="spellEnd"/>
-      <w:r>
-        <w:rPr>
-          <w:rFonts w:ascii="Times New Roman" w:eastAsia="Times New Roman" w:hAnsi="Times New Roman" w:cs="Times New Roman"/>
-          <w:sz w:val="24"/>
-          <w:szCs w:val="24"/>
-        </w:rPr>
-        <w:t xml:space="preserve">) of two positive numbers. </w:t>
-      </w:r>
-      <w:hyperlink r:id="rId5" w:anchor="EDITOR" w:history="1">
+        <w:t>5.</w:t>
+      </w:r>
+      <w:r>
+        <w:rPr>
+          <w:rFonts w:ascii="Times New Roman" w:eastAsia="Times New Roman" w:hAnsi="Times New Roman" w:cs="Times New Roman"/>
+          <w:sz w:val="24"/>
+          <w:szCs w:val="24"/>
+        </w:rPr>
+        <w:t xml:space="preserve"> Write a JavaScript for loop that will iterate from 0 to 15. For each iteration, it will check if the current number is odd or even, and display a message to the screen. </w:t>
+      </w:r>
+      <w:hyperlink r:id="rId15" w:anchor="EDITOR" w:history="1">
+        <w:r>
+          <w:rPr>
+            <w:rFonts w:ascii="Times New Roman" w:eastAsia="Times New Roman" w:hAnsi="Times New Roman" w:cs="Times New Roman"/>
+            <w:color w:val="0000FF"/>
+            <w:sz w:val="24"/>
+            <w:szCs w:val="24"/>
+            <w:u w:val="single"/>
+          </w:rPr>
+          <w:t xml:space="preserve">   </w:t>
+        </w:r>
+      </w:hyperlink>
+      <w:r>
+        <w:rPr>
+          <w:rFonts w:ascii="Times New Roman" w:eastAsia="Times New Roman" w:hAnsi="Times New Roman" w:cs="Times New Roman"/>
+          <w:sz w:val="24"/>
+          <w:szCs w:val="24"/>
+        </w:rPr>
+        <w:br/>
+      </w:r>
+      <w:r>
+        <w:rPr>
+          <w:rFonts w:ascii="Times New Roman" w:eastAsia="Times New Roman" w:hAnsi="Times New Roman" w:cs="Times New Roman"/>
+          <w:i/>
+          <w:iCs/>
+          <w:sz w:val="24"/>
+          <w:szCs w:val="24"/>
+        </w:rPr>
+        <w:t xml:space="preserve">Sample </w:t>
+      </w:r>
+      <w:proofErr w:type="gramStart"/>
+      <w:r>
+        <w:rPr>
+          <w:rFonts w:ascii="Times New Roman" w:eastAsia="Times New Roman" w:hAnsi="Times New Roman" w:cs="Times New Roman"/>
+          <w:i/>
+          <w:iCs/>
+          <w:sz w:val="24"/>
+          <w:szCs w:val="24"/>
+        </w:rPr>
+        <w:t>Output :</w:t>
+      </w:r>
+      <w:proofErr w:type="gramEnd"/>
+      <w:r>
+        <w:rPr>
+          <w:rFonts w:ascii="Times New Roman" w:eastAsia="Times New Roman" w:hAnsi="Times New Roman" w:cs="Times New Roman"/>
+          <w:sz w:val="24"/>
+          <w:szCs w:val="24"/>
+        </w:rPr>
+        <w:t xml:space="preserve"> </w:t>
+      </w:r>
+      <w:r>
+        <w:rPr>
+          <w:rFonts w:ascii="Times New Roman" w:eastAsia="Times New Roman" w:hAnsi="Times New Roman" w:cs="Times New Roman"/>
+          <w:sz w:val="24"/>
+          <w:szCs w:val="24"/>
+        </w:rPr>
+        <w:br/>
+        <w:t>"0 is even"</w:t>
+      </w:r>
+      <w:r>
+        <w:rPr>
+          <w:rFonts w:ascii="Times New Roman" w:eastAsia="Times New Roman" w:hAnsi="Times New Roman" w:cs="Times New Roman"/>
+          <w:sz w:val="24"/>
+          <w:szCs w:val="24"/>
+        </w:rPr>
+        <w:br/>
+        <w:t xml:space="preserve">"1 is odd" </w:t>
+      </w:r>
+      <w:r>
+        <w:rPr>
+          <w:rFonts w:ascii="Times New Roman" w:eastAsia="Times New Roman" w:hAnsi="Times New Roman" w:cs="Times New Roman"/>
+          <w:sz w:val="24"/>
+          <w:szCs w:val="24"/>
+        </w:rPr>
+        <w:br/>
+        <w:t>"2 is even"</w:t>
+      </w:r>
+      <w:r>
+        <w:rPr>
+          <w:rFonts w:ascii="Times New Roman" w:eastAsia="Times New Roman" w:hAnsi="Times New Roman" w:cs="Times New Roman"/>
+          <w:sz w:val="24"/>
+          <w:szCs w:val="24"/>
+        </w:rPr>
+        <w:br/>
+        <w:t>----------</w:t>
+      </w:r>
+      <w:r>
+        <w:rPr>
+          <w:rFonts w:ascii="Times New Roman" w:eastAsia="Times New Roman" w:hAnsi="Times New Roman" w:cs="Times New Roman"/>
+          <w:sz w:val="24"/>
+          <w:szCs w:val="24"/>
+        </w:rPr>
+        <w:br/>
+        <w:t>----------</w:t>
+      </w:r>
+      <w:r>
+        <w:rPr>
+          <w:rFonts w:ascii="Times New Roman" w:eastAsia="Times New Roman" w:hAnsi="Times New Roman" w:cs="Times New Roman"/>
+          <w:sz w:val="24"/>
+          <w:szCs w:val="24"/>
+        </w:rPr>
+        <w:br/>
+      </w:r>
+      <w:hyperlink r:id="rId16" w:tgtFrame="_blank" w:history="1">
         <w:r>
           <w:rPr>
             <w:rFonts w:ascii="Times New Roman" w:eastAsia="Times New Roman" w:hAnsi="Times New Roman" w:cs="Times New Roman"/>
@@ -511,35 +1094,15 @@
           <w:sz w:val="24"/>
           <w:szCs w:val="24"/>
         </w:rPr>
-        <w:t xml:space="preserve">5. </w:t>
-      </w:r>
-      <w:r>
-        <w:rPr>
-          <w:rFonts w:ascii="Times New Roman" w:eastAsia="Times New Roman" w:hAnsi="Times New Roman" w:cs="Times New Roman"/>
-          <w:sz w:val="24"/>
-          <w:szCs w:val="24"/>
-        </w:rPr>
-        <w:t xml:space="preserve">Write a JavaScript program to compute the exponent of a number. </w:t>
-      </w:r>
-      <w:hyperlink r:id="rId6" w:anchor="EDITOR" w:history="1">
-        <w:r>
-          <w:rPr>
-            <w:rFonts w:ascii="Times New Roman" w:eastAsia="Times New Roman" w:hAnsi="Times New Roman" w:cs="Times New Roman"/>
-            <w:color w:val="0000FF"/>
-            <w:sz w:val="24"/>
-            <w:szCs w:val="24"/>
-            <w:u w:val="single"/>
-          </w:rPr>
-          <w:t xml:space="preserve"> </w:t>
-        </w:r>
-      </w:hyperlink>
-      <w:r>
-        <w:rPr>
-          <w:rFonts w:ascii="Times New Roman" w:eastAsia="Times New Roman" w:hAnsi="Times New Roman" w:cs="Times New Roman"/>
-          <w:sz w:val="24"/>
-          <w:szCs w:val="24"/>
-        </w:rPr>
-        <w:br/>
+        <w:t>6.</w:t>
+      </w:r>
+      <w:r>
+        <w:rPr>
+          <w:rFonts w:ascii="Times New Roman" w:eastAsia="Times New Roman" w:hAnsi="Times New Roman" w:cs="Times New Roman"/>
+          <w:sz w:val="24"/>
+          <w:szCs w:val="24"/>
+        </w:rPr>
+        <w:t xml:space="preserve"> Write a JavaScript program which compute, the average marks of the following students </w:t>
       </w:r>
       <w:proofErr w:type="gramStart"/>
       <w:r>
@@ -548,7 +1111,7 @@
           <w:sz w:val="24"/>
           <w:szCs w:val="24"/>
         </w:rPr>
-        <w:t>Note :</w:t>
+        <w:t>Then</w:t>
       </w:r>
       <w:proofErr w:type="gramEnd"/>
       <w:r>
@@ -557,792 +1120,9 @@
           <w:sz w:val="24"/>
           <w:szCs w:val="24"/>
         </w:rPr>
-        <w:t xml:space="preserve"> The exponent of a number says how many times the base number is used as a factor.</w:t>
-      </w:r>
-      <w:r>
-        <w:rPr>
-          <w:rFonts w:ascii="Times New Roman" w:eastAsia="Times New Roman" w:hAnsi="Times New Roman" w:cs="Times New Roman"/>
-          <w:sz w:val="24"/>
-          <w:szCs w:val="24"/>
-        </w:rPr>
-        <w:br/>
-        <w:t>8</w:t>
-      </w:r>
-      <w:r>
-        <w:rPr>
-          <w:rFonts w:ascii="Times New Roman" w:eastAsia="Times New Roman" w:hAnsi="Times New Roman" w:cs="Times New Roman"/>
-          <w:sz w:val="24"/>
-          <w:szCs w:val="24"/>
-          <w:vertAlign w:val="superscript"/>
-        </w:rPr>
-        <w:t>2</w:t>
-      </w:r>
-      <w:r>
-        <w:rPr>
-          <w:rFonts w:ascii="Times New Roman" w:eastAsia="Times New Roman" w:hAnsi="Times New Roman" w:cs="Times New Roman"/>
-          <w:sz w:val="24"/>
-          <w:szCs w:val="24"/>
-        </w:rPr>
-        <w:t xml:space="preserve"> = 8 x 8 = 64. Here 8 is t</w:t>
-      </w:r>
-      <w:r>
-        <w:rPr>
-          <w:rFonts w:ascii="Times New Roman" w:eastAsia="Times New Roman" w:hAnsi="Times New Roman" w:cs="Times New Roman"/>
-          <w:sz w:val="24"/>
-          <w:szCs w:val="24"/>
-        </w:rPr>
-        <w:t>he base and 2 is the exponent.</w:t>
-      </w:r>
-    </w:p>
-    <w:p>
-      <w:pPr>
-        <w:spacing w:before="100" w:beforeAutospacing="1" w:after="100" w:afterAutospacing="1" w:line="240" w:lineRule="auto"/>
-        <w:rPr>
-          <w:rFonts w:ascii="Times New Roman" w:eastAsia="Times New Roman" w:hAnsi="Times New Roman" w:cs="Times New Roman"/>
-          <w:sz w:val="24"/>
-          <w:szCs w:val="24"/>
-        </w:rPr>
-      </w:pPr>
-      <w:r>
-        <w:rPr>
-          <w:rFonts w:ascii="Times New Roman" w:eastAsia="Times New Roman" w:hAnsi="Times New Roman" w:cs="Times New Roman"/>
-          <w:b/>
-          <w:bCs/>
-          <w:sz w:val="24"/>
-          <w:szCs w:val="24"/>
-        </w:rPr>
-        <w:t xml:space="preserve">9. </w:t>
-      </w:r>
-      <w:r>
-        <w:rPr>
-          <w:rFonts w:ascii="Times New Roman" w:eastAsia="Times New Roman" w:hAnsi="Times New Roman" w:cs="Times New Roman"/>
-          <w:sz w:val="24"/>
-          <w:szCs w:val="24"/>
-        </w:rPr>
-        <w:t xml:space="preserve">Write a merge sort program in JavaScript. </w:t>
-      </w:r>
-      <w:hyperlink r:id="rId7" w:anchor="EDITOR" w:history="1">
-        <w:r>
-          <w:rPr>
-            <w:rFonts w:ascii="Times New Roman" w:eastAsia="Times New Roman" w:hAnsi="Times New Roman" w:cs="Times New Roman"/>
-            <w:color w:val="0000FF"/>
-            <w:sz w:val="24"/>
-            <w:szCs w:val="24"/>
-            <w:u w:val="single"/>
-          </w:rPr>
-          <w:t xml:space="preserve"> </w:t>
-        </w:r>
-      </w:hyperlink>
-      <w:r>
-        <w:rPr>
-          <w:rFonts w:ascii="Times New Roman" w:eastAsia="Times New Roman" w:hAnsi="Times New Roman" w:cs="Times New Roman"/>
-          <w:sz w:val="24"/>
-          <w:szCs w:val="24"/>
-        </w:rPr>
-        <w:br/>
-      </w:r>
-      <w:r>
-        <w:rPr>
-          <w:rFonts w:ascii="Times New Roman" w:eastAsia="Times New Roman" w:hAnsi="Times New Roman" w:cs="Times New Roman"/>
-          <w:i/>
-          <w:iCs/>
-          <w:sz w:val="24"/>
-          <w:szCs w:val="24"/>
-        </w:rPr>
-        <w:t xml:space="preserve">Sample array </w:t>
-      </w:r>
-      <w:r>
-        <w:rPr>
-          <w:rFonts w:ascii="Times New Roman" w:eastAsia="Times New Roman" w:hAnsi="Times New Roman" w:cs="Times New Roman"/>
-          <w:sz w:val="24"/>
-          <w:szCs w:val="24"/>
-        </w:rPr>
-        <w:t>: [34,7,23,32,5,62]</w:t>
-      </w:r>
-      <w:r>
-        <w:rPr>
-          <w:rFonts w:ascii="Times New Roman" w:eastAsia="Times New Roman" w:hAnsi="Times New Roman" w:cs="Times New Roman"/>
-          <w:sz w:val="24"/>
-          <w:szCs w:val="24"/>
-        </w:rPr>
-        <w:br/>
-      </w:r>
-      <w:r>
-        <w:rPr>
-          <w:rFonts w:ascii="Times New Roman" w:eastAsia="Times New Roman" w:hAnsi="Times New Roman" w:cs="Times New Roman"/>
-          <w:i/>
-          <w:iCs/>
-          <w:sz w:val="24"/>
-          <w:szCs w:val="24"/>
-        </w:rPr>
-        <w:t xml:space="preserve">Sample output </w:t>
-      </w:r>
-      <w:r>
-        <w:rPr>
-          <w:rFonts w:ascii="Times New Roman" w:eastAsia="Times New Roman" w:hAnsi="Times New Roman" w:cs="Times New Roman"/>
-          <w:sz w:val="24"/>
-          <w:szCs w:val="24"/>
-        </w:rPr>
-        <w:t>: [5, 7, 23, 32, 34, 62]</w:t>
-      </w:r>
-    </w:p>
-    <w:p>
-      <w:pPr>
-        <w:pStyle w:val="Heading2"/>
-      </w:pPr>
-      <w:r>
-        <w:t xml:space="preserve">D. </w:t>
-      </w:r>
-      <w:r>
-        <w:t>Conditions and Iterations</w:t>
-      </w:r>
-    </w:p>
-    <w:p>
-      <w:pPr>
-        <w:spacing w:before="100" w:beforeAutospacing="1" w:after="100" w:afterAutospacing="1" w:line="240" w:lineRule="auto"/>
-        <w:rPr>
-          <w:rFonts w:ascii="Times New Roman" w:eastAsia="Times New Roman" w:hAnsi="Times New Roman" w:cs="Times New Roman"/>
-          <w:sz w:val="24"/>
-          <w:szCs w:val="24"/>
-        </w:rPr>
-      </w:pPr>
-      <w:r>
-        <w:rPr>
-          <w:rFonts w:ascii="Times New Roman" w:eastAsia="Times New Roman" w:hAnsi="Times New Roman" w:cs="Times New Roman"/>
-          <w:b/>
-          <w:bCs/>
-          <w:sz w:val="24"/>
-          <w:szCs w:val="24"/>
-        </w:rPr>
-        <w:t>1.</w:t>
-      </w:r>
-      <w:r>
-        <w:rPr>
-          <w:rFonts w:ascii="Times New Roman" w:eastAsia="Times New Roman" w:hAnsi="Times New Roman" w:cs="Times New Roman"/>
-          <w:sz w:val="24"/>
-          <w:szCs w:val="24"/>
-        </w:rPr>
-        <w:t xml:space="preserve"> Write a JavaScript program that accept two integers and display the larger. </w:t>
-      </w:r>
-      <w:hyperlink r:id="rId8" w:anchor="EDITOR" w:history="1">
-        <w:r>
-          <w:rPr>
-            <w:rFonts w:ascii="Times New Roman" w:eastAsia="Times New Roman" w:hAnsi="Times New Roman" w:cs="Times New Roman"/>
-            <w:color w:val="0000FF"/>
-            <w:sz w:val="24"/>
-            <w:szCs w:val="24"/>
-            <w:u w:val="single"/>
-          </w:rPr>
-          <w:t xml:space="preserve">   </w:t>
-        </w:r>
-      </w:hyperlink>
-      <w:r>
-        <w:rPr>
-          <w:rFonts w:ascii="Times New Roman" w:eastAsia="Times New Roman" w:hAnsi="Times New Roman" w:cs="Times New Roman"/>
-          <w:sz w:val="24"/>
-          <w:szCs w:val="24"/>
-        </w:rPr>
-        <w:br/>
-      </w:r>
-      <w:hyperlink r:id="rId9" w:tgtFrame="_blank" w:history="1">
-        <w:r>
-          <w:rPr>
-            <w:rFonts w:ascii="Times New Roman" w:eastAsia="Times New Roman" w:hAnsi="Times New Roman" w:cs="Times New Roman"/>
-            <w:color w:val="0000FF"/>
-            <w:sz w:val="24"/>
-            <w:szCs w:val="24"/>
-            <w:u w:val="single"/>
-          </w:rPr>
-          <w:t xml:space="preserve"> </w:t>
-        </w:r>
-      </w:hyperlink>
-    </w:p>
-    <w:p>
-      <w:pPr>
-        <w:spacing w:before="100" w:beforeAutospacing="1" w:after="100" w:afterAutospacing="1" w:line="240" w:lineRule="auto"/>
-        <w:rPr>
-          <w:rFonts w:ascii="Times New Roman" w:eastAsia="Times New Roman" w:hAnsi="Times New Roman" w:cs="Times New Roman"/>
-          <w:sz w:val="24"/>
-          <w:szCs w:val="24"/>
-        </w:rPr>
-      </w:pPr>
-      <w:r>
-        <w:rPr>
-          <w:rFonts w:ascii="Times New Roman" w:eastAsia="Times New Roman" w:hAnsi="Times New Roman" w:cs="Times New Roman"/>
-          <w:b/>
-          <w:bCs/>
-          <w:sz w:val="24"/>
-          <w:szCs w:val="24"/>
-        </w:rPr>
-        <w:lastRenderedPageBreak/>
-        <w:t>2.</w:t>
-      </w:r>
-      <w:r>
-        <w:rPr>
-          <w:rFonts w:ascii="Times New Roman" w:eastAsia="Times New Roman" w:hAnsi="Times New Roman" w:cs="Times New Roman"/>
-          <w:sz w:val="24"/>
-          <w:szCs w:val="24"/>
-        </w:rPr>
-        <w:t xml:space="preserve"> Write a JavaScript conditional statement to find the sign of product of three numbers. Display an alert box with the specified sign. </w:t>
-      </w:r>
-      <w:hyperlink r:id="rId10" w:anchor="EDITOR" w:history="1">
-        <w:r>
-          <w:rPr>
-            <w:rFonts w:ascii="Times New Roman" w:eastAsia="Times New Roman" w:hAnsi="Times New Roman" w:cs="Times New Roman"/>
-            <w:color w:val="0000FF"/>
-            <w:sz w:val="24"/>
-            <w:szCs w:val="24"/>
-            <w:u w:val="single"/>
-          </w:rPr>
-          <w:t xml:space="preserve">   </w:t>
-        </w:r>
-      </w:hyperlink>
-      <w:r>
-        <w:rPr>
-          <w:rFonts w:ascii="Times New Roman" w:eastAsia="Times New Roman" w:hAnsi="Times New Roman" w:cs="Times New Roman"/>
-          <w:sz w:val="24"/>
-          <w:szCs w:val="24"/>
-        </w:rPr>
-        <w:br/>
-      </w:r>
-      <w:r>
-        <w:rPr>
-          <w:rFonts w:ascii="Times New Roman" w:eastAsia="Times New Roman" w:hAnsi="Times New Roman" w:cs="Times New Roman"/>
-          <w:i/>
-          <w:iCs/>
-          <w:sz w:val="24"/>
-          <w:szCs w:val="24"/>
-        </w:rPr>
-        <w:t xml:space="preserve">Sample </w:t>
-      </w:r>
-      <w:proofErr w:type="gramStart"/>
-      <w:r>
-        <w:rPr>
-          <w:rFonts w:ascii="Times New Roman" w:eastAsia="Times New Roman" w:hAnsi="Times New Roman" w:cs="Times New Roman"/>
-          <w:i/>
-          <w:iCs/>
-          <w:sz w:val="24"/>
-          <w:szCs w:val="24"/>
-        </w:rPr>
-        <w:t>numbers</w:t>
-      </w:r>
-      <w:r>
-        <w:rPr>
-          <w:rFonts w:ascii="Times New Roman" w:eastAsia="Times New Roman" w:hAnsi="Times New Roman" w:cs="Times New Roman"/>
-          <w:sz w:val="24"/>
-          <w:szCs w:val="24"/>
-        </w:rPr>
-        <w:t xml:space="preserve"> :</w:t>
-      </w:r>
-      <w:proofErr w:type="gramEnd"/>
-      <w:r>
-        <w:rPr>
-          <w:rFonts w:ascii="Times New Roman" w:eastAsia="Times New Roman" w:hAnsi="Times New Roman" w:cs="Times New Roman"/>
-          <w:sz w:val="24"/>
-          <w:szCs w:val="24"/>
-        </w:rPr>
-        <w:t xml:space="preserve"> 3, -7, 2 </w:t>
-      </w:r>
-      <w:r>
-        <w:rPr>
-          <w:rFonts w:ascii="Times New Roman" w:eastAsia="Times New Roman" w:hAnsi="Times New Roman" w:cs="Times New Roman"/>
-          <w:sz w:val="24"/>
-          <w:szCs w:val="24"/>
-        </w:rPr>
-        <w:br/>
-      </w:r>
-      <w:r>
-        <w:rPr>
-          <w:rFonts w:ascii="Times New Roman" w:eastAsia="Times New Roman" w:hAnsi="Times New Roman" w:cs="Times New Roman"/>
-          <w:i/>
-          <w:iCs/>
-          <w:sz w:val="24"/>
-          <w:szCs w:val="24"/>
-        </w:rPr>
-        <w:t xml:space="preserve">Output </w:t>
-      </w:r>
-      <w:r>
-        <w:rPr>
-          <w:rFonts w:ascii="Times New Roman" w:eastAsia="Times New Roman" w:hAnsi="Times New Roman" w:cs="Times New Roman"/>
-          <w:sz w:val="24"/>
-          <w:szCs w:val="24"/>
-        </w:rPr>
-        <w:t xml:space="preserve">: The sign is - </w:t>
-      </w:r>
-      <w:r>
-        <w:rPr>
-          <w:rFonts w:ascii="Times New Roman" w:eastAsia="Times New Roman" w:hAnsi="Times New Roman" w:cs="Times New Roman"/>
-          <w:sz w:val="24"/>
-          <w:szCs w:val="24"/>
-        </w:rPr>
-        <w:br/>
-      </w:r>
-      <w:hyperlink r:id="rId11" w:tgtFrame="_blank" w:history="1">
-        <w:r>
-          <w:rPr>
-            <w:rFonts w:ascii="Times New Roman" w:eastAsia="Times New Roman" w:hAnsi="Times New Roman" w:cs="Times New Roman"/>
-            <w:color w:val="0000FF"/>
-            <w:sz w:val="24"/>
-            <w:szCs w:val="24"/>
-            <w:u w:val="single"/>
-          </w:rPr>
-          <w:t xml:space="preserve"> </w:t>
-        </w:r>
-      </w:hyperlink>
-    </w:p>
-    <w:p>
-      <w:pPr>
-        <w:spacing w:before="100" w:beforeAutospacing="1" w:after="100" w:afterAutospacing="1" w:line="240" w:lineRule="auto"/>
-        <w:rPr>
-          <w:rFonts w:ascii="Times New Roman" w:eastAsia="Times New Roman" w:hAnsi="Times New Roman" w:cs="Times New Roman"/>
-          <w:sz w:val="24"/>
-          <w:szCs w:val="24"/>
-        </w:rPr>
-      </w:pPr>
-      <w:r>
-        <w:rPr>
-          <w:rFonts w:ascii="Times New Roman" w:eastAsia="Times New Roman" w:hAnsi="Times New Roman" w:cs="Times New Roman"/>
-          <w:b/>
-          <w:bCs/>
-          <w:sz w:val="24"/>
-          <w:szCs w:val="24"/>
-        </w:rPr>
-        <w:t>3.</w:t>
-      </w:r>
-      <w:r>
-        <w:rPr>
-          <w:rFonts w:ascii="Times New Roman" w:eastAsia="Times New Roman" w:hAnsi="Times New Roman" w:cs="Times New Roman"/>
-          <w:sz w:val="24"/>
-          <w:szCs w:val="24"/>
-        </w:rPr>
-        <w:t xml:space="preserve"> Write a JavaScript conditional statement to sort three numbers. Display an alert box to show the result. </w:t>
-      </w:r>
-      <w:hyperlink r:id="rId12" w:anchor="EDITOR" w:history="1">
-        <w:r>
-          <w:rPr>
-            <w:rFonts w:ascii="Times New Roman" w:eastAsia="Times New Roman" w:hAnsi="Times New Roman" w:cs="Times New Roman"/>
-            <w:color w:val="0000FF"/>
-            <w:sz w:val="24"/>
-            <w:szCs w:val="24"/>
-            <w:u w:val="single"/>
-          </w:rPr>
-          <w:t xml:space="preserve">   </w:t>
-        </w:r>
-      </w:hyperlink>
-      <w:r>
-        <w:rPr>
-          <w:rFonts w:ascii="Times New Roman" w:eastAsia="Times New Roman" w:hAnsi="Times New Roman" w:cs="Times New Roman"/>
-          <w:sz w:val="24"/>
-          <w:szCs w:val="24"/>
-        </w:rPr>
-        <w:br/>
-      </w:r>
-      <w:r>
-        <w:rPr>
-          <w:rFonts w:ascii="Times New Roman" w:eastAsia="Times New Roman" w:hAnsi="Times New Roman" w:cs="Times New Roman"/>
-          <w:i/>
-          <w:iCs/>
-          <w:sz w:val="24"/>
-          <w:szCs w:val="24"/>
-        </w:rPr>
-        <w:t xml:space="preserve">Sample </w:t>
-      </w:r>
-      <w:proofErr w:type="gramStart"/>
-      <w:r>
-        <w:rPr>
-          <w:rFonts w:ascii="Times New Roman" w:eastAsia="Times New Roman" w:hAnsi="Times New Roman" w:cs="Times New Roman"/>
-          <w:i/>
-          <w:iCs/>
-          <w:sz w:val="24"/>
-          <w:szCs w:val="24"/>
-        </w:rPr>
-        <w:t>numbers</w:t>
-      </w:r>
-      <w:r>
-        <w:rPr>
-          <w:rFonts w:ascii="Times New Roman" w:eastAsia="Times New Roman" w:hAnsi="Times New Roman" w:cs="Times New Roman"/>
-          <w:sz w:val="24"/>
-          <w:szCs w:val="24"/>
-        </w:rPr>
-        <w:t xml:space="preserve"> :</w:t>
-      </w:r>
-      <w:proofErr w:type="gramEnd"/>
-      <w:r>
-        <w:rPr>
-          <w:rFonts w:ascii="Times New Roman" w:eastAsia="Times New Roman" w:hAnsi="Times New Roman" w:cs="Times New Roman"/>
-          <w:sz w:val="24"/>
-          <w:szCs w:val="24"/>
-        </w:rPr>
-        <w:t xml:space="preserve"> 0, -1, 4 </w:t>
-      </w:r>
-      <w:r>
-        <w:rPr>
-          <w:rFonts w:ascii="Times New Roman" w:eastAsia="Times New Roman" w:hAnsi="Times New Roman" w:cs="Times New Roman"/>
-          <w:sz w:val="24"/>
-          <w:szCs w:val="24"/>
-        </w:rPr>
-        <w:br/>
-      </w:r>
-      <w:r>
-        <w:rPr>
-          <w:rFonts w:ascii="Times New Roman" w:eastAsia="Times New Roman" w:hAnsi="Times New Roman" w:cs="Times New Roman"/>
-          <w:i/>
-          <w:iCs/>
-          <w:sz w:val="24"/>
-          <w:szCs w:val="24"/>
-        </w:rPr>
-        <w:t xml:space="preserve">Output </w:t>
-      </w:r>
-      <w:r>
-        <w:rPr>
-          <w:rFonts w:ascii="Times New Roman" w:eastAsia="Times New Roman" w:hAnsi="Times New Roman" w:cs="Times New Roman"/>
-          <w:sz w:val="24"/>
-          <w:szCs w:val="24"/>
-        </w:rPr>
-        <w:t xml:space="preserve">: 4, 0, -1 </w:t>
-      </w:r>
-      <w:r>
-        <w:rPr>
-          <w:rFonts w:ascii="Times New Roman" w:eastAsia="Times New Roman" w:hAnsi="Times New Roman" w:cs="Times New Roman"/>
-          <w:sz w:val="24"/>
-          <w:szCs w:val="24"/>
-        </w:rPr>
-        <w:br/>
-      </w:r>
-      <w:hyperlink r:id="rId13" w:tgtFrame="_blank" w:history="1">
-        <w:r>
-          <w:rPr>
-            <w:rFonts w:ascii="Times New Roman" w:eastAsia="Times New Roman" w:hAnsi="Times New Roman" w:cs="Times New Roman"/>
-            <w:color w:val="0000FF"/>
-            <w:sz w:val="24"/>
-            <w:szCs w:val="24"/>
-            <w:u w:val="single"/>
-          </w:rPr>
-          <w:t xml:space="preserve"> </w:t>
-        </w:r>
-      </w:hyperlink>
-    </w:p>
-    <w:p>
-      <w:pPr>
-        <w:spacing w:before="100" w:beforeAutospacing="1" w:after="100" w:afterAutospacing="1" w:line="240" w:lineRule="auto"/>
-        <w:rPr>
-          <w:rFonts w:ascii="Times New Roman" w:eastAsia="Times New Roman" w:hAnsi="Times New Roman" w:cs="Times New Roman"/>
-          <w:sz w:val="24"/>
-          <w:szCs w:val="24"/>
-        </w:rPr>
-      </w:pPr>
-      <w:r>
-        <w:rPr>
-          <w:rFonts w:ascii="Times New Roman" w:eastAsia="Times New Roman" w:hAnsi="Times New Roman" w:cs="Times New Roman"/>
-          <w:b/>
-          <w:bCs/>
-          <w:sz w:val="24"/>
-          <w:szCs w:val="24"/>
-        </w:rPr>
-        <w:t>4.</w:t>
-      </w:r>
-      <w:r>
-        <w:rPr>
-          <w:rFonts w:ascii="Times New Roman" w:eastAsia="Times New Roman" w:hAnsi="Times New Roman" w:cs="Times New Roman"/>
-          <w:sz w:val="24"/>
-          <w:szCs w:val="24"/>
-        </w:rPr>
-        <w:t xml:space="preserve"> Write a JavaScript conditional statement to find the largest of five numbers. Display an alert box to show the result. </w:t>
-      </w:r>
-      <w:hyperlink r:id="rId14" w:anchor="EDITOR" w:history="1">
-        <w:r>
-          <w:rPr>
-            <w:rFonts w:ascii="Times New Roman" w:eastAsia="Times New Roman" w:hAnsi="Times New Roman" w:cs="Times New Roman"/>
-            <w:color w:val="0000FF"/>
-            <w:sz w:val="24"/>
-            <w:szCs w:val="24"/>
-            <w:u w:val="single"/>
-          </w:rPr>
-          <w:t xml:space="preserve">   </w:t>
-        </w:r>
-      </w:hyperlink>
-      <w:r>
-        <w:rPr>
-          <w:rFonts w:ascii="Times New Roman" w:eastAsia="Times New Roman" w:hAnsi="Times New Roman" w:cs="Times New Roman"/>
-          <w:sz w:val="24"/>
-          <w:szCs w:val="24"/>
-        </w:rPr>
-        <w:br/>
-      </w:r>
-      <w:r>
-        <w:rPr>
-          <w:rFonts w:ascii="Times New Roman" w:eastAsia="Times New Roman" w:hAnsi="Times New Roman" w:cs="Times New Roman"/>
-          <w:i/>
-          <w:iCs/>
-          <w:sz w:val="24"/>
-          <w:szCs w:val="24"/>
-        </w:rPr>
-        <w:t xml:space="preserve">Sample </w:t>
-      </w:r>
-      <w:proofErr w:type="gramStart"/>
-      <w:r>
-        <w:rPr>
-          <w:rFonts w:ascii="Times New Roman" w:eastAsia="Times New Roman" w:hAnsi="Times New Roman" w:cs="Times New Roman"/>
-          <w:i/>
-          <w:iCs/>
-          <w:sz w:val="24"/>
-          <w:szCs w:val="24"/>
-        </w:rPr>
-        <w:t>numbers</w:t>
-      </w:r>
-      <w:r>
-        <w:rPr>
-          <w:rFonts w:ascii="Times New Roman" w:eastAsia="Times New Roman" w:hAnsi="Times New Roman" w:cs="Times New Roman"/>
-          <w:sz w:val="24"/>
-          <w:szCs w:val="24"/>
-        </w:rPr>
-        <w:t xml:space="preserve"> :</w:t>
-      </w:r>
-      <w:proofErr w:type="gramEnd"/>
-      <w:r>
-        <w:rPr>
-          <w:rFonts w:ascii="Times New Roman" w:eastAsia="Times New Roman" w:hAnsi="Times New Roman" w:cs="Times New Roman"/>
-          <w:sz w:val="24"/>
-          <w:szCs w:val="24"/>
-        </w:rPr>
-        <w:t xml:space="preserve"> -5, -2, -6, 0, -1</w:t>
-      </w:r>
-      <w:r>
-        <w:rPr>
-          <w:rFonts w:ascii="Times New Roman" w:eastAsia="Times New Roman" w:hAnsi="Times New Roman" w:cs="Times New Roman"/>
-          <w:sz w:val="24"/>
-          <w:szCs w:val="24"/>
-        </w:rPr>
-        <w:br/>
-      </w:r>
-      <w:r>
-        <w:rPr>
-          <w:rFonts w:ascii="Times New Roman" w:eastAsia="Times New Roman" w:hAnsi="Times New Roman" w:cs="Times New Roman"/>
-          <w:i/>
-          <w:iCs/>
-          <w:sz w:val="24"/>
-          <w:szCs w:val="24"/>
-        </w:rPr>
-        <w:t xml:space="preserve">Output </w:t>
-      </w:r>
-      <w:r>
-        <w:rPr>
-          <w:rFonts w:ascii="Times New Roman" w:eastAsia="Times New Roman" w:hAnsi="Times New Roman" w:cs="Times New Roman"/>
-          <w:sz w:val="24"/>
-          <w:szCs w:val="24"/>
-        </w:rPr>
-        <w:t xml:space="preserve">: 0 </w:t>
-      </w:r>
-      <w:r>
-        <w:rPr>
-          <w:rFonts w:ascii="Times New Roman" w:eastAsia="Times New Roman" w:hAnsi="Times New Roman" w:cs="Times New Roman"/>
-          <w:sz w:val="24"/>
-          <w:szCs w:val="24"/>
-        </w:rPr>
-        <w:br/>
-      </w:r>
-      <w:hyperlink r:id="rId15" w:tgtFrame="_blank" w:history="1">
-        <w:r>
-          <w:rPr>
-            <w:rFonts w:ascii="Times New Roman" w:eastAsia="Times New Roman" w:hAnsi="Times New Roman" w:cs="Times New Roman"/>
-            <w:color w:val="0000FF"/>
-            <w:sz w:val="24"/>
-            <w:szCs w:val="24"/>
-            <w:u w:val="single"/>
-          </w:rPr>
-          <w:t xml:space="preserve"> </w:t>
-        </w:r>
-      </w:hyperlink>
-    </w:p>
-    <w:p>
-      <w:pPr>
-        <w:spacing w:before="100" w:beforeAutospacing="1" w:after="100" w:afterAutospacing="1" w:line="240" w:lineRule="auto"/>
-        <w:rPr>
-          <w:rFonts w:ascii="Times New Roman" w:eastAsia="Times New Roman" w:hAnsi="Times New Roman" w:cs="Times New Roman"/>
-          <w:sz w:val="24"/>
-          <w:szCs w:val="24"/>
-        </w:rPr>
-      </w:pPr>
-      <w:r>
-        <w:rPr>
-          <w:rFonts w:ascii="Times New Roman" w:eastAsia="Times New Roman" w:hAnsi="Times New Roman" w:cs="Times New Roman"/>
-          <w:b/>
-          <w:bCs/>
-          <w:sz w:val="24"/>
-          <w:szCs w:val="24"/>
-        </w:rPr>
-        <w:t>5.</w:t>
-      </w:r>
-      <w:r>
-        <w:rPr>
-          <w:rFonts w:ascii="Times New Roman" w:eastAsia="Times New Roman" w:hAnsi="Times New Roman" w:cs="Times New Roman"/>
-          <w:sz w:val="24"/>
-          <w:szCs w:val="24"/>
-        </w:rPr>
-        <w:t xml:space="preserve"> Write a JavaScript for loop that will iterate from 0 to 15. For each iteration, it will check if the current number is odd or even, and display a message to the screen. </w:t>
-      </w:r>
-      <w:hyperlink r:id="rId16" w:anchor="EDITOR" w:history="1">
-        <w:r>
-          <w:rPr>
-            <w:rFonts w:ascii="Times New Roman" w:eastAsia="Times New Roman" w:hAnsi="Times New Roman" w:cs="Times New Roman"/>
-            <w:color w:val="0000FF"/>
-            <w:sz w:val="24"/>
-            <w:szCs w:val="24"/>
-            <w:u w:val="single"/>
-          </w:rPr>
-          <w:t xml:space="preserve">   </w:t>
-        </w:r>
-      </w:hyperlink>
-      <w:r>
-        <w:rPr>
-          <w:rFonts w:ascii="Times New Roman" w:eastAsia="Times New Roman" w:hAnsi="Times New Roman" w:cs="Times New Roman"/>
-          <w:sz w:val="24"/>
-          <w:szCs w:val="24"/>
-        </w:rPr>
-        <w:br/>
-      </w:r>
-      <w:r>
-        <w:rPr>
-          <w:rFonts w:ascii="Times New Roman" w:eastAsia="Times New Roman" w:hAnsi="Times New Roman" w:cs="Times New Roman"/>
-          <w:i/>
-          <w:iCs/>
-          <w:sz w:val="24"/>
-          <w:szCs w:val="24"/>
-        </w:rPr>
-        <w:t xml:space="preserve">Sample </w:t>
-      </w:r>
-      <w:proofErr w:type="gramStart"/>
-      <w:r>
-        <w:rPr>
-          <w:rFonts w:ascii="Times New Roman" w:eastAsia="Times New Roman" w:hAnsi="Times New Roman" w:cs="Times New Roman"/>
-          <w:i/>
-          <w:iCs/>
-          <w:sz w:val="24"/>
-          <w:szCs w:val="24"/>
-        </w:rPr>
-        <w:t>Output :</w:t>
-      </w:r>
-      <w:proofErr w:type="gramEnd"/>
-      <w:r>
-        <w:rPr>
-          <w:rFonts w:ascii="Times New Roman" w:eastAsia="Times New Roman" w:hAnsi="Times New Roman" w:cs="Times New Roman"/>
-          <w:sz w:val="24"/>
-          <w:szCs w:val="24"/>
-        </w:rPr>
-        <w:t xml:space="preserve"> </w:t>
-      </w:r>
-      <w:r>
-        <w:rPr>
-          <w:rFonts w:ascii="Times New Roman" w:eastAsia="Times New Roman" w:hAnsi="Times New Roman" w:cs="Times New Roman"/>
-          <w:sz w:val="24"/>
-          <w:szCs w:val="24"/>
-        </w:rPr>
-        <w:br/>
-        <w:t>"0 is even"</w:t>
-      </w:r>
-      <w:r>
-        <w:rPr>
-          <w:rFonts w:ascii="Times New Roman" w:eastAsia="Times New Roman" w:hAnsi="Times New Roman" w:cs="Times New Roman"/>
-          <w:sz w:val="24"/>
-          <w:szCs w:val="24"/>
-        </w:rPr>
-        <w:br/>
-        <w:t xml:space="preserve">"1 is odd" </w:t>
-      </w:r>
-      <w:r>
-        <w:rPr>
-          <w:rFonts w:ascii="Times New Roman" w:eastAsia="Times New Roman" w:hAnsi="Times New Roman" w:cs="Times New Roman"/>
-          <w:sz w:val="24"/>
-          <w:szCs w:val="24"/>
-        </w:rPr>
-        <w:br/>
-        <w:t>"2 is even"</w:t>
-      </w:r>
-      <w:r>
-        <w:rPr>
-          <w:rFonts w:ascii="Times New Roman" w:eastAsia="Times New Roman" w:hAnsi="Times New Roman" w:cs="Times New Roman"/>
-          <w:sz w:val="24"/>
-          <w:szCs w:val="24"/>
-        </w:rPr>
-        <w:br/>
-        <w:t>----------</w:t>
-      </w:r>
-      <w:r>
-        <w:rPr>
-          <w:rFonts w:ascii="Times New Roman" w:eastAsia="Times New Roman" w:hAnsi="Times New Roman" w:cs="Times New Roman"/>
-          <w:sz w:val="24"/>
-          <w:szCs w:val="24"/>
-        </w:rPr>
-        <w:br/>
-        <w:t>----------</w:t>
-      </w:r>
-      <w:r>
-        <w:rPr>
-          <w:rFonts w:ascii="Times New Roman" w:eastAsia="Times New Roman" w:hAnsi="Times New Roman" w:cs="Times New Roman"/>
-          <w:sz w:val="24"/>
-          <w:szCs w:val="24"/>
-        </w:rPr>
-        <w:br/>
-      </w:r>
-      <w:hyperlink r:id="rId17" w:tgtFrame="_blank" w:history="1">
-        <w:r>
-          <w:rPr>
-            <w:rFonts w:ascii="Times New Roman" w:eastAsia="Times New Roman" w:hAnsi="Times New Roman" w:cs="Times New Roman"/>
-            <w:color w:val="0000FF"/>
-            <w:sz w:val="24"/>
-            <w:szCs w:val="24"/>
-            <w:u w:val="single"/>
-          </w:rPr>
-          <w:t xml:space="preserve"> </w:t>
-        </w:r>
-      </w:hyperlink>
-    </w:p>
-    <w:p>
-      <w:pPr>
-        <w:spacing w:before="100" w:beforeAutospacing="1" w:after="100" w:afterAutospacing="1" w:line="240" w:lineRule="auto"/>
-        <w:rPr>
-          <w:rFonts w:ascii="Times New Roman" w:eastAsia="Times New Roman" w:hAnsi="Times New Roman" w:cs="Times New Roman"/>
-          <w:sz w:val="24"/>
-          <w:szCs w:val="24"/>
-        </w:rPr>
-      </w:pPr>
-      <w:r>
-        <w:rPr>
-          <w:rFonts w:ascii="Times New Roman" w:eastAsia="Times New Roman" w:hAnsi="Times New Roman" w:cs="Times New Roman"/>
-          <w:b/>
-          <w:bCs/>
-          <w:sz w:val="24"/>
-          <w:szCs w:val="24"/>
-        </w:rPr>
-        <w:t>6.</w:t>
-      </w:r>
-      <w:r>
-        <w:rPr>
-          <w:rFonts w:ascii="Times New Roman" w:eastAsia="Times New Roman" w:hAnsi="Times New Roman" w:cs="Times New Roman"/>
-          <w:sz w:val="24"/>
-          <w:szCs w:val="24"/>
-        </w:rPr>
-        <w:t xml:space="preserve"> Write a JavaScript program which compute, the average marks of the following students </w:t>
-      </w:r>
-      <w:proofErr w:type="gramStart"/>
-      <w:r>
-        <w:rPr>
-          <w:rFonts w:ascii="Times New Roman" w:eastAsia="Times New Roman" w:hAnsi="Times New Roman" w:cs="Times New Roman"/>
-          <w:sz w:val="24"/>
-          <w:szCs w:val="24"/>
-        </w:rPr>
-        <w:t>Then</w:t>
-      </w:r>
-      <w:proofErr w:type="gramEnd"/>
-      <w:r>
-        <w:rPr>
-          <w:rFonts w:ascii="Times New Roman" w:eastAsia="Times New Roman" w:hAnsi="Times New Roman" w:cs="Times New Roman"/>
-          <w:sz w:val="24"/>
-          <w:szCs w:val="24"/>
-        </w:rPr>
         <w:t xml:space="preserve">, this average is used to determine the corresponding grade. </w:t>
       </w:r>
-      <w:hyperlink r:id="rId18" w:anchor="EDITOR" w:history="1">
+      <w:hyperlink r:id="rId17" w:anchor="EDITOR" w:history="1">
         <w:r>
           <w:rPr>
             <w:rFonts w:ascii="Times New Roman" w:eastAsia="Times New Roman" w:hAnsi="Times New Roman" w:cs="Times New Roman"/>
@@ -2025,7 +1805,6 @@
                 <w:sz w:val="24"/>
                 <w:szCs w:val="24"/>
               </w:rPr>
-              <w:lastRenderedPageBreak/>
               <w:t xml:space="preserve">&lt;90 </w:t>
             </w:r>
           </w:p>
@@ -2121,18 +1900,16 @@
           <w:szCs w:val="24"/>
         </w:rPr>
       </w:pPr>
-      <w:hyperlink r:id="rId19" w:tgtFrame="_blank" w:history="1">
-        <w:r>
-          <w:rPr>
-            <w:rFonts w:ascii="Times New Roman" w:eastAsia="Times New Roman" w:hAnsi="Times New Roman" w:cs="Times New Roman"/>
-            <w:color w:val="0000FF"/>
-            <w:sz w:val="24"/>
-            <w:szCs w:val="24"/>
-            <w:u w:val="single"/>
-          </w:rPr>
-          <w:t xml:space="preserve"> </w:t>
-        </w:r>
-      </w:hyperlink>
+      <w:r>
+        <w:rPr>
+          <w:rFonts w:ascii="Times New Roman" w:eastAsia="Times New Roman" w:hAnsi="Times New Roman" w:cs="Times New Roman"/>
+          <w:color w:val="0000FF"/>
+          <w:sz w:val="24"/>
+          <w:szCs w:val="24"/>
+          <w:u w:val="single"/>
+        </w:rPr>
+        <w:t xml:space="preserve"> </w:t>
+      </w:r>
     </w:p>
     <w:p>
       <w:pPr>
@@ -2151,35 +1928,37 @@
           <w:sz w:val="24"/>
           <w:szCs w:val="24"/>
         </w:rPr>
-        <w:t>7.</w:t>
-      </w:r>
-      <w:r>
-        <w:rPr>
-          <w:rFonts w:ascii="Times New Roman" w:eastAsia="Times New Roman" w:hAnsi="Times New Roman" w:cs="Times New Roman"/>
-          <w:sz w:val="24"/>
-          <w:szCs w:val="24"/>
-        </w:rPr>
-        <w:t xml:space="preserve"> Write a JavaScript program which iterates the integers from 1 to 100. But for multiples of three print "Fizz" instead of the number and for the multiples of five print "Buzz". For numbers which are multiples of both three and five print "</w:t>
+        <w:t xml:space="preserve">9. </w:t>
+      </w:r>
+      <w:r>
+        <w:rPr>
+          <w:rFonts w:ascii="Times New Roman" w:eastAsia="Times New Roman" w:hAnsi="Times New Roman" w:cs="Times New Roman"/>
+          <w:sz w:val="24"/>
+          <w:szCs w:val="24"/>
+        </w:rPr>
+        <w:t xml:space="preserve">Write a JavaScript program to find the </w:t>
       </w:r>
       <w:proofErr w:type="spellStart"/>
-      <w:r>
-        <w:rPr>
-          <w:rFonts w:ascii="Times New Roman" w:eastAsia="Times New Roman" w:hAnsi="Times New Roman" w:cs="Times New Roman"/>
-          <w:sz w:val="24"/>
-          <w:szCs w:val="24"/>
-        </w:rPr>
-        <w:t>FizzBuzz</w:t>
+      <w:proofErr w:type="gramStart"/>
+      <w:r>
+        <w:rPr>
+          <w:rFonts w:ascii="Times New Roman" w:eastAsia="Times New Roman" w:hAnsi="Times New Roman" w:cs="Times New Roman"/>
+          <w:sz w:val="24"/>
+          <w:szCs w:val="24"/>
+        </w:rPr>
+        <w:t>armstrong</w:t>
       </w:r>
       <w:proofErr w:type="spellEnd"/>
-      <w:r>
-        <w:rPr>
-          <w:rFonts w:ascii="Times New Roman" w:eastAsia="Times New Roman" w:hAnsi="Times New Roman" w:cs="Times New Roman"/>
-          <w:sz w:val="24"/>
-          <w:szCs w:val="24"/>
-        </w:rPr>
-        <w:t xml:space="preserve">". </w:t>
-      </w:r>
-      <w:hyperlink r:id="rId20" w:anchor="EDITOR" w:history="1">
+      <w:proofErr w:type="gramEnd"/>
+      <w:r>
+        <w:rPr>
+          <w:rFonts w:ascii="Times New Roman" w:eastAsia="Times New Roman" w:hAnsi="Times New Roman" w:cs="Times New Roman"/>
+          <w:sz w:val="24"/>
+          <w:szCs w:val="24"/>
+        </w:rPr>
+        <w:t xml:space="preserve"> numbers of 3 digits. </w:t>
+      </w:r>
+      <w:hyperlink r:id="rId18" w:anchor="EDITOR" w:history="1">
         <w:r>
           <w:rPr>
             <w:rFonts w:ascii="Times New Roman" w:eastAsia="Times New Roman" w:hAnsi="Times New Roman" w:cs="Times New Roman"/>
@@ -2191,15 +1970,51 @@
           <w:t xml:space="preserve">   </w:t>
         </w:r>
       </w:hyperlink>
-      <w:r>
-        <w:rPr>
-          <w:rFonts w:ascii="Times New Roman" w:eastAsia="Times New Roman" w:hAnsi="Times New Roman" w:cs="Times New Roman"/>
-          <w:sz w:val="24"/>
-          <w:szCs w:val="24"/>
-        </w:rPr>
-        <w:br/>
-      </w:r>
-      <w:hyperlink r:id="rId21" w:tgtFrame="_blank" w:history="1">
+    </w:p>
+    <w:p>
+      <w:pPr>
+        <w:spacing w:before="100" w:beforeAutospacing="1" w:after="100" w:afterAutospacing="1" w:line="240" w:lineRule="auto"/>
+        <w:rPr>
+          <w:rFonts w:ascii="Times New Roman" w:eastAsia="Times New Roman" w:hAnsi="Times New Roman" w:cs="Times New Roman"/>
+          <w:sz w:val="24"/>
+          <w:szCs w:val="24"/>
+        </w:rPr>
+      </w:pPr>
+      <w:r>
+        <w:rPr>
+          <w:rFonts w:ascii="Times New Roman" w:eastAsia="Times New Roman" w:hAnsi="Times New Roman" w:cs="Times New Roman"/>
+          <w:sz w:val="24"/>
+          <w:szCs w:val="24"/>
+        </w:rPr>
+        <w:br/>
+      </w:r>
+      <w:proofErr w:type="gramStart"/>
+      <w:r>
+        <w:rPr>
+          <w:rFonts w:ascii="Times New Roman" w:eastAsia="Times New Roman" w:hAnsi="Times New Roman" w:cs="Times New Roman"/>
+          <w:sz w:val="24"/>
+          <w:szCs w:val="24"/>
+        </w:rPr>
+        <w:t>Note :</w:t>
+      </w:r>
+      <w:proofErr w:type="gramEnd"/>
+      <w:r>
+        <w:rPr>
+          <w:rFonts w:ascii="Times New Roman" w:eastAsia="Times New Roman" w:hAnsi="Times New Roman" w:cs="Times New Roman"/>
+          <w:sz w:val="24"/>
+          <w:szCs w:val="24"/>
+        </w:rPr>
+        <w:t xml:space="preserve"> An Armstrong number of three digits is an integer such that the sum of the cubes of its digits is equal to the number itself. For example, 371 is an Armstrong number since 3**3 + 7**3 + 1**3 = 371.</w:t>
+      </w:r>
+      <w:r>
+        <w:rPr>
+          <w:rFonts w:ascii="Times New Roman" w:eastAsia="Times New Roman" w:hAnsi="Times New Roman" w:cs="Times New Roman"/>
+          <w:sz w:val="24"/>
+          <w:szCs w:val="24"/>
+        </w:rPr>
+        <w:br/>
+      </w:r>
+      <w:hyperlink r:id="rId19" w:tgtFrame="_blank" w:history="1">
         <w:r>
           <w:rPr>
             <w:rFonts w:ascii="Times New Roman" w:eastAsia="Times New Roman" w:hAnsi="Times New Roman" w:cs="Times New Roman"/>
@@ -2229,200 +2044,7 @@
           <w:sz w:val="24"/>
           <w:szCs w:val="24"/>
         </w:rPr>
-        <w:t>8.</w:t>
-      </w:r>
-      <w:r>
-        <w:rPr>
-          <w:rFonts w:ascii="Times New Roman" w:eastAsia="Times New Roman" w:hAnsi="Times New Roman" w:cs="Times New Roman"/>
-          <w:sz w:val="24"/>
-          <w:szCs w:val="24"/>
-        </w:rPr>
-        <w:t xml:space="preserve"> According to Wikipedia a happy number is defined by the following process : </w:t>
-      </w:r>
-      <w:r>
-        <w:rPr>
-          <w:rFonts w:ascii="Times New Roman" w:eastAsia="Times New Roman" w:hAnsi="Times New Roman" w:cs="Times New Roman"/>
-          <w:sz w:val="24"/>
-          <w:szCs w:val="24"/>
-        </w:rPr>
-        <w:br/>
-        <w:t>"Starting with any positive integer, replace the number by the sum of the squares of its digits, and repeat the process until the number equals 1 (where it will stay), or it loops endlessly in a cycle which does not include 1. Those numbers for which this process ends in 1 are happy numbers, while those that do not end in 1 are unhappy numbers (or sad numbers)".</w:t>
-      </w:r>
-      <w:r>
-        <w:rPr>
-          <w:rFonts w:ascii="Times New Roman" w:eastAsia="Times New Roman" w:hAnsi="Times New Roman" w:cs="Times New Roman"/>
-          <w:sz w:val="24"/>
-          <w:szCs w:val="24"/>
-        </w:rPr>
-        <w:br/>
-        <w:t xml:space="preserve">Write a JavaScript program to find and print the first 5 happy numbers. </w:t>
-      </w:r>
-      <w:hyperlink r:id="rId22" w:anchor="EDITOR" w:history="1">
-        <w:r>
-          <w:rPr>
-            <w:rFonts w:ascii="Times New Roman" w:eastAsia="Times New Roman" w:hAnsi="Times New Roman" w:cs="Times New Roman"/>
-            <w:color w:val="0000FF"/>
-            <w:sz w:val="24"/>
-            <w:szCs w:val="24"/>
-            <w:u w:val="single"/>
-          </w:rPr>
-          <w:t xml:space="preserve">   </w:t>
-        </w:r>
-      </w:hyperlink>
-      <w:r>
-        <w:rPr>
-          <w:rFonts w:ascii="Times New Roman" w:eastAsia="Times New Roman" w:hAnsi="Times New Roman" w:cs="Times New Roman"/>
-          <w:sz w:val="24"/>
-          <w:szCs w:val="24"/>
-        </w:rPr>
-        <w:br/>
-      </w:r>
-      <w:hyperlink r:id="rId23" w:tgtFrame="_blank" w:history="1">
-        <w:r>
-          <w:rPr>
-            <w:rFonts w:ascii="Times New Roman" w:eastAsia="Times New Roman" w:hAnsi="Times New Roman" w:cs="Times New Roman"/>
-            <w:color w:val="0000FF"/>
-            <w:sz w:val="24"/>
-            <w:szCs w:val="24"/>
-            <w:u w:val="single"/>
-          </w:rPr>
-          <w:t xml:space="preserve"> </w:t>
-        </w:r>
-      </w:hyperlink>
-    </w:p>
-    <w:p>
-      <w:pPr>
-        <w:spacing w:before="100" w:beforeAutospacing="1" w:after="100" w:afterAutospacing="1" w:line="240" w:lineRule="auto"/>
-        <w:rPr>
-          <w:rFonts w:ascii="Times New Roman" w:eastAsia="Times New Roman" w:hAnsi="Times New Roman" w:cs="Times New Roman"/>
-          <w:sz w:val="24"/>
-          <w:szCs w:val="24"/>
-        </w:rPr>
-      </w:pPr>
-      <w:r>
-        <w:rPr>
-          <w:rFonts w:ascii="Times New Roman" w:eastAsia="Times New Roman" w:hAnsi="Times New Roman" w:cs="Times New Roman"/>
-          <w:b/>
-          <w:bCs/>
-          <w:sz w:val="24"/>
-          <w:szCs w:val="24"/>
-        </w:rPr>
-        <w:t xml:space="preserve">9. </w:t>
-      </w:r>
-      <w:r>
-        <w:rPr>
-          <w:rFonts w:ascii="Times New Roman" w:eastAsia="Times New Roman" w:hAnsi="Times New Roman" w:cs="Times New Roman"/>
-          <w:sz w:val="24"/>
-          <w:szCs w:val="24"/>
-        </w:rPr>
-        <w:t xml:space="preserve">Write a JavaScript program to find the </w:t>
-      </w:r>
-      <w:proofErr w:type="spellStart"/>
-      <w:proofErr w:type="gramStart"/>
-      <w:r>
-        <w:rPr>
-          <w:rFonts w:ascii="Times New Roman" w:eastAsia="Times New Roman" w:hAnsi="Times New Roman" w:cs="Times New Roman"/>
-          <w:sz w:val="24"/>
-          <w:szCs w:val="24"/>
-        </w:rPr>
-        <w:t>armstrong</w:t>
-      </w:r>
-      <w:proofErr w:type="spellEnd"/>
-      <w:proofErr w:type="gramEnd"/>
-      <w:r>
-        <w:rPr>
-          <w:rFonts w:ascii="Times New Roman" w:eastAsia="Times New Roman" w:hAnsi="Times New Roman" w:cs="Times New Roman"/>
-          <w:sz w:val="24"/>
-          <w:szCs w:val="24"/>
-        </w:rPr>
-        <w:t xml:space="preserve"> numbers of 3 digits. </w:t>
-      </w:r>
-      <w:hyperlink r:id="rId24" w:anchor="EDITOR" w:history="1">
-        <w:r>
-          <w:rPr>
-            <w:rFonts w:ascii="Times New Roman" w:eastAsia="Times New Roman" w:hAnsi="Times New Roman" w:cs="Times New Roman"/>
-            <w:color w:val="0000FF"/>
-            <w:sz w:val="24"/>
-            <w:szCs w:val="24"/>
-            <w:u w:val="single"/>
-          </w:rPr>
-          <w:t xml:space="preserve">   </w:t>
-        </w:r>
-      </w:hyperlink>
-    </w:p>
-    <w:p>
-      <w:pPr>
-        <w:spacing w:before="100" w:beforeAutospacing="1" w:after="100" w:afterAutospacing="1" w:line="240" w:lineRule="auto"/>
-        <w:rPr>
-          <w:rFonts w:ascii="Times New Roman" w:eastAsia="Times New Roman" w:hAnsi="Times New Roman" w:cs="Times New Roman"/>
-          <w:sz w:val="24"/>
-          <w:szCs w:val="24"/>
-        </w:rPr>
-      </w:pPr>
-      <w:r>
-        <w:rPr>
-          <w:rFonts w:ascii="Times New Roman" w:eastAsia="Times New Roman" w:hAnsi="Times New Roman" w:cs="Times New Roman"/>
-          <w:sz w:val="24"/>
-          <w:szCs w:val="24"/>
-        </w:rPr>
-        <w:br/>
-      </w:r>
-      <w:proofErr w:type="gramStart"/>
-      <w:r>
-        <w:rPr>
-          <w:rFonts w:ascii="Times New Roman" w:eastAsia="Times New Roman" w:hAnsi="Times New Roman" w:cs="Times New Roman"/>
-          <w:sz w:val="24"/>
-          <w:szCs w:val="24"/>
-        </w:rPr>
-        <w:t>Note :</w:t>
-      </w:r>
-      <w:proofErr w:type="gramEnd"/>
-      <w:r>
-        <w:rPr>
-          <w:rFonts w:ascii="Times New Roman" w:eastAsia="Times New Roman" w:hAnsi="Times New Roman" w:cs="Times New Roman"/>
-          <w:sz w:val="24"/>
-          <w:szCs w:val="24"/>
-        </w:rPr>
-        <w:t xml:space="preserve"> An Armstrong number of three digits is an integer such that the sum of the cubes of its digits is equal to the number itself. For example, 371 is an Armstrong number since 3**3 + 7**3 + 1**3 = 371.</w:t>
-      </w:r>
-      <w:r>
-        <w:rPr>
-          <w:rFonts w:ascii="Times New Roman" w:eastAsia="Times New Roman" w:hAnsi="Times New Roman" w:cs="Times New Roman"/>
-          <w:sz w:val="24"/>
-          <w:szCs w:val="24"/>
-        </w:rPr>
-        <w:br/>
-      </w:r>
-      <w:hyperlink r:id="rId25" w:tgtFrame="_blank" w:history="1">
-        <w:r>
-          <w:rPr>
-            <w:rFonts w:ascii="Times New Roman" w:eastAsia="Times New Roman" w:hAnsi="Times New Roman" w:cs="Times New Roman"/>
-            <w:color w:val="0000FF"/>
-            <w:sz w:val="24"/>
-            <w:szCs w:val="24"/>
-            <w:u w:val="single"/>
-          </w:rPr>
-          <w:t xml:space="preserve"> </w:t>
-        </w:r>
-      </w:hyperlink>
-    </w:p>
-    <w:p>
-      <w:pPr>
-        <w:spacing w:before="100" w:beforeAutospacing="1" w:after="100" w:afterAutospacing="1" w:line="240" w:lineRule="auto"/>
-        <w:rPr>
-          <w:rFonts w:ascii="Times New Roman" w:eastAsia="Times New Roman" w:hAnsi="Times New Roman" w:cs="Times New Roman"/>
-          <w:sz w:val="24"/>
-          <w:szCs w:val="24"/>
-        </w:rPr>
-      </w:pPr>
-      <w:r>
-        <w:rPr>
-          <w:rFonts w:ascii="Times New Roman" w:eastAsia="Times New Roman" w:hAnsi="Times New Roman" w:cs="Times New Roman"/>
-          <w:b/>
-          <w:bCs/>
-          <w:sz w:val="24"/>
-          <w:szCs w:val="24"/>
-        </w:rPr>
+        <w:lastRenderedPageBreak/>
         <w:t xml:space="preserve">10. </w:t>
       </w:r>
       <w:r>
@@ -2433,7 +2055,7 @@
         </w:rPr>
         <w:t xml:space="preserve">Write a JavaScript program to construct the following pattern, using a nested for loop. </w:t>
       </w:r>
-      <w:hyperlink r:id="rId26" w:anchor="EDITOR" w:history="1">
+      <w:hyperlink r:id="rId20" w:anchor="EDITOR" w:history="1">
         <w:r>
           <w:rPr>
             <w:rFonts w:ascii="Times New Roman" w:eastAsia="Times New Roman" w:hAnsi="Times New Roman" w:cs="Times New Roman"/>
@@ -2635,7 +2257,7 @@
           <w:szCs w:val="24"/>
         </w:rPr>
       </w:pPr>
-      <w:hyperlink r:id="rId27" w:tgtFrame="_blank" w:history="1">
+      <w:hyperlink r:id="rId21" w:tgtFrame="_blank" w:history="1">
         <w:r>
           <w:rPr>
             <w:rFonts w:ascii="Times New Roman" w:eastAsia="Times New Roman" w:hAnsi="Times New Roman" w:cs="Times New Roman"/>
@@ -2675,7 +2297,7 @@
         </w:rPr>
         <w:t xml:space="preserve">Write a JavaScript program to compute the greatest common divisor (GCD) of two positive integers. </w:t>
       </w:r>
-      <w:hyperlink r:id="rId28" w:anchor="EDITOR" w:history="1">
+      <w:hyperlink r:id="rId22" w:anchor="EDITOR" w:history="1">
         <w:r>
           <w:rPr>
             <w:rFonts w:ascii="Times New Roman" w:eastAsia="Times New Roman" w:hAnsi="Times New Roman" w:cs="Times New Roman"/>
@@ -2695,7 +2317,7 @@
         </w:rPr>
         <w:br/>
       </w:r>
-      <w:hyperlink r:id="rId29" w:tgtFrame="_blank" w:history="1">
+      <w:hyperlink r:id="rId23" w:tgtFrame="_blank" w:history="1">
         <w:r>
           <w:rPr>
             <w:rFonts w:ascii="Times New Roman" w:eastAsia="Times New Roman" w:hAnsi="Times New Roman" w:cs="Times New Roman"/>
@@ -2776,7 +2398,6 @@
           <w:sz w:val="24"/>
           <w:szCs w:val="24"/>
         </w:rPr>
-        <w:lastRenderedPageBreak/>
         <w:t xml:space="preserve">1. </w:t>
       </w:r>
       <w:r>
@@ -2787,7 +2408,7 @@
         </w:rPr>
         <w:t xml:space="preserve">Write a JavaScript function to check whether an `input` is an array or not. </w:t>
       </w:r>
-      <w:hyperlink r:id="rId30" w:anchor="EDITOR" w:history="1">
+      <w:hyperlink r:id="rId24" w:anchor="EDITOR" w:history="1">
         <w:r>
           <w:rPr>
             <w:rFonts w:ascii="Times New Roman" w:eastAsia="Times New Roman" w:hAnsi="Times New Roman" w:cs="Times New Roman"/>
@@ -2907,16 +2528,38 @@
         </w:rPr>
         <w:br/>
       </w:r>
-      <w:hyperlink r:id="rId31" w:tgtFrame="_blank" w:history="1">
-        <w:r>
-          <w:rPr>
-            <w:rFonts w:ascii="Times New Roman" w:eastAsia="Times New Roman" w:hAnsi="Times New Roman" w:cs="Times New Roman"/>
-            <w:color w:val="0000FF"/>
-            <w:sz w:val="24"/>
-            <w:szCs w:val="24"/>
-            <w:u w:val="single"/>
-          </w:rPr>
-          <w:t>Click me to see the soluti</w:t>
+      <w:hyperlink r:id="rId25" w:tgtFrame="_blank" w:history="1">
+        <w:r>
+          <w:rPr>
+            <w:rFonts w:ascii="Times New Roman" w:eastAsia="Times New Roman" w:hAnsi="Times New Roman" w:cs="Times New Roman"/>
+            <w:color w:val="0000FF"/>
+            <w:sz w:val="24"/>
+            <w:szCs w:val="24"/>
+            <w:u w:val="single"/>
+          </w:rPr>
+          <w:t>Click me to see th</w:t>
+        </w:r>
+        <w:bookmarkStart w:id="0" w:name="_GoBack"/>
+        <w:bookmarkEnd w:id="0"/>
+        <w:r>
+          <w:rPr>
+            <w:rFonts w:ascii="Times New Roman" w:eastAsia="Times New Roman" w:hAnsi="Times New Roman" w:cs="Times New Roman"/>
+            <w:color w:val="0000FF"/>
+            <w:sz w:val="24"/>
+            <w:szCs w:val="24"/>
+            <w:u w:val="single"/>
+          </w:rPr>
+          <w:t>e</w:t>
+        </w:r>
+        <w:r>
+          <w:rPr>
+            <w:rFonts w:ascii="Times New Roman" w:eastAsia="Times New Roman" w:hAnsi="Times New Roman" w:cs="Times New Roman"/>
+            <w:color w:val="0000FF"/>
+            <w:sz w:val="24"/>
+            <w:szCs w:val="24"/>
+            <w:u w:val="single"/>
+          </w:rPr>
+          <w:t xml:space="preserve"> soluti</w:t>
         </w:r>
         <w:r>
           <w:rPr>
@@ -2967,7 +2610,7 @@
         </w:rPr>
         <w:t xml:space="preserve">Write a JavaScript function to clone an array. </w:t>
       </w:r>
-      <w:hyperlink r:id="rId32" w:anchor="EDITOR" w:history="1">
+      <w:hyperlink r:id="rId26" w:anchor="EDITOR" w:history="1">
         <w:r>
           <w:rPr>
             <w:rFonts w:ascii="Times New Roman" w:eastAsia="Times New Roman" w:hAnsi="Times New Roman" w:cs="Times New Roman"/>
@@ -3087,7 +2730,7 @@
         </w:rPr>
         <w:br/>
       </w:r>
-      <w:hyperlink r:id="rId33" w:tgtFrame="_blank" w:history="1">
+      <w:hyperlink r:id="rId27" w:tgtFrame="_blank" w:history="1">
         <w:r>
           <w:rPr>
             <w:rFonts w:ascii="Times New Roman" w:eastAsia="Times New Roman" w:hAnsi="Times New Roman" w:cs="Times New Roman"/>
@@ -3127,7 +2770,7 @@
         </w:rPr>
         <w:t xml:space="preserve"> Write a JavaScript function to get the first element of an array. Passing a parameter 'n' will return the first 'n' elements of the array. </w:t>
       </w:r>
-      <w:hyperlink r:id="rId34" w:anchor="EDITOR" w:history="1">
+      <w:hyperlink r:id="rId28" w:anchor="EDITOR" w:history="1">
         <w:r>
           <w:rPr>
             <w:rFonts w:ascii="Times New Roman" w:eastAsia="Times New Roman" w:hAnsi="Times New Roman" w:cs="Times New Roman"/>
@@ -3270,6 +2913,14 @@
           <w:szCs w:val="24"/>
         </w:rPr>
         <w:br/>
+      </w:r>
+      <w:r>
+        <w:rPr>
+          <w:rFonts w:ascii="Times New Roman" w:eastAsia="Times New Roman" w:hAnsi="Times New Roman" w:cs="Times New Roman"/>
+          <w:sz w:val="24"/>
+          <w:szCs w:val="24"/>
+        </w:rPr>
+        <w:lastRenderedPageBreak/>
         <w:t xml:space="preserve">[7, 9, 0, -2] </w:t>
       </w:r>
       <w:r>
@@ -3289,7 +2940,7 @@
         </w:rPr>
         <w:br/>
       </w:r>
-      <w:hyperlink r:id="rId35" w:tgtFrame="_blank" w:history="1">
+      <w:hyperlink r:id="rId29" w:tgtFrame="_blank" w:history="1">
         <w:r>
           <w:rPr>
             <w:rFonts w:ascii="Times New Roman" w:eastAsia="Times New Roman" w:hAnsi="Times New Roman" w:cs="Times New Roman"/>
@@ -3329,7 +2980,7 @@
         </w:rPr>
         <w:t xml:space="preserve"> Write a JavaScript function to get the last element of an array. Passing a parameter 'n' will return the last 'n' elements of the array. </w:t>
       </w:r>
-      <w:hyperlink r:id="rId36" w:anchor="EDITOR" w:history="1">
+      <w:hyperlink r:id="rId30" w:anchor="EDITOR" w:history="1">
         <w:r>
           <w:rPr>
             <w:rFonts w:ascii="Times New Roman" w:eastAsia="Times New Roman" w:hAnsi="Times New Roman" w:cs="Times New Roman"/>
@@ -3455,16 +3106,36 @@
         </w:rPr>
         <w:br/>
       </w:r>
-      <w:hyperlink r:id="rId37" w:tgtFrame="_blank" w:history="1">
-        <w:r>
-          <w:rPr>
-            <w:rFonts w:ascii="Times New Roman" w:eastAsia="Times New Roman" w:hAnsi="Times New Roman" w:cs="Times New Roman"/>
-            <w:color w:val="0000FF"/>
-            <w:sz w:val="24"/>
-            <w:szCs w:val="24"/>
-            <w:u w:val="single"/>
-          </w:rPr>
-          <w:t>Click me to see the solution</w:t>
+      <w:hyperlink r:id="rId31" w:tgtFrame="_blank" w:history="1">
+        <w:r>
+          <w:rPr>
+            <w:rFonts w:ascii="Times New Roman" w:eastAsia="Times New Roman" w:hAnsi="Times New Roman" w:cs="Times New Roman"/>
+            <w:color w:val="0000FF"/>
+            <w:sz w:val="24"/>
+            <w:szCs w:val="24"/>
+            <w:u w:val="single"/>
+          </w:rPr>
+          <w:t>Click me to see</w:t>
+        </w:r>
+        <w:r>
+          <w:rPr>
+            <w:rFonts w:ascii="Times New Roman" w:eastAsia="Times New Roman" w:hAnsi="Times New Roman" w:cs="Times New Roman"/>
+            <w:color w:val="0000FF"/>
+            <w:sz w:val="24"/>
+            <w:szCs w:val="24"/>
+            <w:u w:val="single"/>
+          </w:rPr>
+          <w:t xml:space="preserve"> </w:t>
+        </w:r>
+        <w:r>
+          <w:rPr>
+            <w:rFonts w:ascii="Times New Roman" w:eastAsia="Times New Roman" w:hAnsi="Times New Roman" w:cs="Times New Roman"/>
+            <w:color w:val="0000FF"/>
+            <w:sz w:val="24"/>
+            <w:szCs w:val="24"/>
+            <w:u w:val="single"/>
+          </w:rPr>
+          <w:t>the solution</w:t>
         </w:r>
       </w:hyperlink>
     </w:p>
@@ -3495,7 +3166,7 @@
         </w:rPr>
         <w:t xml:space="preserve"> Write a simple JavaScript program to join all elements of the following array into a string. </w:t>
       </w:r>
-      <w:hyperlink r:id="rId38" w:anchor="EDITOR" w:history="1">
+      <w:hyperlink r:id="rId32" w:anchor="EDITOR" w:history="1">
         <w:r>
           <w:rPr>
             <w:rFonts w:ascii="Times New Roman" w:eastAsia="Times New Roman" w:hAnsi="Times New Roman" w:cs="Times New Roman"/>
@@ -3523,7 +3194,6 @@
           <w:sz w:val="24"/>
           <w:szCs w:val="24"/>
         </w:rPr>
-        <w:lastRenderedPageBreak/>
         <w:t xml:space="preserve">Sample array </w:t>
       </w:r>
       <w:r>
@@ -3667,7 +3337,7 @@
         </w:rPr>
         <w:br/>
       </w:r>
-      <w:hyperlink r:id="rId39" w:tgtFrame="_blank" w:history="1">
+      <w:hyperlink r:id="rId33" w:tgtFrame="_blank" w:history="1">
         <w:r>
           <w:rPr>
             <w:rFonts w:ascii="Times New Roman" w:eastAsia="Times New Roman" w:hAnsi="Times New Roman" w:cs="Times New Roman"/>
@@ -3707,7 +3377,7 @@
         </w:rPr>
         <w:t xml:space="preserve"> Write a JavaScript program which accept a number as input and insert dashes (-) between each two even numbers. For example if you accept 025468 the output should be 0-254-6-8. </w:t>
       </w:r>
-      <w:hyperlink r:id="rId40" w:anchor="EDITOR" w:history="1">
+      <w:hyperlink r:id="rId34" w:anchor="EDITOR" w:history="1">
         <w:r>
           <w:rPr>
             <w:rFonts w:ascii="Times New Roman" w:eastAsia="Times New Roman" w:hAnsi="Times New Roman" w:cs="Times New Roman"/>
@@ -3727,7 +3397,7 @@
         </w:rPr>
         <w:br/>
       </w:r>
-      <w:hyperlink r:id="rId41" w:tgtFrame="_blank" w:history="1">
+      <w:hyperlink r:id="rId35" w:tgtFrame="_blank" w:history="1">
         <w:r>
           <w:rPr>
             <w:rFonts w:ascii="Times New Roman" w:eastAsia="Times New Roman" w:hAnsi="Times New Roman" w:cs="Times New Roman"/>
@@ -3767,7 +3437,7 @@
         </w:rPr>
         <w:t xml:space="preserve"> Write a JavaScript program to sort the items of an array. </w:t>
       </w:r>
-      <w:hyperlink r:id="rId42" w:anchor="EDITOR" w:history="1">
+      <w:hyperlink r:id="rId36" w:anchor="EDITOR" w:history="1">
         <w:r>
           <w:rPr>
             <w:rFonts w:ascii="Times New Roman" w:eastAsia="Times New Roman" w:hAnsi="Times New Roman" w:cs="Times New Roman"/>
@@ -3857,7 +3527,7 @@
         </w:rPr>
         <w:br/>
       </w:r>
-      <w:hyperlink r:id="rId43" w:tgtFrame="_blank" w:history="1">
+      <w:hyperlink r:id="rId37" w:tgtFrame="_blank" w:history="1">
         <w:r>
           <w:rPr>
             <w:rFonts w:ascii="Times New Roman" w:eastAsia="Times New Roman" w:hAnsi="Times New Roman" w:cs="Times New Roman"/>
@@ -3903,7 +3573,7 @@
         </w:rPr>
         <w:t xml:space="preserve"> Write a JavaScript program to find the most frequent item of an array. </w:t>
       </w:r>
-      <w:hyperlink r:id="rId44" w:anchor="EDITOR" w:history="1">
+      <w:hyperlink r:id="rId38" w:anchor="EDITOR" w:history="1">
         <w:r>
           <w:rPr>
             <w:rFonts w:ascii="Times New Roman" w:eastAsia="Times New Roman" w:hAnsi="Times New Roman" w:cs="Times New Roman"/>
@@ -3993,7 +3663,7 @@
         </w:rPr>
         <w:br/>
       </w:r>
-      <w:hyperlink r:id="rId45" w:tgtFrame="_blank" w:history="1">
+      <w:hyperlink r:id="rId39" w:tgtFrame="_blank" w:history="1">
         <w:r>
           <w:rPr>
             <w:rFonts w:ascii="Times New Roman" w:eastAsia="Times New Roman" w:hAnsi="Times New Roman" w:cs="Times New Roman"/>
@@ -4105,7 +3775,7 @@
         </w:rPr>
         <w:t xml:space="preserve">'. </w:t>
       </w:r>
-      <w:hyperlink r:id="rId46" w:anchor="EDITOR" w:history="1">
+      <w:hyperlink r:id="rId40" w:anchor="EDITOR" w:history="1">
         <w:r>
           <w:rPr>
             <w:rFonts w:ascii="Times New Roman" w:eastAsia="Times New Roman" w:hAnsi="Times New Roman" w:cs="Times New Roman"/>
@@ -4125,7 +3795,7 @@
         </w:rPr>
         <w:br/>
       </w:r>
-      <w:hyperlink r:id="rId47" w:tgtFrame="_blank" w:history="1">
+      <w:hyperlink r:id="rId41" w:tgtFrame="_blank" w:history="1">
         <w:r>
           <w:rPr>
             <w:rFonts w:ascii="Times New Roman" w:eastAsia="Times New Roman" w:hAnsi="Times New Roman" w:cs="Times New Roman"/>
@@ -4155,6 +3825,7 @@
           <w:sz w:val="24"/>
           <w:szCs w:val="24"/>
         </w:rPr>
+        <w:lastRenderedPageBreak/>
         <w:t>10.</w:t>
       </w:r>
       <w:r>
@@ -4165,7 +3836,7 @@
         </w:rPr>
         <w:t xml:space="preserve"> Write a JavaScript program which prints the elements of the following array. </w:t>
       </w:r>
-      <w:hyperlink r:id="rId48" w:anchor="EDITOR" w:history="1">
+      <w:hyperlink r:id="rId42" w:anchor="EDITOR" w:history="1">
         <w:r>
           <w:rPr>
             <w:rFonts w:ascii="Times New Roman" w:eastAsia="Times New Roman" w:hAnsi="Times New Roman" w:cs="Times New Roman"/>
@@ -4354,7 +4025,7 @@
         </w:rPr>
         <w:br/>
       </w:r>
-      <w:hyperlink r:id="rId49" w:tgtFrame="_blank" w:history="1">
+      <w:hyperlink r:id="rId43" w:tgtFrame="_blank" w:history="1">
         <w:r>
           <w:rPr>
             <w:rFonts w:ascii="Times New Roman" w:eastAsia="Times New Roman" w:hAnsi="Times New Roman" w:cs="Times New Roman"/>
@@ -4394,7 +4065,7 @@
         </w:rPr>
         <w:t xml:space="preserve"> Write a JavaScript program to find the sum of squares of a numeric vector. </w:t>
       </w:r>
-      <w:hyperlink r:id="rId50" w:anchor="EDITOR" w:history="1">
+      <w:hyperlink r:id="rId44" w:anchor="EDITOR" w:history="1">
         <w:r>
           <w:rPr>
             <w:rFonts w:ascii="Times New Roman" w:eastAsia="Times New Roman" w:hAnsi="Times New Roman" w:cs="Times New Roman"/>
@@ -4414,7 +4085,7 @@
         </w:rPr>
         <w:br/>
       </w:r>
-      <w:hyperlink r:id="rId51" w:tgtFrame="_blank" w:history="1">
+      <w:hyperlink r:id="rId45" w:tgtFrame="_blank" w:history="1">
         <w:r>
           <w:rPr>
             <w:rFonts w:ascii="Times New Roman" w:eastAsia="Times New Roman" w:hAnsi="Times New Roman" w:cs="Times New Roman"/>
@@ -4444,7 +4115,6 @@
           <w:sz w:val="24"/>
           <w:szCs w:val="24"/>
         </w:rPr>
-        <w:lastRenderedPageBreak/>
         <w:t>12.</w:t>
       </w:r>
       <w:r>
@@ -4455,7 +4125,7 @@
         </w:rPr>
         <w:t xml:space="preserve"> Write a JavaScript program to compute the sum and product of an array of integers. </w:t>
       </w:r>
-      <w:hyperlink r:id="rId52" w:anchor="EDITOR" w:history="1">
+      <w:hyperlink r:id="rId46" w:anchor="EDITOR" w:history="1">
         <w:r>
           <w:rPr>
             <w:rFonts w:ascii="Times New Roman" w:eastAsia="Times New Roman" w:hAnsi="Times New Roman" w:cs="Times New Roman"/>
@@ -4475,7 +4145,7 @@
         </w:rPr>
         <w:br/>
       </w:r>
-      <w:hyperlink r:id="rId53" w:tgtFrame="_blank" w:history="1">
+      <w:hyperlink r:id="rId47" w:tgtFrame="_blank" w:history="1">
         <w:r>
           <w:rPr>
             <w:rFonts w:ascii="Times New Roman" w:eastAsia="Times New Roman" w:hAnsi="Times New Roman" w:cs="Times New Roman"/>
@@ -4533,7 +4203,7 @@
         </w:rPr>
         <w:t xml:space="preserve"> blank array and display the items. </w:t>
       </w:r>
-      <w:hyperlink r:id="rId54" w:anchor="EDITOR" w:history="1">
+      <w:hyperlink r:id="rId48" w:anchor="EDITOR" w:history="1">
         <w:r>
           <w:rPr>
             <w:rFonts w:ascii="Times New Roman" w:eastAsia="Times New Roman" w:hAnsi="Times New Roman" w:cs="Times New Roman"/>
@@ -4553,7 +4223,7 @@
         </w:rPr>
         <w:br/>
       </w:r>
-      <w:hyperlink r:id="rId55" w:tgtFrame="_blank" w:history="1">
+      <w:hyperlink r:id="rId49" w:tgtFrame="_blank" w:history="1">
         <w:r>
           <w:rPr>
             <w:rFonts w:ascii="Times New Roman" w:eastAsia="Times New Roman" w:hAnsi="Times New Roman" w:cs="Times New Roman"/>
@@ -4645,7 +4315,7 @@
                     </pic:cNvPicPr>
                   </pic:nvPicPr>
                   <pic:blipFill>
-                    <a:blip r:embed="rId56" cstate="print"/>
+                    <a:blip r:embed="rId50" cstate="print"/>
                     <a:srcRect/>
                     <a:stretch>
                       <a:fillRect/>
@@ -4701,7 +4371,7 @@
         </w:rPr>
         <w:t xml:space="preserve"> Write a JavaScript program to remove duplicate items from an array (ignore case sensitivity). </w:t>
       </w:r>
-      <w:hyperlink r:id="rId57" w:anchor="EDITOR" w:history="1">
+      <w:hyperlink r:id="rId51" w:anchor="EDITOR" w:history="1">
         <w:r>
           <w:rPr>
             <w:rFonts w:ascii="Times New Roman" w:eastAsia="Times New Roman" w:hAnsi="Times New Roman" w:cs="Times New Roman"/>
@@ -4721,7 +4391,7 @@
         </w:rPr>
         <w:br/>
       </w:r>
-      <w:hyperlink r:id="rId58" w:tgtFrame="_blank" w:history="1">
+      <w:hyperlink r:id="rId52" w:tgtFrame="_blank" w:history="1">
         <w:r>
           <w:rPr>
             <w:rFonts w:ascii="Times New Roman" w:eastAsia="Times New Roman" w:hAnsi="Times New Roman" w:cs="Times New Roman"/>
@@ -4761,7 +4431,7 @@
         </w:rPr>
         <w:t xml:space="preserve"> We have the following arrays : </w:t>
       </w:r>
-      <w:hyperlink r:id="rId59" w:anchor="EDITOR" w:history="1">
+      <w:hyperlink r:id="rId53" w:anchor="EDITOR" w:history="1">
         <w:r>
           <w:rPr>
             <w:rFonts w:ascii="Times New Roman" w:eastAsia="Times New Roman" w:hAnsi="Times New Roman" w:cs="Times New Roman"/>
@@ -4942,7 +4612,7 @@
         </w:rPr>
         <w:br/>
       </w:r>
-      <w:hyperlink r:id="rId60" w:tgtFrame="_blank" w:history="1">
+      <w:hyperlink r:id="rId54" w:tgtFrame="_blank" w:history="1">
         <w:r>
           <w:rPr>
             <w:rFonts w:ascii="Times New Roman" w:eastAsia="Times New Roman" w:hAnsi="Times New Roman" w:cs="Times New Roman"/>
@@ -4972,6 +4642,7 @@
           <w:sz w:val="24"/>
           <w:szCs w:val="24"/>
         </w:rPr>
+        <w:lastRenderedPageBreak/>
         <w:t>16.</w:t>
       </w:r>
       <w:r>
@@ -4982,7 +4653,7 @@
         </w:rPr>
         <w:t xml:space="preserve"> Find the leap years in a given range of years. </w:t>
       </w:r>
-      <w:hyperlink r:id="rId61" w:anchor="EDITOR" w:history="1">
+      <w:hyperlink r:id="rId55" w:anchor="EDITOR" w:history="1">
         <w:r>
           <w:rPr>
             <w:rFonts w:ascii="Times New Roman" w:eastAsia="Times New Roman" w:hAnsi="Times New Roman" w:cs="Times New Roman"/>
@@ -5002,7 +4673,7 @@
         </w:rPr>
         <w:br/>
       </w:r>
-      <w:hyperlink r:id="rId62" w:tgtFrame="_blank" w:history="1">
+      <w:hyperlink r:id="rId56" w:tgtFrame="_blank" w:history="1">
         <w:r>
           <w:rPr>
             <w:rFonts w:ascii="Times New Roman" w:eastAsia="Times New Roman" w:hAnsi="Times New Roman" w:cs="Times New Roman"/>
@@ -5042,7 +4713,7 @@
         </w:rPr>
         <w:t xml:space="preserve"> Write a JavaScript program to shuffle an array. </w:t>
       </w:r>
-      <w:hyperlink r:id="rId63" w:anchor="EDITOR" w:history="1">
+      <w:hyperlink r:id="rId57" w:anchor="EDITOR" w:history="1">
         <w:r>
           <w:rPr>
             <w:rFonts w:ascii="Times New Roman" w:eastAsia="Times New Roman" w:hAnsi="Times New Roman" w:cs="Times New Roman"/>
@@ -5062,7 +4733,7 @@
         </w:rPr>
         <w:br/>
       </w:r>
-      <w:hyperlink r:id="rId64" w:tgtFrame="_blank" w:history="1">
+      <w:hyperlink r:id="rId58" w:tgtFrame="_blank" w:history="1">
         <w:r>
           <w:rPr>
             <w:rFonts w:ascii="Times New Roman" w:eastAsia="Times New Roman" w:hAnsi="Times New Roman" w:cs="Times New Roman"/>
@@ -5102,7 +4773,7 @@
         </w:rPr>
         <w:t xml:space="preserve"> Write a JavaScript program to perform a binary search. </w:t>
       </w:r>
-      <w:hyperlink r:id="rId65" w:anchor="EDITOR" w:history="1">
+      <w:hyperlink r:id="rId59" w:anchor="EDITOR" w:history="1">
         <w:r>
           <w:rPr>
             <w:rFonts w:ascii="Times New Roman" w:eastAsia="Times New Roman" w:hAnsi="Times New Roman" w:cs="Times New Roman"/>
@@ -5246,7 +4917,7 @@
         </w:rPr>
         <w:br/>
       </w:r>
-      <w:hyperlink r:id="rId66" w:tgtFrame="_blank" w:history="1">
+      <w:hyperlink r:id="rId60" w:tgtFrame="_blank" w:history="1">
         <w:r>
           <w:rPr>
             <w:rFonts w:ascii="Times New Roman" w:eastAsia="Times New Roman" w:hAnsi="Times New Roman" w:cs="Times New Roman"/>
@@ -5276,7 +4947,6 @@
           <w:sz w:val="24"/>
           <w:szCs w:val="24"/>
         </w:rPr>
-        <w:lastRenderedPageBreak/>
         <w:t xml:space="preserve">19. </w:t>
       </w:r>
       <w:r>
@@ -5287,7 +4957,7 @@
         </w:rPr>
         <w:t xml:space="preserve">There are two arrays with individual values, write a JavaScript program to compute the sum of each individual index value from the given arrays. </w:t>
       </w:r>
-      <w:hyperlink r:id="rId67" w:anchor="EDITOR" w:history="1">
+      <w:hyperlink r:id="rId61" w:anchor="EDITOR" w:history="1">
         <w:r>
           <w:rPr>
             <w:rFonts w:ascii="Times New Roman" w:eastAsia="Times New Roman" w:hAnsi="Times New Roman" w:cs="Times New Roman"/>
@@ -5352,7 +5022,7 @@
         </w:rPr>
         <w:br/>
       </w:r>
-      <w:hyperlink r:id="rId68" w:tgtFrame="_blank" w:history="1">
+      <w:hyperlink r:id="rId62" w:tgtFrame="_blank" w:history="1">
         <w:r>
           <w:rPr>
             <w:rFonts w:ascii="Times New Roman" w:eastAsia="Times New Roman" w:hAnsi="Times New Roman" w:cs="Times New Roman"/>
@@ -5392,7 +5062,7 @@
         </w:rPr>
         <w:t xml:space="preserve">Write a JavaScript program to find duplicate values in a JavaScript array. </w:t>
       </w:r>
-      <w:hyperlink r:id="rId69" w:anchor="EDITOR" w:history="1">
+      <w:hyperlink r:id="rId63" w:anchor="EDITOR" w:history="1">
         <w:r>
           <w:rPr>
             <w:rFonts w:ascii="Times New Roman" w:eastAsia="Times New Roman" w:hAnsi="Times New Roman" w:cs="Times New Roman"/>
@@ -5412,7 +5082,7 @@
         </w:rPr>
         <w:br/>
       </w:r>
-      <w:hyperlink r:id="rId70" w:tgtFrame="_blank" w:history="1">
+      <w:hyperlink r:id="rId64" w:tgtFrame="_blank" w:history="1">
         <w:r>
           <w:rPr>
             <w:rFonts w:ascii="Times New Roman" w:eastAsia="Times New Roman" w:hAnsi="Times New Roman" w:cs="Times New Roman"/>
@@ -5452,7 +5122,7 @@
         </w:rPr>
         <w:t xml:space="preserve">Write a JavaScript program to flatten a nested (any depth) array. If you pass shallow, the array will only be flattened a single level. </w:t>
       </w:r>
-      <w:hyperlink r:id="rId71" w:anchor="EDITOR" w:history="1">
+      <w:hyperlink r:id="rId65" w:anchor="EDITOR" w:history="1">
         <w:r>
           <w:rPr>
             <w:rFonts w:ascii="Times New Roman" w:eastAsia="Times New Roman" w:hAnsi="Times New Roman" w:cs="Times New Roman"/>
@@ -5517,7 +5187,7 @@
         </w:rPr>
         <w:br/>
       </w:r>
-      <w:hyperlink r:id="rId72" w:tgtFrame="_blank" w:history="1">
+      <w:hyperlink r:id="rId66" w:tgtFrame="_blank" w:history="1">
         <w:r>
           <w:rPr>
             <w:rFonts w:ascii="Times New Roman" w:eastAsia="Times New Roman" w:hAnsi="Times New Roman" w:cs="Times New Roman"/>
@@ -5557,7 +5227,7 @@
         </w:rPr>
         <w:t xml:space="preserve">Write a JavaScript program to compute the union of two arrays. </w:t>
       </w:r>
-      <w:hyperlink r:id="rId73" w:anchor="EDITOR" w:history="1">
+      <w:hyperlink r:id="rId67" w:anchor="EDITOR" w:history="1">
         <w:r>
           <w:rPr>
             <w:rFonts w:ascii="Times New Roman" w:eastAsia="Times New Roman" w:hAnsi="Times New Roman" w:cs="Times New Roman"/>
@@ -5604,7 +5274,7 @@
         </w:rPr>
         <w:br/>
       </w:r>
-      <w:hyperlink r:id="rId74" w:tgtFrame="_blank" w:history="1">
+      <w:hyperlink r:id="rId68" w:tgtFrame="_blank" w:history="1">
         <w:r>
           <w:rPr>
             <w:rFonts w:ascii="Times New Roman" w:eastAsia="Times New Roman" w:hAnsi="Times New Roman" w:cs="Times New Roman"/>
@@ -5644,7 +5314,7 @@
         </w:rPr>
         <w:t xml:space="preserve">Write a JavaScript function to find the difference of two arrays. </w:t>
       </w:r>
-      <w:hyperlink r:id="rId75" w:anchor="EDITOR" w:history="1">
+      <w:hyperlink r:id="rId69" w:anchor="EDITOR" w:history="1">
         <w:r>
           <w:rPr>
             <w:rFonts w:ascii="Times New Roman" w:eastAsia="Times New Roman" w:hAnsi="Times New Roman" w:cs="Times New Roman"/>
@@ -5681,6 +5351,14 @@
           <w:szCs w:val="24"/>
         </w:rPr>
         <w:br/>
+      </w:r>
+      <w:r>
+        <w:rPr>
+          <w:rFonts w:ascii="Times New Roman" w:eastAsia="Times New Roman" w:hAnsi="Times New Roman" w:cs="Times New Roman"/>
+          <w:sz w:val="24"/>
+          <w:szCs w:val="24"/>
+        </w:rPr>
+        <w:lastRenderedPageBreak/>
         <w:t>console.log(difference([1, 2, 3, 4, 5], [1, [2], [3, [[4]]],[5,6]]));</w:t>
       </w:r>
       <w:r>
@@ -5744,7 +5422,7 @@
         </w:rPr>
         <w:t xml:space="preserve">Write a JavaScript function to check whether an `input` is a date object or not. </w:t>
       </w:r>
-      <w:hyperlink r:id="rId76" w:anchor="EDITOR" w:history="1">
+      <w:hyperlink r:id="rId70" w:anchor="EDITOR" w:history="1">
         <w:r>
           <w:rPr>
             <w:rFonts w:ascii="Times New Roman" w:eastAsia="Times New Roman" w:hAnsi="Times New Roman" w:cs="Times New Roman"/>
@@ -5949,7 +5627,6 @@
           <w:sz w:val="24"/>
           <w:szCs w:val="24"/>
         </w:rPr>
-        <w:lastRenderedPageBreak/>
         <w:t>true</w:t>
       </w:r>
       <w:proofErr w:type="spellEnd"/>
@@ -5978,7 +5655,7 @@
         </w:rPr>
         <w:br/>
       </w:r>
-      <w:hyperlink r:id="rId77" w:tgtFrame="_blank" w:history="1">
+      <w:hyperlink r:id="rId71" w:tgtFrame="_blank" w:history="1">
         <w:r>
           <w:rPr>
             <w:rFonts w:ascii="Times New Roman" w:eastAsia="Times New Roman" w:hAnsi="Times New Roman" w:cs="Times New Roman"/>
@@ -6018,7 +5695,7 @@
         </w:rPr>
         <w:t xml:space="preserve">Write a JavaScript function to get the current date. </w:t>
       </w:r>
-      <w:hyperlink r:id="rId78" w:anchor="EDITOR" w:history="1">
+      <w:hyperlink r:id="rId72" w:anchor="EDITOR" w:history="1">
         <w:r>
           <w:rPr>
             <w:rFonts w:ascii="Times New Roman" w:eastAsia="Times New Roman" w:hAnsi="Times New Roman" w:cs="Times New Roman"/>
@@ -6190,7 +5867,7 @@
         </w:rPr>
         <w:br/>
       </w:r>
-      <w:hyperlink r:id="rId79" w:tgtFrame="_blank" w:history="1">
+      <w:hyperlink r:id="rId73" w:tgtFrame="_blank" w:history="1">
         <w:r>
           <w:rPr>
             <w:rFonts w:ascii="Times New Roman" w:eastAsia="Times New Roman" w:hAnsi="Times New Roman" w:cs="Times New Roman"/>
@@ -6230,7 +5907,7 @@
         </w:rPr>
         <w:t xml:space="preserve">Write a JavaScript function to get the number of days in a month. </w:t>
       </w:r>
-      <w:hyperlink r:id="rId80" w:anchor="EDITOR" w:history="1">
+      <w:hyperlink r:id="rId74" w:anchor="EDITOR" w:history="1">
         <w:r>
           <w:rPr>
             <w:rFonts w:ascii="Times New Roman" w:eastAsia="Times New Roman" w:hAnsi="Times New Roman" w:cs="Times New Roman"/>
@@ -6446,7 +6123,7 @@
         </w:rPr>
         <w:br/>
       </w:r>
-      <w:hyperlink r:id="rId81" w:tgtFrame="_blank" w:history="1">
+      <w:hyperlink r:id="rId75" w:tgtFrame="_blank" w:history="1">
         <w:r>
           <w:rPr>
             <w:rFonts w:ascii="Times New Roman" w:eastAsia="Times New Roman" w:hAnsi="Times New Roman" w:cs="Times New Roman"/>
@@ -6486,7 +6163,7 @@
         </w:rPr>
         <w:t xml:space="preserve">Write a JavaScript function to get the month name from a particular date. </w:t>
       </w:r>
-      <w:hyperlink r:id="rId82" w:anchor="EDITOR" w:history="1">
+      <w:hyperlink r:id="rId76" w:anchor="EDITOR" w:history="1">
         <w:r>
           <w:rPr>
             <w:rFonts w:ascii="Times New Roman" w:eastAsia="Times New Roman" w:hAnsi="Times New Roman" w:cs="Times New Roman"/>
@@ -6558,6 +6235,14 @@
           <w:szCs w:val="24"/>
         </w:rPr>
         <w:br/>
+      </w:r>
+      <w:r>
+        <w:rPr>
+          <w:rFonts w:ascii="Times New Roman" w:eastAsia="Times New Roman" w:hAnsi="Times New Roman" w:cs="Times New Roman"/>
+          <w:sz w:val="24"/>
+          <w:szCs w:val="24"/>
+        </w:rPr>
+        <w:lastRenderedPageBreak/>
         <w:t>console.log(</w:t>
       </w:r>
       <w:proofErr w:type="spellStart"/>
@@ -6630,7 +6315,7 @@
         </w:rPr>
         <w:br/>
       </w:r>
-      <w:hyperlink r:id="rId83" w:tgtFrame="_blank" w:history="1">
+      <w:hyperlink r:id="rId77" w:tgtFrame="_blank" w:history="1">
         <w:r>
           <w:rPr>
             <w:rFonts w:ascii="Times New Roman" w:eastAsia="Times New Roman" w:hAnsi="Times New Roman" w:cs="Times New Roman"/>
@@ -6670,7 +6355,7 @@
         </w:rPr>
         <w:t xml:space="preserve"> Write a JavaScript function to compare dates (i.e. greater than, less than or equal to). </w:t>
       </w:r>
-      <w:hyperlink r:id="rId84" w:anchor="EDITOR" w:history="1">
+      <w:hyperlink r:id="rId78" w:anchor="EDITOR" w:history="1">
         <w:r>
           <w:rPr>
             <w:rFonts w:ascii="Times New Roman" w:eastAsia="Times New Roman" w:hAnsi="Times New Roman" w:cs="Times New Roman"/>
@@ -6840,14 +6525,6 @@
           <w:szCs w:val="24"/>
         </w:rPr>
         <w:br/>
-      </w:r>
-      <w:r>
-        <w:rPr>
-          <w:rFonts w:ascii="Times New Roman" w:eastAsia="Times New Roman" w:hAnsi="Times New Roman" w:cs="Times New Roman"/>
-          <w:sz w:val="24"/>
-          <w:szCs w:val="24"/>
-        </w:rPr>
-        <w:lastRenderedPageBreak/>
         <w:t>"Date2 &gt; Date1"</w:t>
       </w:r>
       <w:r>
@@ -6858,7 +6535,7 @@
         </w:rPr>
         <w:br/>
       </w:r>
-      <w:hyperlink r:id="rId85" w:tgtFrame="_blank" w:history="1">
+      <w:hyperlink r:id="rId79" w:tgtFrame="_blank" w:history="1">
         <w:r>
           <w:rPr>
             <w:rFonts w:ascii="Times New Roman" w:eastAsia="Times New Roman" w:hAnsi="Times New Roman" w:cs="Times New Roman"/>
@@ -6898,7 +6575,7 @@
         </w:rPr>
         <w:t xml:space="preserve"> Write a JavaScript function to add specified minutes to a Date object. </w:t>
       </w:r>
-      <w:hyperlink r:id="rId86" w:anchor="EDITOR" w:history="1">
+      <w:hyperlink r:id="rId80" w:anchor="EDITOR" w:history="1">
         <w:r>
           <w:rPr>
             <w:rFonts w:ascii="Times New Roman" w:eastAsia="Times New Roman" w:hAnsi="Times New Roman" w:cs="Times New Roman"/>
@@ -7026,7 +6703,7 @@
         </w:rPr>
         <w:br/>
       </w:r>
-      <w:hyperlink r:id="rId87" w:tgtFrame="_blank" w:history="1">
+      <w:hyperlink r:id="rId81" w:tgtFrame="_blank" w:history="1">
         <w:r>
           <w:rPr>
             <w:rFonts w:ascii="Times New Roman" w:eastAsia="Times New Roman" w:hAnsi="Times New Roman" w:cs="Times New Roman"/>
@@ -7066,7 +6743,7 @@
         </w:rPr>
         <w:t xml:space="preserve"> Write a JavaScript function to test whether a date is a weekend. </w:t>
       </w:r>
-      <w:hyperlink r:id="rId88" w:anchor="EDITOR" w:history="1">
+      <w:hyperlink r:id="rId82" w:anchor="EDITOR" w:history="1">
         <w:r>
           <w:rPr>
             <w:rFonts w:ascii="Times New Roman" w:eastAsia="Times New Roman" w:hAnsi="Times New Roman" w:cs="Times New Roman"/>
@@ -7272,7 +6949,7 @@
         </w:rPr>
         <w:br/>
       </w:r>
-      <w:hyperlink r:id="rId89" w:tgtFrame="_blank" w:history="1">
+      <w:hyperlink r:id="rId83" w:tgtFrame="_blank" w:history="1">
         <w:r>
           <w:rPr>
             <w:rFonts w:ascii="Times New Roman" w:eastAsia="Times New Roman" w:hAnsi="Times New Roman" w:cs="Times New Roman"/>
@@ -7312,7 +6989,7 @@
         </w:rPr>
         <w:t xml:space="preserve"> Write a JavaScript function to get difference between two dates in days. </w:t>
       </w:r>
-      <w:hyperlink r:id="rId90" w:anchor="EDITOR" w:history="1">
+      <w:hyperlink r:id="rId84" w:anchor="EDITOR" w:history="1">
         <w:r>
           <w:rPr>
             <w:rFonts w:ascii="Times New Roman" w:eastAsia="Times New Roman" w:hAnsi="Times New Roman" w:cs="Times New Roman"/>
@@ -7458,7 +7135,7 @@
         </w:rPr>
         <w:br/>
       </w:r>
-      <w:hyperlink r:id="rId91" w:tgtFrame="_blank" w:history="1">
+      <w:hyperlink r:id="rId85" w:tgtFrame="_blank" w:history="1">
         <w:r>
           <w:rPr>
             <w:rFonts w:ascii="Times New Roman" w:eastAsia="Times New Roman" w:hAnsi="Times New Roman" w:cs="Times New Roman"/>
@@ -7488,6 +7165,7 @@
           <w:sz w:val="24"/>
           <w:szCs w:val="24"/>
         </w:rPr>
+        <w:lastRenderedPageBreak/>
         <w:t>9.</w:t>
       </w:r>
       <w:r>
@@ -7498,7 +7176,7 @@
         </w:rPr>
         <w:t xml:space="preserve"> Write a JavaScript function to get the last day of a month. </w:t>
       </w:r>
-      <w:hyperlink r:id="rId92" w:anchor="EDITOR" w:history="1">
+      <w:hyperlink r:id="rId86" w:anchor="EDITOR" w:history="1">
         <w:r>
           <w:rPr>
             <w:rFonts w:ascii="Times New Roman" w:eastAsia="Times New Roman" w:hAnsi="Times New Roman" w:cs="Times New Roman"/>
@@ -7678,7 +7356,7 @@
         </w:rPr>
         <w:br/>
       </w:r>
-      <w:hyperlink r:id="rId93" w:tgtFrame="_blank" w:history="1">
+      <w:hyperlink r:id="rId87" w:tgtFrame="_blank" w:history="1">
         <w:r>
           <w:rPr>
             <w:rFonts w:ascii="Times New Roman" w:eastAsia="Times New Roman" w:hAnsi="Times New Roman" w:cs="Times New Roman"/>
@@ -7718,7 +7396,7 @@
         </w:rPr>
         <w:t xml:space="preserve"> Write a JavaScript function to calculate 'yesterday day'. </w:t>
       </w:r>
-      <w:hyperlink r:id="rId94" w:anchor="EDITOR" w:history="1">
+      <w:hyperlink r:id="rId88" w:anchor="EDITOR" w:history="1">
         <w:r>
           <w:rPr>
             <w:rFonts w:ascii="Times New Roman" w:eastAsia="Times New Roman" w:hAnsi="Times New Roman" w:cs="Times New Roman"/>
@@ -7781,14 +7459,6 @@
           <w:szCs w:val="24"/>
         </w:rPr>
         <w:br/>
-      </w:r>
-      <w:r>
-        <w:rPr>
-          <w:rFonts w:ascii="Times New Roman" w:eastAsia="Times New Roman" w:hAnsi="Times New Roman" w:cs="Times New Roman"/>
-          <w:sz w:val="24"/>
-          <w:szCs w:val="24"/>
-        </w:rPr>
-        <w:lastRenderedPageBreak/>
         <w:t>console.log(yesterday('Nov 17, 2016'));</w:t>
       </w:r>
       <w:r>
@@ -7891,7 +7561,7 @@
         </w:rPr>
         <w:t xml:space="preserve">Write a JavaScript function to check whether an `input` is a string or not. </w:t>
       </w:r>
-      <w:hyperlink r:id="rId95" w:anchor="EDITOR" w:history="1">
+      <w:hyperlink r:id="rId89" w:anchor="EDITOR" w:history="1">
         <w:r>
           <w:rPr>
             <w:rFonts w:ascii="Times New Roman" w:eastAsia="Times New Roman" w:hAnsi="Times New Roman" w:cs="Times New Roman"/>
@@ -8011,7 +7681,7 @@
         </w:rPr>
         <w:br/>
       </w:r>
-      <w:hyperlink r:id="rId96" w:tgtFrame="_blank" w:history="1">
+      <w:hyperlink r:id="rId90" w:tgtFrame="_blank" w:history="1">
         <w:r>
           <w:rPr>
             <w:rFonts w:ascii="Times New Roman" w:eastAsia="Times New Roman" w:hAnsi="Times New Roman" w:cs="Times New Roman"/>
@@ -8051,7 +7721,7 @@
         </w:rPr>
         <w:t xml:space="preserve">Write a JavaScript function to check whether a string is blank or not. </w:t>
       </w:r>
-      <w:hyperlink r:id="rId97" w:anchor="EDITOR" w:history="1">
+      <w:hyperlink r:id="rId91" w:anchor="EDITOR" w:history="1">
         <w:r>
           <w:rPr>
             <w:rFonts w:ascii="Times New Roman" w:eastAsia="Times New Roman" w:hAnsi="Times New Roman" w:cs="Times New Roman"/>
@@ -8189,7 +7859,7 @@
         </w:rPr>
         <w:br/>
       </w:r>
-      <w:hyperlink r:id="rId98" w:tgtFrame="_blank" w:history="1">
+      <w:hyperlink r:id="rId92" w:tgtFrame="_blank" w:history="1">
         <w:r>
           <w:rPr>
             <w:rFonts w:ascii="Times New Roman" w:eastAsia="Times New Roman" w:hAnsi="Times New Roman" w:cs="Times New Roman"/>
@@ -8229,7 +7899,7 @@
         </w:rPr>
         <w:t xml:space="preserve">Write a JavaScript function to split a string and convert it into an array of words. </w:t>
       </w:r>
-      <w:hyperlink r:id="rId99" w:anchor="EDITOR" w:history="1">
+      <w:hyperlink r:id="rId93" w:anchor="EDITOR" w:history="1">
         <w:r>
           <w:rPr>
             <w:rFonts w:ascii="Times New Roman" w:eastAsia="Times New Roman" w:hAnsi="Times New Roman" w:cs="Times New Roman"/>
@@ -8303,6 +7973,14 @@
           <w:szCs w:val="24"/>
         </w:rPr>
         <w:br/>
+      </w:r>
+      <w:r>
+        <w:rPr>
+          <w:rFonts w:ascii="Times New Roman" w:eastAsia="Times New Roman" w:hAnsi="Times New Roman" w:cs="Times New Roman"/>
+          <w:sz w:val="24"/>
+          <w:szCs w:val="24"/>
+        </w:rPr>
+        <w:lastRenderedPageBreak/>
         <w:t>["Robin", "Singh"]</w:t>
       </w:r>
       <w:r>
@@ -8313,7 +7991,7 @@
         </w:rPr>
         <w:br/>
       </w:r>
-      <w:hyperlink r:id="rId100" w:tgtFrame="_blank" w:history="1">
+      <w:hyperlink r:id="rId94" w:tgtFrame="_blank" w:history="1">
         <w:r>
           <w:rPr>
             <w:rFonts w:ascii="Times New Roman" w:eastAsia="Times New Roman" w:hAnsi="Times New Roman" w:cs="Times New Roman"/>
@@ -8353,7 +8031,7 @@
         </w:rPr>
         <w:t xml:space="preserve">Write a JavaScript function to remove specified number of characters from a string. </w:t>
       </w:r>
-      <w:hyperlink r:id="rId101" w:anchor="EDITOR" w:history="1">
+      <w:hyperlink r:id="rId95" w:anchor="EDITOR" w:history="1">
         <w:r>
           <w:rPr>
             <w:rFonts w:ascii="Times New Roman" w:eastAsia="Times New Roman" w:hAnsi="Times New Roman" w:cs="Times New Roman"/>
@@ -8455,7 +8133,7 @@
         </w:rPr>
         <w:br/>
       </w:r>
-      <w:hyperlink r:id="rId102" w:tgtFrame="_blank" w:history="1">
+      <w:hyperlink r:id="rId96" w:tgtFrame="_blank" w:history="1">
         <w:r>
           <w:rPr>
             <w:rFonts w:ascii="Times New Roman" w:eastAsia="Times New Roman" w:hAnsi="Times New Roman" w:cs="Times New Roman"/>
@@ -8503,7 +8181,7 @@
         </w:rPr>
         <w:t xml:space="preserve">Write a JavaScript function to convert a string in abbreviated form. </w:t>
       </w:r>
-      <w:hyperlink r:id="rId103" w:anchor="EDITOR" w:history="1">
+      <w:hyperlink r:id="rId97" w:anchor="EDITOR" w:history="1">
         <w:r>
           <w:rPr>
             <w:rFonts w:ascii="Times New Roman" w:eastAsia="Times New Roman" w:hAnsi="Times New Roman" w:cs="Times New Roman"/>
@@ -8587,7 +8265,7 @@
         </w:rPr>
         <w:br/>
       </w:r>
-      <w:hyperlink r:id="rId104" w:tgtFrame="_blank" w:history="1">
+      <w:hyperlink r:id="rId98" w:tgtFrame="_blank" w:history="1">
         <w:r>
           <w:rPr>
             <w:rFonts w:ascii="Times New Roman" w:eastAsia="Times New Roman" w:hAnsi="Times New Roman" w:cs="Times New Roman"/>
@@ -8625,7 +8303,6 @@
           <w:sz w:val="24"/>
           <w:szCs w:val="24"/>
         </w:rPr>
-        <w:lastRenderedPageBreak/>
         <w:t xml:space="preserve">6. </w:t>
       </w:r>
       <w:r>
@@ -8636,7 +8313,7 @@
         </w:rPr>
         <w:t xml:space="preserve">Write a JavaScript function to hide email addresses to protect from unauthorized user. </w:t>
       </w:r>
-      <w:hyperlink r:id="rId105" w:anchor="EDITOR" w:history="1">
+      <w:hyperlink r:id="rId99" w:anchor="EDITOR" w:history="1">
         <w:r>
           <w:rPr>
             <w:rFonts w:ascii="Times New Roman" w:eastAsia="Times New Roman" w:hAnsi="Times New Roman" w:cs="Times New Roman"/>
@@ -8720,7 +8397,7 @@
         </w:rPr>
         <w:br/>
       </w:r>
-      <w:hyperlink r:id="rId106" w:tgtFrame="_blank" w:history="1">
+      <w:hyperlink r:id="rId100" w:tgtFrame="_blank" w:history="1">
         <w:r>
           <w:rPr>
             <w:rFonts w:ascii="Times New Roman" w:eastAsia="Times New Roman" w:hAnsi="Times New Roman" w:cs="Times New Roman"/>
@@ -8768,7 +8445,7 @@
         </w:rPr>
         <w:t xml:space="preserve">Write a JavaScript function to parameterize a string. </w:t>
       </w:r>
-      <w:hyperlink r:id="rId107" w:anchor="EDITOR" w:history="1">
+      <w:hyperlink r:id="rId101" w:anchor="EDITOR" w:history="1">
         <w:r>
           <w:rPr>
             <w:rFonts w:ascii="Times New Roman" w:eastAsia="Times New Roman" w:hAnsi="Times New Roman" w:cs="Times New Roman"/>
@@ -8888,7 +8565,7 @@
         </w:rPr>
         <w:br/>
       </w:r>
-      <w:hyperlink r:id="rId108" w:tgtFrame="_blank" w:history="1">
+      <w:hyperlink r:id="rId102" w:tgtFrame="_blank" w:history="1">
         <w:r>
           <w:rPr>
             <w:rFonts w:ascii="Times New Roman" w:eastAsia="Times New Roman" w:hAnsi="Times New Roman" w:cs="Times New Roman"/>
@@ -8936,7 +8613,7 @@
         </w:rPr>
         <w:t xml:space="preserve">Write a JavaScript function to capitalize the first letter of a string. </w:t>
       </w:r>
-      <w:hyperlink r:id="rId109" w:anchor="EDITOR" w:history="1">
+      <w:hyperlink r:id="rId103" w:anchor="EDITOR" w:history="1">
         <w:r>
           <w:rPr>
             <w:rFonts w:ascii="Times New Roman" w:eastAsia="Times New Roman" w:hAnsi="Times New Roman" w:cs="Times New Roman"/>
@@ -9038,7 +8715,7 @@
         </w:rPr>
         <w:br/>
       </w:r>
-      <w:hyperlink r:id="rId110" w:tgtFrame="_blank" w:history="1">
+      <w:hyperlink r:id="rId104" w:tgtFrame="_blank" w:history="1">
         <w:r>
           <w:rPr>
             <w:rFonts w:ascii="Times New Roman" w:eastAsia="Times New Roman" w:hAnsi="Times New Roman" w:cs="Times New Roman"/>
@@ -9086,7 +8763,7 @@
         </w:rPr>
         <w:t xml:space="preserve">Write a JavaScript function to capitalize the first letter of each word in a string. </w:t>
       </w:r>
-      <w:hyperlink r:id="rId111" w:anchor="EDITOR" w:history="1">
+      <w:hyperlink r:id="rId105" w:anchor="EDITOR" w:history="1">
         <w:r>
           <w:rPr>
             <w:rFonts w:ascii="Times New Roman" w:eastAsia="Times New Roman" w:hAnsi="Times New Roman" w:cs="Times New Roman"/>
@@ -9206,7 +8883,7 @@
         </w:rPr>
         <w:br/>
       </w:r>
-      <w:hyperlink r:id="rId112" w:tgtFrame="_blank" w:history="1">
+      <w:hyperlink r:id="rId106" w:tgtFrame="_blank" w:history="1">
         <w:r>
           <w:rPr>
             <w:rFonts w:ascii="Times New Roman" w:eastAsia="Times New Roman" w:hAnsi="Times New Roman" w:cs="Times New Roman"/>
@@ -9254,7 +8931,7 @@
         </w:rPr>
         <w:t xml:space="preserve">Write a JavaScript function that takes a string which has lower and upper case letters as a parameter and converts upper case letters to lower case, and lower case letters to upper case. </w:t>
       </w:r>
-      <w:hyperlink r:id="rId113" w:anchor="EDITOR" w:history="1">
+      <w:hyperlink r:id="rId107" w:anchor="EDITOR" w:history="1">
         <w:r>
           <w:rPr>
             <w:rFonts w:ascii="Times New Roman" w:eastAsia="Times New Roman" w:hAnsi="Times New Roman" w:cs="Times New Roman"/>
@@ -9299,6 +8976,14 @@
           <w:szCs w:val="24"/>
         </w:rPr>
         <w:br/>
+      </w:r>
+      <w:r>
+        <w:rPr>
+          <w:rFonts w:ascii="Times New Roman" w:eastAsia="Times New Roman" w:hAnsi="Times New Roman" w:cs="Times New Roman"/>
+          <w:sz w:val="24"/>
+          <w:szCs w:val="24"/>
+        </w:rPr>
+        <w:lastRenderedPageBreak/>
         <w:t>console.log(</w:t>
       </w:r>
       <w:proofErr w:type="spellStart"/>
@@ -9372,7 +9057,7 @@
         </w:rPr>
         <w:br/>
       </w:r>
-      <w:hyperlink r:id="rId114" w:tgtFrame="_blank" w:history="1">
+      <w:hyperlink r:id="rId108" w:tgtFrame="_blank" w:history="1">
         <w:r>
           <w:rPr>
             <w:rFonts w:ascii="Times New Roman" w:eastAsia="Times New Roman" w:hAnsi="Times New Roman" w:cs="Times New Roman"/>
@@ -9420,7 +9105,7 @@
         </w:rPr>
         <w:t xml:space="preserve">Write a JavaScript function to convert a string into camel case. </w:t>
       </w:r>
-      <w:hyperlink r:id="rId115" w:anchor="EDITOR" w:history="1">
+      <w:hyperlink r:id="rId109" w:anchor="EDITOR" w:history="1">
         <w:r>
           <w:rPr>
             <w:rFonts w:ascii="Times New Roman" w:eastAsia="Times New Roman" w:hAnsi="Times New Roman" w:cs="Times New Roman"/>
@@ -9646,7 +9331,7 @@
         </w:rPr>
         <w:br/>
       </w:r>
-      <w:hyperlink r:id="rId116" w:tgtFrame="_blank" w:history="1">
+      <w:hyperlink r:id="rId110" w:tgtFrame="_blank" w:history="1">
         <w:r>
           <w:rPr>
             <w:rFonts w:ascii="Times New Roman" w:eastAsia="Times New Roman" w:hAnsi="Times New Roman" w:cs="Times New Roman"/>
@@ -9712,7 +9397,7 @@
         </w:rPr>
         <w:t xml:space="preserve"> a string. </w:t>
       </w:r>
-      <w:hyperlink r:id="rId117" w:anchor="EDITOR" w:history="1">
+      <w:hyperlink r:id="rId111" w:anchor="EDITOR" w:history="1">
         <w:r>
           <w:rPr>
             <w:rFonts w:ascii="Times New Roman" w:eastAsia="Times New Roman" w:hAnsi="Times New Roman" w:cs="Times New Roman"/>
@@ -9759,14 +9444,6 @@
           <w:szCs w:val="24"/>
         </w:rPr>
         <w:br/>
-      </w:r>
-      <w:r>
-        <w:rPr>
-          <w:rFonts w:ascii="Times New Roman" w:eastAsia="Times New Roman" w:hAnsi="Times New Roman" w:cs="Times New Roman"/>
-          <w:sz w:val="24"/>
-          <w:szCs w:val="24"/>
-        </w:rPr>
-        <w:lastRenderedPageBreak/>
         <w:t>console.log(</w:t>
       </w:r>
       <w:proofErr w:type="spellStart"/>
@@ -9948,7 +9625,7 @@
         </w:rPr>
         <w:br/>
       </w:r>
-      <w:hyperlink r:id="rId118" w:tgtFrame="_blank" w:history="1">
+      <w:hyperlink r:id="rId112" w:tgtFrame="_blank" w:history="1">
         <w:r>
           <w:rPr>
             <w:rFonts w:ascii="Times New Roman" w:eastAsia="Times New Roman" w:hAnsi="Times New Roman" w:cs="Times New Roman"/>
@@ -9996,7 +9673,7 @@
         </w:rPr>
         <w:t xml:space="preserve">Write a JavaScript function to concatenates a given string n times (default is 1). </w:t>
       </w:r>
-      <w:hyperlink r:id="rId119" w:anchor="EDITOR" w:history="1">
+      <w:hyperlink r:id="rId113" w:anchor="EDITOR" w:history="1">
         <w:r>
           <w:rPr>
             <w:rFonts w:ascii="Times New Roman" w:eastAsia="Times New Roman" w:hAnsi="Times New Roman" w:cs="Times New Roman"/>
@@ -10132,7 +9809,7 @@
         </w:rPr>
         <w:br/>
       </w:r>
-      <w:hyperlink r:id="rId120" w:tgtFrame="_blank" w:history="1">
+      <w:hyperlink r:id="rId114" w:tgtFrame="_blank" w:history="1">
         <w:r>
           <w:rPr>
             <w:rFonts w:ascii="Times New Roman" w:eastAsia="Times New Roman" w:hAnsi="Times New Roman" w:cs="Times New Roman"/>
@@ -10180,7 +9857,7 @@
         </w:rPr>
         <w:t xml:space="preserve">Write a JavaScript function to insert a string within a string at a particular position (default is 1). </w:t>
       </w:r>
-      <w:hyperlink r:id="rId121" w:anchor="EDITOR" w:history="1">
+      <w:hyperlink r:id="rId115" w:anchor="EDITOR" w:history="1">
         <w:r>
           <w:rPr>
             <w:rFonts w:ascii="Times New Roman" w:eastAsia="Times New Roman" w:hAnsi="Times New Roman" w:cs="Times New Roman"/>
@@ -10316,7 +9993,7 @@
         </w:rPr>
         <w:br/>
       </w:r>
-      <w:hyperlink r:id="rId122" w:tgtFrame="_blank" w:history="1">
+      <w:hyperlink r:id="rId116" w:tgtFrame="_blank" w:history="1">
         <w:r>
           <w:rPr>
             <w:rFonts w:ascii="Times New Roman" w:eastAsia="Times New Roman" w:hAnsi="Times New Roman" w:cs="Times New Roman"/>
@@ -10354,6 +10031,7 @@
           <w:sz w:val="24"/>
           <w:szCs w:val="24"/>
         </w:rPr>
+        <w:lastRenderedPageBreak/>
         <w:t xml:space="preserve">15. </w:t>
       </w:r>
       <w:r>
@@ -10364,7 +10042,7 @@
         </w:rPr>
         <w:t xml:space="preserve">Write a JavaScript function to insert a string within a string at a particular position (default is 1). </w:t>
       </w:r>
-      <w:hyperlink r:id="rId123" w:anchor="EDITOR" w:history="1">
+      <w:hyperlink r:id="rId117" w:anchor="EDITOR" w:history="1">
         <w:r>
           <w:rPr>
             <w:rFonts w:ascii="Times New Roman" w:eastAsia="Times New Roman" w:hAnsi="Times New Roman" w:cs="Times New Roman"/>
@@ -10500,7 +10178,7 @@
         </w:rPr>
         <w:br/>
       </w:r>
-      <w:hyperlink r:id="rId124" w:tgtFrame="_blank" w:history="1">
+      <w:hyperlink r:id="rId118" w:tgtFrame="_blank" w:history="1">
         <w:r>
           <w:rPr>
             <w:rFonts w:ascii="Times New Roman" w:eastAsia="Times New Roman" w:hAnsi="Times New Roman" w:cs="Times New Roman"/>
@@ -10548,7 +10226,7 @@
         </w:rPr>
         <w:t xml:space="preserve">Write a JavaScript function to humanized number (Formats a number to a human-readable string.) with the correct suffix such as 1st, 2nd, 3rd or 4th. </w:t>
       </w:r>
-      <w:hyperlink r:id="rId125" w:anchor="EDITOR" w:history="1">
+      <w:hyperlink r:id="rId119" w:anchor="EDITOR" w:history="1">
         <w:r>
           <w:rPr>
             <w:rFonts w:ascii="Times New Roman" w:eastAsia="Times New Roman" w:hAnsi="Times New Roman" w:cs="Times New Roman"/>
@@ -10647,14 +10325,6 @@
           <w:szCs w:val="24"/>
         </w:rPr>
         <w:br/>
-      </w:r>
-      <w:r>
-        <w:rPr>
-          <w:rFonts w:ascii="Times New Roman" w:eastAsia="Times New Roman" w:hAnsi="Times New Roman" w:cs="Times New Roman"/>
-          <w:sz w:val="24"/>
-          <w:szCs w:val="24"/>
-        </w:rPr>
-        <w:lastRenderedPageBreak/>
         <w:t>console.log(</w:t>
       </w:r>
       <w:proofErr w:type="spellStart"/>
@@ -10773,7 +10443,7 @@
         </w:rPr>
         <w:br/>
       </w:r>
-      <w:hyperlink r:id="rId126" w:tgtFrame="_blank" w:history="1">
+      <w:hyperlink r:id="rId120" w:tgtFrame="_blank" w:history="1">
         <w:r>
           <w:rPr>
             <w:rFonts w:ascii="Times New Roman" w:eastAsia="Times New Roman" w:hAnsi="Times New Roman" w:cs="Times New Roman"/>
@@ -10839,7 +10509,7 @@
         </w:rPr>
         <w:t xml:space="preserve"> a string if it is longer than the specified number of characters. Truncated strings will end with a translatable ellipsis sequence ("…") (by default) or specified characters. </w:t>
       </w:r>
-      <w:hyperlink r:id="rId127" w:anchor="EDITOR" w:history="1">
+      <w:hyperlink r:id="rId121" w:anchor="EDITOR" w:history="1">
         <w:r>
           <w:rPr>
             <w:rFonts w:ascii="Times New Roman" w:eastAsia="Times New Roman" w:hAnsi="Times New Roman" w:cs="Times New Roman"/>
@@ -11011,7 +10681,7 @@
         </w:rPr>
         <w:br/>
       </w:r>
-      <w:hyperlink r:id="rId128" w:tgtFrame="_blank" w:history="1">
+      <w:hyperlink r:id="rId122" w:tgtFrame="_blank" w:history="1">
         <w:r>
           <w:rPr>
             <w:rFonts w:ascii="Times New Roman" w:eastAsia="Times New Roman" w:hAnsi="Times New Roman" w:cs="Times New Roman"/>
@@ -11059,7 +10729,7 @@
         </w:rPr>
         <w:t xml:space="preserve">Write a JavaScript function to chop a string into chunks of a given length. </w:t>
       </w:r>
-      <w:hyperlink r:id="rId129" w:anchor="EDITOR" w:history="1">
+      <w:hyperlink r:id="rId123" w:anchor="EDITOR" w:history="1">
         <w:r>
           <w:rPr>
             <w:rFonts w:ascii="Times New Roman" w:eastAsia="Times New Roman" w:hAnsi="Times New Roman" w:cs="Times New Roman"/>
@@ -11289,6 +10959,7 @@
         <w:rPr>
           <w:rFonts w:eastAsia="Times New Roman"/>
         </w:rPr>
+        <w:lastRenderedPageBreak/>
         <w:t>H. Math</w:t>
       </w:r>
     </w:p>
@@ -11319,7 +10990,7 @@
         </w:rPr>
         <w:t xml:space="preserve">Write a JavaScript function to convert a number from one base to another. </w:t>
       </w:r>
-      <w:hyperlink r:id="rId130" w:anchor="EDITOR" w:history="1">
+      <w:hyperlink r:id="rId124" w:anchor="EDITOR" w:history="1">
         <w:r>
           <w:rPr>
             <w:rFonts w:ascii="Times New Roman" w:eastAsia="Times New Roman" w:hAnsi="Times New Roman" w:cs="Times New Roman"/>
@@ -11475,7 +11146,7 @@
         </w:rPr>
         <w:br/>
       </w:r>
-      <w:hyperlink r:id="rId131" w:tgtFrame="_blank" w:history="1">
+      <w:hyperlink r:id="rId125" w:tgtFrame="_blank" w:history="1">
         <w:r>
           <w:rPr>
             <w:rFonts w:ascii="Times New Roman" w:eastAsia="Times New Roman" w:hAnsi="Times New Roman" w:cs="Times New Roman"/>
@@ -11515,7 +11186,7 @@
         </w:rPr>
         <w:t xml:space="preserve">Write a JavaScript function to convert a binary number to a decimal number. </w:t>
       </w:r>
-      <w:hyperlink r:id="rId132" w:anchor="EDITOR" w:history="1">
+      <w:hyperlink r:id="rId126" w:anchor="EDITOR" w:history="1">
         <w:r>
           <w:rPr>
             <w:rFonts w:ascii="Times New Roman" w:eastAsia="Times New Roman" w:hAnsi="Times New Roman" w:cs="Times New Roman"/>
@@ -11625,14 +11296,6 @@
           <w:szCs w:val="24"/>
         </w:rPr>
         <w:br/>
-      </w:r>
-      <w:r>
-        <w:rPr>
-          <w:rFonts w:ascii="Times New Roman" w:eastAsia="Times New Roman" w:hAnsi="Times New Roman" w:cs="Times New Roman"/>
-          <w:sz w:val="24"/>
-          <w:szCs w:val="24"/>
-        </w:rPr>
-        <w:lastRenderedPageBreak/>
         <w:t>4</w:t>
       </w:r>
       <w:r>
@@ -11643,7 +11306,7 @@
         </w:rPr>
         <w:br/>
       </w:r>
-      <w:hyperlink r:id="rId133" w:tgtFrame="_blank" w:history="1">
+      <w:hyperlink r:id="rId127" w:tgtFrame="_blank" w:history="1">
         <w:r>
           <w:rPr>
             <w:rFonts w:ascii="Times New Roman" w:eastAsia="Times New Roman" w:hAnsi="Times New Roman" w:cs="Times New Roman"/>
@@ -11683,7 +11346,7 @@
         </w:rPr>
         <w:t xml:space="preserve">Write a JavaScript function to convert a decimal number to binary, hexadecimal or octal number. </w:t>
       </w:r>
-      <w:hyperlink r:id="rId134" w:anchor="EDITOR" w:history="1">
+      <w:hyperlink r:id="rId128" w:anchor="EDITOR" w:history="1">
         <w:r>
           <w:rPr>
             <w:rFonts w:ascii="Times New Roman" w:eastAsia="Times New Roman" w:hAnsi="Times New Roman" w:cs="Times New Roman"/>
@@ -11839,7 +11502,7 @@
         </w:rPr>
         <w:br/>
       </w:r>
-      <w:hyperlink r:id="rId135" w:tgtFrame="_blank" w:history="1">
+      <w:hyperlink r:id="rId129" w:tgtFrame="_blank" w:history="1">
         <w:r>
           <w:rPr>
             <w:rFonts w:ascii="Times New Roman" w:eastAsia="Times New Roman" w:hAnsi="Times New Roman" w:cs="Times New Roman"/>
@@ -11879,7 +11542,7 @@
         </w:rPr>
         <w:t xml:space="preserve">Write a JavaScript function to generate a random integer. </w:t>
       </w:r>
-      <w:hyperlink r:id="rId136" w:anchor="EDITOR" w:history="1">
+      <w:hyperlink r:id="rId130" w:anchor="EDITOR" w:history="1">
         <w:r>
           <w:rPr>
             <w:rFonts w:ascii="Times New Roman" w:eastAsia="Times New Roman" w:hAnsi="Times New Roman" w:cs="Times New Roman"/>
@@ -12031,7 +11694,7 @@
         </w:rPr>
         <w:t xml:space="preserve">Write a JavaScript program to test the first character of a string is uppercase or not. </w:t>
       </w:r>
-      <w:hyperlink r:id="rId137" w:anchor="EDITOR" w:history="1">
+      <w:hyperlink r:id="rId131" w:anchor="EDITOR" w:history="1">
         <w:r>
           <w:rPr>
             <w:rFonts w:ascii="Times New Roman" w:eastAsia="Times New Roman" w:hAnsi="Times New Roman" w:cs="Times New Roman"/>
@@ -12051,7 +11714,7 @@
         </w:rPr>
         <w:br/>
       </w:r>
-      <w:hyperlink r:id="rId138" w:tgtFrame="_blank" w:history="1">
+      <w:hyperlink r:id="rId132" w:tgtFrame="_blank" w:history="1">
         <w:r>
           <w:rPr>
             <w:rFonts w:ascii="Times New Roman" w:eastAsia="Times New Roman" w:hAnsi="Times New Roman" w:cs="Times New Roman"/>
@@ -12081,6 +11744,7 @@
           <w:sz w:val="24"/>
           <w:szCs w:val="24"/>
         </w:rPr>
+        <w:lastRenderedPageBreak/>
         <w:t xml:space="preserve">2. </w:t>
       </w:r>
       <w:r>
@@ -12109,7 +11773,7 @@
         </w:rPr>
         <w:t xml:space="preserve"> 9999-9999-9999-9999 ). </w:t>
       </w:r>
-      <w:hyperlink r:id="rId139" w:anchor="EDITOR" w:history="1">
+      <w:hyperlink r:id="rId133" w:anchor="EDITOR" w:history="1">
         <w:r>
           <w:rPr>
             <w:rFonts w:ascii="Times New Roman" w:eastAsia="Times New Roman" w:hAnsi="Times New Roman" w:cs="Times New Roman"/>
@@ -12129,7 +11793,7 @@
         </w:rPr>
         <w:br/>
       </w:r>
-      <w:hyperlink r:id="rId140" w:tgtFrame="_blank" w:history="1">
+      <w:hyperlink r:id="rId134" w:tgtFrame="_blank" w:history="1">
         <w:r>
           <w:rPr>
             <w:rFonts w:ascii="Times New Roman" w:eastAsia="Times New Roman" w:hAnsi="Times New Roman" w:cs="Times New Roman"/>
@@ -12169,7 +11833,7 @@
         </w:rPr>
         <w:t xml:space="preserve">Write a pattern that matches e-mail addresses. </w:t>
       </w:r>
-      <w:hyperlink r:id="rId141" w:anchor="EDITOR" w:history="1">
+      <w:hyperlink r:id="rId135" w:anchor="EDITOR" w:history="1">
         <w:r>
           <w:rPr>
             <w:rFonts w:ascii="Times New Roman" w:eastAsia="Times New Roman" w:hAnsi="Times New Roman" w:cs="Times New Roman"/>
@@ -12361,7 +12025,7 @@
           <w:szCs w:val="24"/>
         </w:rPr>
       </w:pPr>
-      <w:hyperlink r:id="rId142" w:tgtFrame="_blank" w:history="1">
+      <w:hyperlink r:id="rId136" w:tgtFrame="_blank" w:history="1">
         <w:r>
           <w:rPr>
             <w:rFonts w:ascii="Times New Roman" w:eastAsia="Times New Roman" w:hAnsi="Times New Roman" w:cs="Times New Roman"/>
@@ -12391,7 +12055,6 @@
           <w:sz w:val="24"/>
           <w:szCs w:val="24"/>
         </w:rPr>
-        <w:lastRenderedPageBreak/>
         <w:t xml:space="preserve">4. </w:t>
       </w:r>
       <w:r>
@@ -12456,7 +12119,7 @@
         </w:rPr>
         <w:t xml:space="preserve">) within a string. </w:t>
       </w:r>
-      <w:hyperlink r:id="rId143" w:anchor="EDITOR" w:history="1">
+      <w:hyperlink r:id="rId137" w:anchor="EDITOR" w:history="1">
         <w:r>
           <w:rPr>
             <w:rFonts w:ascii="Times New Roman" w:eastAsia="Times New Roman" w:hAnsi="Times New Roman" w:cs="Times New Roman"/>
@@ -12503,7 +12166,7 @@
         </w:rPr>
         <w:br/>
       </w:r>
-      <w:hyperlink r:id="rId144" w:tgtFrame="_blank" w:history="1">
+      <w:hyperlink r:id="rId138" w:tgtFrame="_blank" w:history="1">
         <w:r>
           <w:rPr>
             <w:rFonts w:ascii="Times New Roman" w:eastAsia="Times New Roman" w:hAnsi="Times New Roman" w:cs="Times New Roman"/>
@@ -12543,7 +12206,7 @@
         </w:rPr>
         <w:t xml:space="preserve">Write a JavaScript program that work as a trim function (string) using regular expression. </w:t>
       </w:r>
-      <w:hyperlink r:id="rId145" w:anchor="EDITOR" w:history="1">
+      <w:hyperlink r:id="rId139" w:anchor="EDITOR" w:history="1">
         <w:r>
           <w:rPr>
             <w:rFonts w:ascii="Times New Roman" w:eastAsia="Times New Roman" w:hAnsi="Times New Roman" w:cs="Times New Roman"/>
@@ -12563,7 +12226,7 @@
         </w:rPr>
         <w:br/>
       </w:r>
-      <w:hyperlink r:id="rId146" w:tgtFrame="_blank" w:history="1">
+      <w:hyperlink r:id="rId140" w:tgtFrame="_blank" w:history="1">
         <w:r>
           <w:rPr>
             <w:rFonts w:ascii="Times New Roman" w:eastAsia="Times New Roman" w:hAnsi="Times New Roman" w:cs="Times New Roman"/>
@@ -12603,7 +12266,7 @@
         </w:rPr>
         <w:t xml:space="preserve">Write a JavaScript program to count number of words in string. </w:t>
       </w:r>
-      <w:hyperlink r:id="rId147" w:anchor="EDITOR" w:history="1">
+      <w:hyperlink r:id="rId141" w:anchor="EDITOR" w:history="1">
         <w:r>
           <w:rPr>
             <w:rFonts w:ascii="Times New Roman" w:eastAsia="Times New Roman" w:hAnsi="Times New Roman" w:cs="Times New Roman"/>
@@ -12739,7 +12402,7 @@
         </w:rPr>
         <w:t xml:space="preserve"> code. </w:t>
       </w:r>
-      <w:hyperlink r:id="rId148" w:anchor="EDITOR" w:history="1">
+      <w:hyperlink r:id="rId142" w:anchor="EDITOR" w:history="1">
         <w:r>
           <w:rPr>
             <w:rFonts w:ascii="Times New Roman" w:eastAsia="Times New Roman" w:hAnsi="Times New Roman" w:cs="Times New Roman"/>
@@ -12788,7 +12451,7 @@
           <w:szCs w:val="24"/>
         </w:rPr>
       </w:pPr>
-      <w:hyperlink r:id="rId149" w:history="1">
+      <w:hyperlink r:id="rId143" w:history="1">
         <w:proofErr w:type="gramStart"/>
         <w:r>
           <w:rPr>
@@ -12823,7 +12486,7 @@
           <w:t>plain</w:t>
         </w:r>
       </w:hyperlink>
-      <w:hyperlink r:id="rId150" w:history="1">
+      <w:hyperlink r:id="rId144" w:history="1">
         <w:r>
           <w:rPr>
             <w:rFonts w:ascii="Times New Roman" w:eastAsia="Times New Roman" w:hAnsi="Times New Roman" w:cs="Times New Roman"/>
@@ -12836,7 +12499,7 @@
         </w:r>
         <w:proofErr w:type="spellEnd"/>
       </w:hyperlink>
-      <w:hyperlink r:id="rId151" w:history="1">
+      <w:hyperlink r:id="rId145" w:history="1">
         <w:r>
           <w:rPr>
             <w:rFonts w:ascii="Times New Roman" w:eastAsia="Times New Roman" w:hAnsi="Times New Roman" w:cs="Times New Roman"/>
@@ -13040,6 +12703,7 @@
           <w:sz w:val="24"/>
           <w:szCs w:val="24"/>
         </w:rPr>
+        <w:lastRenderedPageBreak/>
         <w:t>&lt;div&gt;  </w:t>
       </w:r>
     </w:p>
@@ -13224,7 +12888,7 @@
         </w:rPr>
         <w:br/>
       </w:r>
-      <w:hyperlink r:id="rId152" w:tgtFrame="_blank" w:history="1">
+      <w:hyperlink r:id="rId146" w:tgtFrame="_blank" w:history="1">
         <w:r>
           <w:rPr>
             <w:rFonts w:ascii="Times New Roman" w:eastAsia="Times New Roman" w:hAnsi="Times New Roman" w:cs="Times New Roman"/>
@@ -13290,7 +12954,7 @@
         </w:rPr>
         <w:t xml:space="preserve"> name of the following form. </w:t>
       </w:r>
-      <w:hyperlink r:id="rId153" w:anchor="EDITOR" w:history="1">
+      <w:hyperlink r:id="rId147" w:anchor="EDITOR" w:history="1">
         <w:r>
           <w:rPr>
             <w:rFonts w:ascii="Times New Roman" w:eastAsia="Times New Roman" w:hAnsi="Times New Roman" w:cs="Times New Roman"/>
@@ -13339,7 +13003,7 @@
           <w:szCs w:val="24"/>
         </w:rPr>
       </w:pPr>
-      <w:hyperlink r:id="rId154" w:history="1">
+      <w:hyperlink r:id="rId148" w:history="1">
         <w:proofErr w:type="gramStart"/>
         <w:r>
           <w:rPr>
@@ -13374,7 +13038,7 @@
           <w:t>plain</w:t>
         </w:r>
       </w:hyperlink>
-      <w:hyperlink r:id="rId155" w:history="1">
+      <w:hyperlink r:id="rId149" w:history="1">
         <w:r>
           <w:rPr>
             <w:rFonts w:ascii="Times New Roman" w:eastAsia="Times New Roman" w:hAnsi="Times New Roman" w:cs="Times New Roman"/>
@@ -13387,7 +13051,7 @@
         </w:r>
         <w:proofErr w:type="spellEnd"/>
       </w:hyperlink>
-      <w:hyperlink r:id="rId156" w:history="1">
+      <w:hyperlink r:id="rId150" w:history="1">
         <w:r>
           <w:rPr>
             <w:rFonts w:ascii="Times New Roman" w:eastAsia="Times New Roman" w:hAnsi="Times New Roman" w:cs="Times New Roman"/>
@@ -13419,7 +13083,6 @@
           <w:sz w:val="24"/>
           <w:szCs w:val="24"/>
         </w:rPr>
-        <w:lastRenderedPageBreak/>
         <w:t>&lt;!DOCTYPE html&gt;  </w:t>
       </w:r>
     </w:p>
@@ -13746,7 +13409,7 @@
           <w:szCs w:val="24"/>
         </w:rPr>
       </w:pPr>
-      <w:hyperlink r:id="rId157" w:tgtFrame="_blank" w:history="1">
+      <w:hyperlink r:id="rId151" w:tgtFrame="_blank" w:history="1">
         <w:r>
           <w:rPr>
             <w:rFonts w:ascii="Times New Roman" w:eastAsia="Times New Roman" w:hAnsi="Times New Roman" w:cs="Times New Roman"/>
@@ -13794,7 +13457,7 @@
         </w:rPr>
         <w:t xml:space="preserve">Write a JavaScript program to set the background color of a paragraph. </w:t>
       </w:r>
-      <w:hyperlink r:id="rId158" w:anchor="EDITOR" w:history="1">
+      <w:hyperlink r:id="rId152" w:anchor="EDITOR" w:history="1">
         <w:r>
           <w:rPr>
             <w:rFonts w:ascii="Times New Roman" w:eastAsia="Times New Roman" w:hAnsi="Times New Roman" w:cs="Times New Roman"/>
@@ -13814,7 +13477,7 @@
         </w:rPr>
         <w:br/>
       </w:r>
-      <w:hyperlink r:id="rId159" w:tgtFrame="_blank" w:history="1">
+      <w:hyperlink r:id="rId153" w:tgtFrame="_blank" w:history="1">
         <w:r>
           <w:rPr>
             <w:rFonts w:ascii="Times New Roman" w:eastAsia="Times New Roman" w:hAnsi="Times New Roman" w:cs="Times New Roman"/>
@@ -13916,7 +13579,7 @@
         </w:rPr>
         <w:t xml:space="preserve">, target, and type attributes of the specified link. </w:t>
       </w:r>
-      <w:hyperlink r:id="rId160" w:anchor="EDITOR" w:history="1">
+      <w:hyperlink r:id="rId154" w:anchor="EDITOR" w:history="1">
         <w:r>
           <w:rPr>
             <w:rFonts w:ascii="Times New Roman" w:eastAsia="Times New Roman" w:hAnsi="Times New Roman" w:cs="Times New Roman"/>
@@ -13938,7 +13601,7 @@
           <w:szCs w:val="24"/>
         </w:rPr>
       </w:pPr>
-      <w:hyperlink r:id="rId161" w:history="1">
+      <w:hyperlink r:id="rId155" w:history="1">
         <w:proofErr w:type="gramStart"/>
         <w:r>
           <w:rPr>
@@ -13973,7 +13636,7 @@
           <w:t>plain</w:t>
         </w:r>
       </w:hyperlink>
-      <w:hyperlink r:id="rId162" w:history="1">
+      <w:hyperlink r:id="rId156" w:history="1">
         <w:r>
           <w:rPr>
             <w:rFonts w:ascii="Times New Roman" w:eastAsia="Times New Roman" w:hAnsi="Times New Roman" w:cs="Times New Roman"/>
@@ -13986,7 +13649,7 @@
         </w:r>
         <w:proofErr w:type="spellEnd"/>
       </w:hyperlink>
-      <w:hyperlink r:id="rId163" w:history="1">
+      <w:hyperlink r:id="rId157" w:history="1">
         <w:r>
           <w:rPr>
             <w:rFonts w:ascii="Times New Roman" w:eastAsia="Times New Roman" w:hAnsi="Times New Roman" w:cs="Times New Roman"/>
@@ -14128,6 +13791,7 @@
           <w:sz w:val="24"/>
           <w:szCs w:val="24"/>
         </w:rPr>
+        <w:lastRenderedPageBreak/>
         <w:t>&lt;p&gt;&lt;a id="w3r" type="text/html" hreflang="en-us" rel="nofollow" target="_self" href="http://www.w3resource.com/"&gt;w3resource&lt;/a&gt;&lt;/p&gt;  </w:t>
       </w:r>
     </w:p>
@@ -14184,7 +13848,7 @@
           <w:szCs w:val="24"/>
         </w:rPr>
       </w:pPr>
-      <w:hyperlink r:id="rId164" w:tgtFrame="_blank" w:history="1">
+      <w:hyperlink r:id="rId158" w:tgtFrame="_blank" w:history="1">
         <w:r>
           <w:rPr>
             <w:rFonts w:ascii="Times New Roman" w:eastAsia="Times New Roman" w:hAnsi="Times New Roman" w:cs="Times New Roman"/>
@@ -14232,7 +13896,7 @@
         </w:rPr>
         <w:t xml:space="preserve">Write a JavaScript function to add rows to a table. </w:t>
       </w:r>
-      <w:hyperlink r:id="rId165" w:anchor="EDITOR" w:history="1">
+      <w:hyperlink r:id="rId159" w:anchor="EDITOR" w:history="1">
         <w:r>
           <w:rPr>
             <w:rFonts w:ascii="Times New Roman" w:eastAsia="Times New Roman" w:hAnsi="Times New Roman" w:cs="Times New Roman"/>
@@ -14281,7 +13945,7 @@
           <w:szCs w:val="24"/>
         </w:rPr>
       </w:pPr>
-      <w:hyperlink r:id="rId166" w:history="1">
+      <w:hyperlink r:id="rId160" w:history="1">
         <w:proofErr w:type="gramStart"/>
         <w:r>
           <w:rPr>
@@ -14316,7 +13980,7 @@
           <w:t>plain</w:t>
         </w:r>
       </w:hyperlink>
-      <w:hyperlink r:id="rId167" w:history="1">
+      <w:hyperlink r:id="rId161" w:history="1">
         <w:r>
           <w:rPr>
             <w:rFonts w:ascii="Times New Roman" w:eastAsia="Times New Roman" w:hAnsi="Times New Roman" w:cs="Times New Roman"/>
@@ -14329,7 +13993,7 @@
         </w:r>
         <w:proofErr w:type="spellEnd"/>
       </w:hyperlink>
-      <w:hyperlink r:id="rId168" w:history="1">
+      <w:hyperlink r:id="rId162" w:history="1">
         <w:r>
           <w:rPr>
             <w:rFonts w:ascii="Times New Roman" w:eastAsia="Times New Roman" w:hAnsi="Times New Roman" w:cs="Times New Roman"/>
@@ -14507,7 +14171,6 @@
           <w:sz w:val="24"/>
           <w:szCs w:val="24"/>
         </w:rPr>
-        <w:lastRenderedPageBreak/>
         <w:t>&lt;</w:t>
       </w:r>
       <w:proofErr w:type="spellStart"/>
@@ -14742,7 +14405,7 @@
           <w:szCs w:val="24"/>
         </w:rPr>
       </w:pPr>
-      <w:hyperlink r:id="rId169" w:tgtFrame="_blank" w:history="1">
+      <w:hyperlink r:id="rId163" w:tgtFrame="_blank" w:history="1">
         <w:r>
           <w:rPr>
             <w:rFonts w:ascii="Times New Roman" w:eastAsia="Times New Roman" w:hAnsi="Times New Roman" w:cs="Times New Roman"/>
@@ -14782,7 +14445,7 @@
         </w:rPr>
         <w:t xml:space="preserve">Write a JavaScript function that accept row, column, (to identify a particular cell) and a string to update the content of that cell. </w:t>
       </w:r>
-      <w:hyperlink r:id="rId170" w:anchor="EDITOR" w:history="1">
+      <w:hyperlink r:id="rId164" w:anchor="EDITOR" w:history="1">
         <w:r>
           <w:rPr>
             <w:rFonts w:ascii="Times New Roman" w:eastAsia="Times New Roman" w:hAnsi="Times New Roman" w:cs="Times New Roman"/>
@@ -14831,7 +14494,7 @@
           <w:szCs w:val="24"/>
         </w:rPr>
       </w:pPr>
-      <w:hyperlink r:id="rId171" w:history="1">
+      <w:hyperlink r:id="rId165" w:history="1">
         <w:proofErr w:type="gramStart"/>
         <w:r>
           <w:rPr>
@@ -14866,7 +14529,7 @@
           <w:t>plain</w:t>
         </w:r>
       </w:hyperlink>
-      <w:hyperlink r:id="rId172" w:history="1">
+      <w:hyperlink r:id="rId166" w:history="1">
         <w:r>
           <w:rPr>
             <w:rFonts w:ascii="Times New Roman" w:eastAsia="Times New Roman" w:hAnsi="Times New Roman" w:cs="Times New Roman"/>
@@ -14879,7 +14542,7 @@
         </w:r>
         <w:proofErr w:type="spellEnd"/>
       </w:hyperlink>
-      <w:hyperlink r:id="rId173" w:history="1">
+      <w:hyperlink r:id="rId167" w:history="1">
         <w:r>
           <w:rPr>
             <w:rFonts w:ascii="Times New Roman" w:eastAsia="Times New Roman" w:hAnsi="Times New Roman" w:cs="Times New Roman"/>
@@ -15319,6 +14982,7 @@
           <w:sz w:val="24"/>
           <w:szCs w:val="24"/>
         </w:rPr>
+        <w:lastRenderedPageBreak/>
         <w:t>&lt;input type="button" onclick="changeContent()" value="Change content"&gt;  </w:t>
       </w:r>
     </w:p>
@@ -15353,7 +15017,7 @@
           <w:szCs w:val="24"/>
         </w:rPr>
       </w:pPr>
-      <w:hyperlink r:id="rId174" w:tgtFrame="_blank" w:history="1">
+      <w:hyperlink r:id="rId168" w:tgtFrame="_blank" w:history="1">
         <w:r>
           <w:rPr>
             <w:rFonts w:ascii="Times New Roman" w:eastAsia="Times New Roman" w:hAnsi="Times New Roman" w:cs="Times New Roman"/>
@@ -15393,7 +15057,7 @@
         </w:rPr>
         <w:t xml:space="preserve">Write a JavaScript function that creates a table, accept row, column numbers from the user, and input row-column number as content (e.g. Row-0 Column-0) of a cell. </w:t>
       </w:r>
-      <w:hyperlink r:id="rId175" w:anchor="EDITOR" w:history="1">
+      <w:hyperlink r:id="rId169" w:anchor="EDITOR" w:history="1">
         <w:r>
           <w:rPr>
             <w:rFonts w:ascii="Times New Roman" w:eastAsia="Times New Roman" w:hAnsi="Times New Roman" w:cs="Times New Roman"/>
@@ -15442,7 +15106,7 @@
           <w:szCs w:val="24"/>
         </w:rPr>
       </w:pPr>
-      <w:hyperlink r:id="rId176" w:history="1">
+      <w:hyperlink r:id="rId170" w:history="1">
         <w:proofErr w:type="gramStart"/>
         <w:r>
           <w:rPr>
@@ -15477,7 +15141,7 @@
           <w:t>plain</w:t>
         </w:r>
       </w:hyperlink>
-      <w:hyperlink r:id="rId177" w:history="1">
+      <w:hyperlink r:id="rId171" w:history="1">
         <w:r>
           <w:rPr>
             <w:rFonts w:ascii="Times New Roman" w:eastAsia="Times New Roman" w:hAnsi="Times New Roman" w:cs="Times New Roman"/>
@@ -15490,7 +15154,7 @@
         </w:r>
         <w:proofErr w:type="spellEnd"/>
       </w:hyperlink>
-      <w:hyperlink r:id="rId178" w:history="1">
+      <w:hyperlink r:id="rId172" w:history="1">
         <w:r>
           <w:rPr>
             <w:rFonts w:ascii="Times New Roman" w:eastAsia="Times New Roman" w:hAnsi="Times New Roman" w:cs="Times New Roman"/>
@@ -15694,7 +15358,6 @@
           <w:sz w:val="24"/>
           <w:szCs w:val="24"/>
         </w:rPr>
-        <w:lastRenderedPageBreak/>
         <w:t>&lt;/style&gt;    </w:t>
       </w:r>
     </w:p>
@@ -15835,7 +15498,7 @@
           <w:szCs w:val="24"/>
         </w:rPr>
       </w:pPr>
-      <w:hyperlink r:id="rId179" w:tgtFrame="_blank" w:history="1">
+      <w:hyperlink r:id="rId173" w:tgtFrame="_blank" w:history="1">
         <w:r>
           <w:rPr>
             <w:rFonts w:ascii="Times New Roman" w:eastAsia="Times New Roman" w:hAnsi="Times New Roman" w:cs="Times New Roman"/>
@@ -15875,7 +15538,7 @@
         </w:rPr>
         <w:t xml:space="preserve">Write a JavaScript program to remove items from a dropdown list. </w:t>
       </w:r>
-      <w:hyperlink r:id="rId180" w:anchor="EDITOR" w:history="1">
+      <w:hyperlink r:id="rId174" w:anchor="EDITOR" w:history="1">
         <w:r>
           <w:rPr>
             <w:rFonts w:ascii="Times New Roman" w:eastAsia="Times New Roman" w:hAnsi="Times New Roman" w:cs="Times New Roman"/>
@@ -15924,7 +15587,7 @@
           <w:szCs w:val="24"/>
         </w:rPr>
       </w:pPr>
-      <w:hyperlink r:id="rId181" w:history="1">
+      <w:hyperlink r:id="rId175" w:history="1">
         <w:proofErr w:type="gramStart"/>
         <w:r>
           <w:rPr>
@@ -15959,7 +15622,7 @@
           <w:t>plain</w:t>
         </w:r>
       </w:hyperlink>
-      <w:hyperlink r:id="rId182" w:history="1">
+      <w:hyperlink r:id="rId176" w:history="1">
         <w:r>
           <w:rPr>
             <w:rFonts w:ascii="Times New Roman" w:eastAsia="Times New Roman" w:hAnsi="Times New Roman" w:cs="Times New Roman"/>
@@ -15972,7 +15635,7 @@
         </w:r>
         <w:proofErr w:type="spellEnd"/>
       </w:hyperlink>
-      <w:hyperlink r:id="rId183" w:history="1">
+      <w:hyperlink r:id="rId177" w:history="1">
         <w:r>
           <w:rPr>
             <w:rFonts w:ascii="Times New Roman" w:eastAsia="Times New Roman" w:hAnsi="Times New Roman" w:cs="Times New Roman"/>
@@ -16276,7 +15939,7 @@
           <w:szCs w:val="24"/>
         </w:rPr>
       </w:pPr>
-      <w:hyperlink r:id="rId184" w:tgtFrame="_blank" w:history="1">
+      <w:hyperlink r:id="rId178" w:tgtFrame="_blank" w:history="1">
         <w:r>
           <w:rPr>
             <w:rFonts w:ascii="Times New Roman" w:eastAsia="Times New Roman" w:hAnsi="Times New Roman" w:cs="Times New Roman"/>
@@ -16316,7 +15979,7 @@
         </w:rPr>
         <w:t xml:space="preserve">Write a JavaScript program to count and display the items of a dropdown list, in an alert window. </w:t>
       </w:r>
-      <w:hyperlink r:id="rId185" w:anchor="EDITOR" w:history="1">
+      <w:hyperlink r:id="rId179" w:anchor="EDITOR" w:history="1">
         <w:r>
           <w:rPr>
             <w:rFonts w:ascii="Times New Roman" w:eastAsia="Times New Roman" w:hAnsi="Times New Roman" w:cs="Times New Roman"/>
@@ -16365,7 +16028,7 @@
           <w:szCs w:val="24"/>
         </w:rPr>
       </w:pPr>
-      <w:hyperlink r:id="rId186" w:history="1">
+      <w:hyperlink r:id="rId180" w:history="1">
         <w:proofErr w:type="gramStart"/>
         <w:r>
           <w:rPr>
@@ -16400,7 +16063,7 @@
           <w:t>plain</w:t>
         </w:r>
       </w:hyperlink>
-      <w:hyperlink r:id="rId187" w:history="1">
+      <w:hyperlink r:id="rId181" w:history="1">
         <w:r>
           <w:rPr>
             <w:rFonts w:ascii="Times New Roman" w:eastAsia="Times New Roman" w:hAnsi="Times New Roman" w:cs="Times New Roman"/>
@@ -16413,7 +16076,7 @@
         </w:r>
         <w:proofErr w:type="spellEnd"/>
       </w:hyperlink>
-      <w:hyperlink r:id="rId188" w:history="1">
+      <w:hyperlink r:id="rId182" w:history="1">
         <w:r>
           <w:rPr>
             <w:rFonts w:ascii="Times New Roman" w:eastAsia="Times New Roman" w:hAnsi="Times New Roman" w:cs="Times New Roman"/>
@@ -16701,7 +16364,6 @@
           <w:sz w:val="24"/>
           <w:szCs w:val="24"/>
         </w:rPr>
-        <w:lastRenderedPageBreak/>
         <w:t>&lt;option&gt;Red&lt;/option&gt;  </w:t>
       </w:r>
     </w:p>
@@ -16846,7 +16508,7 @@
           <w:szCs w:val="24"/>
         </w:rPr>
       </w:pPr>
-      <w:hyperlink r:id="rId189" w:tgtFrame="_blank" w:history="1">
+      <w:hyperlink r:id="rId183" w:tgtFrame="_blank" w:history="1">
         <w:r>
           <w:rPr>
             <w:rFonts w:ascii="Times New Roman" w:eastAsia="Times New Roman" w:hAnsi="Times New Roman" w:cs="Times New Roman"/>
@@ -16886,7 +16548,7 @@
         </w:rPr>
         <w:t xml:space="preserve">Write a JavaScript program to calculate the volume of a sphere. </w:t>
       </w:r>
-      <w:hyperlink r:id="rId190" w:anchor="EDITOR" w:history="1">
+      <w:hyperlink r:id="rId184" w:anchor="EDITOR" w:history="1">
         <w:r>
           <w:rPr>
             <w:rFonts w:ascii="Times New Roman" w:eastAsia="Times New Roman" w:hAnsi="Times New Roman" w:cs="Times New Roman"/>
@@ -16961,7 +16623,7 @@
                     </pic:cNvPicPr>
                   </pic:nvPicPr>
                   <pic:blipFill>
-                    <a:blip r:embed="rId191" cstate="print"/>
+                    <a:blip r:embed="rId185" cstate="print"/>
                     <a:srcRect/>
                     <a:stretch>
                       <a:fillRect/>
@@ -16999,7 +16661,7 @@
           <w:szCs w:val="24"/>
         </w:rPr>
       </w:pPr>
-      <w:hyperlink r:id="rId192" w:tgtFrame="_blank" w:history="1">
+      <w:hyperlink r:id="rId186" w:tgtFrame="_blank" w:history="1">
         <w:r>
           <w:rPr>
             <w:rFonts w:ascii="Times New Roman" w:eastAsia="Times New Roman" w:hAnsi="Times New Roman" w:cs="Times New Roman"/>
@@ -17039,7 +16701,7 @@
         </w:rPr>
         <w:t xml:space="preserve">Write a JavaScript program to display a random image (clicking on a button) from the following list. </w:t>
       </w:r>
-      <w:hyperlink r:id="rId193" w:anchor="EDITOR" w:history="1">
+      <w:hyperlink r:id="rId187" w:anchor="EDITOR" w:history="1">
         <w:r>
           <w:rPr>
             <w:rFonts w:ascii="Times New Roman" w:eastAsia="Times New Roman" w:hAnsi="Times New Roman" w:cs="Times New Roman"/>
@@ -17113,6 +16775,7 @@
           <w:sz w:val="24"/>
           <w:szCs w:val="24"/>
         </w:rPr>
+        <w:lastRenderedPageBreak/>
         <w:t>"http://farm4.staticflickr.com/3691/11268502654_f28f05966c_m.jpg", width: "240", height: "160"</w:t>
       </w:r>
       <w:r>
@@ -17143,7 +16806,7 @@
           <w:szCs w:val="24"/>
         </w:rPr>
       </w:pPr>
-      <w:hyperlink r:id="rId194" w:tgtFrame="_blank" w:history="1">
+      <w:hyperlink r:id="rId188" w:tgtFrame="_blank" w:history="1">
         <w:r>
           <w:rPr>
             <w:rFonts w:ascii="Times New Roman" w:eastAsia="Times New Roman" w:hAnsi="Times New Roman" w:cs="Times New Roman"/>
@@ -17183,7 +16846,7 @@
         </w:rPr>
         <w:t xml:space="preserve">Write a JavaScript program to highlight the bold words of the following paragraph, on mouse over a certain link. </w:t>
       </w:r>
-      <w:hyperlink r:id="rId195" w:anchor="EDITOR" w:history="1">
+      <w:hyperlink r:id="rId189" w:anchor="EDITOR" w:history="1">
         <w:r>
           <w:rPr>
             <w:rFonts w:ascii="Times New Roman" w:eastAsia="Times New Roman" w:hAnsi="Times New Roman" w:cs="Times New Roman"/>
@@ -17230,7 +16893,7 @@
         <w:br/>
         <w:t>[</w:t>
       </w:r>
-      <w:hyperlink r:id="rId196" w:history="1">
+      <w:hyperlink r:id="rId190" w:history="1">
         <w:r>
           <w:rPr>
             <w:rFonts w:ascii="Times New Roman" w:eastAsia="Times New Roman" w:hAnsi="Times New Roman" w:cs="Times New Roman"/>
@@ -17410,7 +17073,7 @@
         </w:rPr>
         <w:br/>
       </w:r>
-      <w:hyperlink r:id="rId197" w:tgtFrame="_blank" w:history="1">
+      <w:hyperlink r:id="rId191" w:tgtFrame="_blank" w:history="1">
         <w:r>
           <w:rPr>
             <w:rFonts w:ascii="Times New Roman" w:eastAsia="Times New Roman" w:hAnsi="Times New Roman" w:cs="Times New Roman"/>
@@ -17450,7 +17113,7 @@
         </w:rPr>
         <w:t xml:space="preserve">Write a JavaScript program to get the width and height of the window (any time the window is resized). </w:t>
       </w:r>
-      <w:hyperlink r:id="rId198" w:anchor="EDITOR" w:history="1">
+      <w:hyperlink r:id="rId192" w:anchor="EDITOR" w:history="1">
         <w:r>
           <w:rPr>
             <w:rFonts w:ascii="Times New Roman" w:eastAsia="Times New Roman" w:hAnsi="Times New Roman" w:cs="Times New Roman"/>
@@ -17516,7 +17179,7 @@
         </w:rPr>
         <w:t xml:space="preserve"> </w:t>
       </w:r>
-      <w:hyperlink r:id="rId199" w:anchor="EDITOR" w:history="1">
+      <w:hyperlink r:id="rId193" w:anchor="EDITOR" w:history="1">
         <w:r>
           <w:rPr>
             <w:rFonts w:ascii="Times New Roman" w:eastAsia="Times New Roman" w:hAnsi="Times New Roman" w:cs="Times New Roman"/>
@@ -17608,7 +17271,7 @@
                     </pic:cNvPicPr>
                   </pic:nvPicPr>
                   <pic:blipFill>
-                    <a:blip r:embed="rId200" cstate="print"/>
+                    <a:blip r:embed="rId194" cstate="print"/>
                     <a:srcRect/>
                     <a:stretch>
                       <a:fillRect/>
@@ -17644,7 +17307,7 @@
         </w:rPr>
         <w:br/>
       </w:r>
-      <w:hyperlink r:id="rId201" w:tgtFrame="_blank" w:history="1">
+      <w:hyperlink r:id="rId195" w:tgtFrame="_blank" w:history="1">
         <w:r>
           <w:rPr>
             <w:rFonts w:ascii="Times New Roman" w:eastAsia="Times New Roman" w:hAnsi="Times New Roman" w:cs="Times New Roman"/>
@@ -17694,7 +17357,7 @@
         </w:rPr>
         <w:t xml:space="preserve"> </w:t>
       </w:r>
-      <w:hyperlink r:id="rId202" w:anchor="EDITOR" w:history="1">
+      <w:hyperlink r:id="rId196" w:anchor="EDITOR" w:history="1">
         <w:r>
           <w:rPr>
             <w:rFonts w:ascii="Times New Roman" w:eastAsia="Times New Roman" w:hAnsi="Times New Roman" w:cs="Times New Roman"/>
@@ -17786,7 +17449,7 @@
                     </pic:cNvPicPr>
                   </pic:nvPicPr>
                   <pic:blipFill>
-                    <a:blip r:embed="rId203" cstate="print"/>
+                    <a:blip r:embed="rId197" cstate="print"/>
                     <a:srcRect/>
                     <a:stretch>
                       <a:fillRect/>
@@ -17822,7 +17485,7 @@
         </w:rPr>
         <w:br/>
       </w:r>
-      <w:hyperlink r:id="rId204" w:tgtFrame="_blank" w:history="1">
+      <w:hyperlink r:id="rId198" w:tgtFrame="_blank" w:history="1">
         <w:r>
           <w:rPr>
             <w:rFonts w:ascii="Times New Roman" w:eastAsia="Times New Roman" w:hAnsi="Times New Roman" w:cs="Times New Roman"/>
@@ -17872,7 +17535,7 @@
         </w:rPr>
         <w:t xml:space="preserve"> </w:t>
       </w:r>
-      <w:hyperlink r:id="rId205" w:anchor="EDITOR" w:history="1">
+      <w:hyperlink r:id="rId199" w:anchor="EDITOR" w:history="1">
         <w:r>
           <w:rPr>
             <w:rFonts w:ascii="Times New Roman" w:eastAsia="Times New Roman" w:hAnsi="Times New Roman" w:cs="Times New Roman"/>
@@ -17946,6 +17609,7 @@
           <w:szCs w:val="24"/>
           <w:lang w:eastAsia="zh-CN"/>
         </w:rPr>
+        <w:lastRenderedPageBreak/>
         <w:drawing>
           <wp:inline distT="0" distB="0" distL="0" distR="0">
             <wp:extent cx="861060" cy="792480"/>
@@ -17964,7 +17628,7 @@
                     </pic:cNvPicPr>
                   </pic:nvPicPr>
                   <pic:blipFill>
-                    <a:blip r:embed="rId206" cstate="print"/>
+                    <a:blip r:embed="rId200" cstate="print"/>
                     <a:srcRect/>
                     <a:stretch>
                       <a:fillRect/>
@@ -18000,7 +17664,7 @@
         </w:rPr>
         <w:br/>
       </w:r>
-      <w:hyperlink r:id="rId207" w:tgtFrame="_blank" w:history="1">
+      <w:hyperlink r:id="rId201" w:tgtFrame="_blank" w:history="1">
         <w:r>
           <w:rPr>
             <w:rFonts w:ascii="Times New Roman" w:eastAsia="Times New Roman" w:hAnsi="Times New Roman" w:cs="Times New Roman"/>
@@ -18040,7 +17704,7 @@
         </w:rPr>
         <w:t xml:space="preserve">Write a JavaScript program to draw the following right-angled triangle. </w:t>
       </w:r>
-      <w:hyperlink r:id="rId208" w:anchor="EDITOR" w:history="1">
+      <w:hyperlink r:id="rId202" w:anchor="EDITOR" w:history="1">
         <w:r>
           <w:rPr>
             <w:rFonts w:ascii="Times New Roman" w:eastAsia="Times New Roman" w:hAnsi="Times New Roman" w:cs="Times New Roman"/>
@@ -18132,7 +17796,7 @@
                     </pic:cNvPicPr>
                   </pic:nvPicPr>
                   <pic:blipFill>
-                    <a:blip r:embed="rId209" cstate="print"/>
+                    <a:blip r:embed="rId203" cstate="print"/>
                     <a:srcRect/>
                     <a:stretch>
                       <a:fillRect/>
@@ -18168,7 +17832,7 @@
         </w:rPr>
         <w:br/>
       </w:r>
-      <w:hyperlink r:id="rId210" w:tgtFrame="_blank" w:history="1">
+      <w:hyperlink r:id="rId204" w:tgtFrame="_blank" w:history="1">
         <w:r>
           <w:rPr>
             <w:rFonts w:ascii="Times New Roman" w:eastAsia="Times New Roman" w:hAnsi="Times New Roman" w:cs="Times New Roman"/>
@@ -18236,7 +17900,7 @@
         </w:rPr>
         <w:t xml:space="preserve">) function]. </w:t>
       </w:r>
-      <w:hyperlink r:id="rId211" w:anchor="EDITOR" w:history="1">
+      <w:hyperlink r:id="rId205" w:anchor="EDITOR" w:history="1">
         <w:r>
           <w:rPr>
             <w:rFonts w:ascii="Times New Roman" w:eastAsia="Times New Roman" w:hAnsi="Times New Roman" w:cs="Times New Roman"/>
@@ -18310,7 +17974,6 @@
           <w:szCs w:val="24"/>
           <w:lang w:eastAsia="zh-CN"/>
         </w:rPr>
-        <w:lastRenderedPageBreak/>
         <w:drawing>
           <wp:inline distT="0" distB="0" distL="0" distR="0">
             <wp:extent cx="1203960" cy="1074420"/>
@@ -18329,7 +17992,7 @@
                     </pic:cNvPicPr>
                   </pic:nvPicPr>
                   <pic:blipFill>
-                    <a:blip r:embed="rId212" cstate="print"/>
+                    <a:blip r:embed="rId206" cstate="print"/>
                     <a:srcRect/>
                     <a:stretch>
                       <a:fillRect/>
@@ -18365,7 +18028,7 @@
         </w:rPr>
         <w:br/>
       </w:r>
-      <w:hyperlink r:id="rId213" w:tgtFrame="_blank" w:history="1">
+      <w:hyperlink r:id="rId207" w:tgtFrame="_blank" w:history="1">
         <w:r>
           <w:rPr>
             <w:rFonts w:ascii="Times New Roman" w:eastAsia="Times New Roman" w:hAnsi="Times New Roman" w:cs="Times New Roman"/>
@@ -18405,7 +18068,7 @@
         </w:rPr>
         <w:t xml:space="preserve">Write a JavaScript program to draw the following diagram [diagonal, white to black circles]. </w:t>
       </w:r>
-      <w:hyperlink r:id="rId214" w:anchor="EDITOR" w:history="1">
+      <w:hyperlink r:id="rId208" w:anchor="EDITOR" w:history="1">
         <w:r>
           <w:rPr>
             <w:rFonts w:ascii="Times New Roman" w:eastAsia="Times New Roman" w:hAnsi="Times New Roman" w:cs="Times New Roman"/>
@@ -18497,7 +18160,7 @@
                     </pic:cNvPicPr>
                   </pic:nvPicPr>
                   <pic:blipFill>
-                    <a:blip r:embed="rId215" cstate="print"/>
+                    <a:blip r:embed="rId209" cstate="print"/>
                     <a:srcRect/>
                     <a:stretch>
                       <a:fillRect/>
@@ -18538,6 +18201,7 @@
         <w:rPr>
           <w:rFonts w:eastAsia="Times New Roman"/>
         </w:rPr>
+        <w:lastRenderedPageBreak/>
         <w:t>L. Object</w:t>
       </w:r>
     </w:p>
@@ -18550,8 +18214,6 @@
           <w:szCs w:val="24"/>
         </w:rPr>
       </w:pPr>
-      <w:bookmarkStart w:id="0" w:name="_GoBack"/>
-      <w:bookmarkEnd w:id="0"/>
       <w:r>
         <w:rPr>
           <w:rFonts w:ascii="Times New Roman" w:eastAsia="Times New Roman" w:hAnsi="Times New Roman" w:cs="Times New Roman"/>
@@ -18570,7 +18232,7 @@
         </w:rPr>
         <w:t xml:space="preserve">Write a JavaScript program to get the volume of a Cylinder with four decimal places using object classes. </w:t>
       </w:r>
-      <w:hyperlink r:id="rId216" w:anchor="EDITOR" w:history="1">
+      <w:hyperlink r:id="rId210" w:anchor="EDITOR" w:history="1">
         <w:r>
           <w:rPr>
             <w:rFonts w:ascii="Times New Roman" w:eastAsia="Times New Roman" w:hAnsi="Times New Roman" w:cs="Times New Roman"/>
@@ -18654,7 +18316,7 @@
         <w:br/>
         <w:t xml:space="preserve">where r is the radius and h is the height of the cylinder. </w:t>
       </w:r>
-      <w:hyperlink r:id="rId217" w:tgtFrame="_blank" w:history="1">
+      <w:hyperlink r:id="rId211" w:tgtFrame="_blank" w:history="1">
         <w:r>
           <w:rPr>
             <w:rFonts w:ascii="Times New Roman" w:eastAsia="Times New Roman" w:hAnsi="Times New Roman" w:cs="Times New Roman"/>
@@ -18695,7 +18357,7 @@
         </w:rPr>
         <w:t xml:space="preserve">Write a Bubble Sort algorithm in JavaScript. </w:t>
       </w:r>
-      <w:hyperlink r:id="rId218" w:anchor="EDITOR" w:history="1">
+      <w:hyperlink r:id="rId212" w:anchor="EDITOR" w:history="1">
         <w:r>
           <w:rPr>
             <w:rFonts w:ascii="Times New Roman" w:eastAsia="Times New Roman" w:hAnsi="Times New Roman" w:cs="Times New Roman"/>
@@ -18785,7 +18447,7 @@
         </w:rPr>
         <w:t xml:space="preserve"> [-2, 0, 1, 3, 4, 6] </w:t>
       </w:r>
-      <w:hyperlink r:id="rId219" w:tgtFrame="_blank" w:history="1">
+      <w:hyperlink r:id="rId213" w:tgtFrame="_blank" w:history="1">
         <w:r>
           <w:rPr>
             <w:rFonts w:ascii="Times New Roman" w:eastAsia="Times New Roman" w:hAnsi="Times New Roman" w:cs="Times New Roman"/>
@@ -18826,7 +18488,7 @@
         </w:rPr>
         <w:t xml:space="preserve">Write a JavaScript program which returns a subset of a string. </w:t>
       </w:r>
-      <w:hyperlink r:id="rId220" w:anchor="EDITOR" w:history="1">
+      <w:hyperlink r:id="rId214" w:anchor="EDITOR" w:history="1">
         <w:r>
           <w:rPr>
             <w:rFonts w:ascii="Times New Roman" w:eastAsia="Times New Roman" w:hAnsi="Times New Roman" w:cs="Times New Roman"/>
@@ -18880,7 +18542,6 @@
           <w:sz w:val="24"/>
           <w:szCs w:val="24"/>
         </w:rPr>
-        <w:lastRenderedPageBreak/>
         <w:t>Expected Output :</w:t>
       </w:r>
       <w:r>
@@ -18909,7 +18570,7 @@
         </w:rPr>
         <w:t>", "g"]</w:t>
       </w:r>
-      <w:hyperlink r:id="rId221" w:tgtFrame="_blank" w:history="1">
+      <w:hyperlink r:id="rId215" w:tgtFrame="_blank" w:history="1">
         <w:r>
           <w:rPr>
             <w:rFonts w:ascii="Times New Roman" w:eastAsia="Times New Roman" w:hAnsi="Times New Roman" w:cs="Times New Roman"/>
@@ -18950,7 +18611,7 @@
         </w:rPr>
         <w:t xml:space="preserve">Write a JavaScript program to create a Clock. </w:t>
       </w:r>
-      <w:hyperlink r:id="rId222" w:anchor="EDITOR" w:history="1">
+      <w:hyperlink r:id="rId216" w:anchor="EDITOR" w:history="1">
         <w:r>
           <w:rPr>
             <w:rFonts w:ascii="Times New Roman" w:eastAsia="Times New Roman" w:hAnsi="Times New Roman" w:cs="Times New Roman"/>
@@ -19072,7 +18733,7 @@
         <w:br/>
         <w:t>"14:37:47"</w:t>
       </w:r>
-      <w:hyperlink r:id="rId223" w:tgtFrame="_blank" w:history="1">
+      <w:hyperlink r:id="rId217" w:tgtFrame="_blank" w:history="1">
         <w:r>
           <w:rPr>
             <w:rFonts w:ascii="Times New Roman" w:eastAsia="Times New Roman" w:hAnsi="Times New Roman" w:cs="Times New Roman"/>
@@ -19124,7 +18785,7 @@
         </w:rPr>
         <w:t xml:space="preserve">Write a JavaScript program to calculate the area and perimeter of a circle. </w:t>
       </w:r>
-      <w:hyperlink r:id="rId224" w:anchor="EDITOR" w:history="1">
+      <w:hyperlink r:id="rId218" w:anchor="EDITOR" w:history="1">
         <w:r>
           <w:rPr>
             <w:rFonts w:ascii="Times New Roman" w:eastAsia="Times New Roman" w:hAnsi="Times New Roman" w:cs="Times New Roman"/>

</xml_diff>